<commit_message>
metodologia pronta para o Andre validar
</commit_message>
<xml_diff>
--- a/Projeto de Pesquisa - Reconhecimento de Variedades de Cana-de-açúcar(JULIO-29-ago-2023) .docx
+++ b/Projeto de Pesquisa - Reconhecimento de Variedades de Cana-de-açúcar(JULIO-29-ago-2023) .docx
@@ -14,7 +14,7 @@
       </w:pPr>
       <w:r>
         <w:drawing>
-          <wp:anchor behindDoc="0" distT="0" distB="0" distL="0" distR="0" simplePos="0" locked="0" layoutInCell="1" allowOverlap="1" relativeHeight="36">
+          <wp:anchor behindDoc="0" distT="0" distB="0" distL="0" distR="0" simplePos="0" locked="0" layoutInCell="1" allowOverlap="1" relativeHeight="34">
             <wp:simplePos x="0" y="0"/>
             <wp:positionH relativeFrom="column">
               <wp:posOffset>21590</wp:posOffset>
@@ -1774,12 +1774,11 @@
             <w:szCs w:val="22"/>
             <w:lang w:val="pt-PT" w:eastAsia="en-US" w:bidi="ar-SA"/>
           </w:rPr>
-          <w:delText>suscetibilidade a pragas e doença</w:delText>
+          <w:delText>suscetibilidade a pragas e doenç</w:delText>
         </w:r>
       </w:del>
       <w:del w:id="72" w:author="Autor desconhecido" w:date="2023-08-22T11:38:35Z">
         <w:bookmarkStart w:id="1" w:name="ZOTERO_BREF_SybFbm4Ksmbr11111111111111"/>
-        <w:bookmarkEnd w:id="1"/>
         <w:r>
           <w:rPr>
             <w:rFonts w:eastAsia="Times New Roman" w:cs="Times New Roman"/>
@@ -1789,11 +1788,38 @@
             <w:szCs w:val="22"/>
             <w:lang w:val="pt-PT" w:eastAsia="en-US" w:bidi="ar-SA"/>
           </w:rPr>
-          <w:delText>s [</w:delText>
+          <w:delText>a</w:delText>
         </w:r>
       </w:del>
       <w:del w:id="73" w:author="Autor desconhecido" w:date="2023-08-22T11:38:35Z">
+        <w:bookmarkEnd w:id="1"/>
+        <w:r>
+          <w:rPr>
+            <w:rFonts w:eastAsia="Times New Roman" w:cs="Times New Roman"/>
+            <w:color w:val="auto"/>
+            <w:kern w:val="0"/>
+            <w:sz w:val="22"/>
+            <w:szCs w:val="22"/>
+            <w:lang w:val="pt-PT" w:eastAsia="en-US" w:bidi="ar-SA"/>
+          </w:rPr>
+          <w:delText xml:space="preserve">s </w:delText>
+        </w:r>
+      </w:del>
+      <w:del w:id="74" w:author="Autor desconhecido" w:date="2023-08-22T11:38:35Z">
         <w:bookmarkStart w:id="2" w:name="ZOTERO_BREF_Ab4KKez5Jktv11111111111111"/>
+        <w:r>
+          <w:rPr>
+            <w:rFonts w:eastAsia="Times New Roman" w:cs="Times New Roman"/>
+            <w:color w:val="auto"/>
+            <w:kern w:val="0"/>
+            <w:sz w:val="22"/>
+            <w:szCs w:val="22"/>
+            <w:lang w:val="pt-PT" w:eastAsia="en-US" w:bidi="ar-SA"/>
+          </w:rPr>
+          <w:delText>[</w:delText>
+        </w:r>
+      </w:del>
+      <w:del w:id="75" w:author="Autor desconhecido" w:date="2023-08-22T11:38:35Z">
         <w:bookmarkEnd w:id="2"/>
         <w:r>
           <w:rPr>
@@ -1807,7 +1833,7 @@
           <w:delText xml:space="preserve">2][3]  </w:delText>
         </w:r>
       </w:del>
-      <w:del w:id="74" w:author="Autor desconhecido" w:date="2023-08-17T19:32:11Z">
+      <w:del w:id="76" w:author="Autor desconhecido" w:date="2023-08-17T19:32:11Z">
         <w:r>
           <w:rPr>
             <w:rFonts w:eastAsia="Times New Roman" w:cs="Times New Roman"/>
@@ -1820,7 +1846,7 @@
           <w:delText xml:space="preserve">Por exemplo, a variedade RB867515 é </w:delText>
         </w:r>
       </w:del>
-      <w:del w:id="75" w:author="Andre Angelis" w:date="2023-08-14T19:59:47Z">
+      <w:del w:id="77" w:author="Andre Angelis" w:date="2023-08-14T19:59:47Z">
         <w:r>
           <w:rPr>
             <w:rFonts w:eastAsia="Times New Roman" w:cs="Times New Roman"/>
@@ -1833,7 +1859,7 @@
           <w:delText>uma variedade de cana-de-açúcar que é</w:delText>
         </w:r>
       </w:del>
-      <w:del w:id="76" w:author="Autor desconhecido" w:date="2023-08-17T19:32:11Z">
+      <w:del w:id="78" w:author="Autor desconhecido" w:date="2023-08-17T19:32:11Z">
         <w:r>
           <w:rPr>
             <w:rFonts w:eastAsia="Times New Roman" w:cs="Times New Roman"/>
@@ -1846,7 +1872,7 @@
           <w:delText xml:space="preserve"> muito produtiva e resistente a pragas e doenças. No entanto, ela </w:delText>
         </w:r>
       </w:del>
-      <w:del w:id="77" w:author="Andre Angelis" w:date="2023-08-14T19:59:59Z">
+      <w:del w:id="79" w:author="Andre Angelis" w:date="2023-08-14T19:59:59Z">
         <w:r>
           <w:rPr>
             <w:rFonts w:eastAsia="Times New Roman" w:cs="Times New Roman"/>
@@ -1859,7 +1885,7 @@
           <w:delText>é uma variedade que</w:delText>
         </w:r>
       </w:del>
-      <w:del w:id="78" w:author="Autor desconhecido" w:date="2023-08-17T19:32:11Z">
+      <w:del w:id="80" w:author="Autor desconhecido" w:date="2023-08-17T19:32:11Z">
         <w:r>
           <w:rPr>
             <w:rFonts w:eastAsia="Times New Roman" w:cs="Times New Roman"/>
@@ -1872,7 +1898,7 @@
           <w:delText xml:space="preserve"> exige muita água e não é adequada para regiões com clima seco. Já a variedade CTC-2001 é u</w:delText>
         </w:r>
       </w:del>
-      <w:del w:id="79" w:author="Andre Angelis" w:date="2023-08-14T20:00:16Z">
+      <w:del w:id="81" w:author="Andre Angelis" w:date="2023-08-14T20:00:16Z">
         <w:r>
           <w:rPr>
             <w:rFonts w:eastAsia="Times New Roman" w:cs="Times New Roman"/>
@@ -1885,7 +1911,7 @@
           <w:delText>ma variedade de cana-de-açúcar que é</w:delText>
         </w:r>
       </w:del>
-      <w:del w:id="80" w:author="Autor desconhecido" w:date="2023-08-17T19:32:11Z">
+      <w:del w:id="82" w:author="Autor desconhecido" w:date="2023-08-17T19:32:11Z">
         <w:r>
           <w:rPr>
             <w:rFonts w:eastAsia="Times New Roman" w:cs="Times New Roman"/>
@@ -1898,7 +1924,7 @@
           <w:delText xml:space="preserve"> tolerante à seca e não exige muita água. No entanto, ela é </w:delText>
         </w:r>
       </w:del>
-      <w:del w:id="81" w:author="Andre Angelis" w:date="2023-08-14T20:00:28Z">
+      <w:del w:id="83" w:author="Andre Angelis" w:date="2023-08-14T20:00:28Z">
         <w:r>
           <w:rPr>
             <w:rFonts w:eastAsia="Times New Roman" w:cs="Times New Roman"/>
@@ -1911,7 +1937,7 @@
           <w:delText xml:space="preserve">uma variedade que é </w:delText>
         </w:r>
       </w:del>
-      <w:del w:id="82" w:author="Autor desconhecido" w:date="2023-08-17T19:32:11Z">
+      <w:del w:id="84" w:author="Autor desconhecido" w:date="2023-08-17T19:32:11Z">
         <w:r>
           <w:rPr>
             <w:rFonts w:eastAsia="Times New Roman" w:cs="Times New Roman"/>
@@ -1924,7 +1950,7 @@
           <w:delText xml:space="preserve">mais suscetível a pragas e doenças (2). </w:delText>
         </w:r>
       </w:del>
-      <w:del w:id="83" w:author="Autor desconhecido" w:date="2023-08-17T20:10:28Z">
+      <w:del w:id="85" w:author="Autor desconhecido" w:date="2023-08-17T20:10:28Z">
         <w:r>
           <w:rPr>
             <w:rFonts w:eastAsia="Times New Roman" w:cs="Times New Roman"/>
@@ -1937,7 +1963,7 @@
           <w:delText>As variedades de cana-de-açúcar já</w:delText>
         </w:r>
       </w:del>
-      <w:del w:id="84" w:author="Autor desconhecido" w:date="2023-08-17T20:12:44Z">
+      <w:del w:id="86" w:author="Autor desconhecido" w:date="2023-08-17T20:12:44Z">
         <w:r>
           <w:rPr>
             <w:rFonts w:eastAsia="Times New Roman" w:cs="Times New Roman"/>
@@ -1950,7 +1976,7 @@
           <w:delText xml:space="preserve"> plantadas são identificadas </w:delText>
         </w:r>
       </w:del>
-      <w:del w:id="85" w:author="Autor desconhecido" w:date="2023-08-22T11:38:35Z">
+      <w:del w:id="87" w:author="Autor desconhecido" w:date="2023-08-22T11:38:35Z">
         <w:r>
           <w:rPr>
             <w:rFonts w:eastAsia="Times New Roman" w:cs="Times New Roman"/>
@@ -1963,7 +1989,7 @@
           <w:delText>por meio de uma técnica chamada de identificação molecular</w:delText>
         </w:r>
       </w:del>
-      <w:del w:id="86" w:author="Andre Angelis" w:date="2023-08-14T20:01:33Z">
+      <w:del w:id="88" w:author="Andre Angelis" w:date="2023-08-14T20:01:33Z">
         <w:r>
           <w:rPr>
             <w:rFonts w:eastAsia="Times New Roman" w:cs="Times New Roman"/>
@@ -1976,7 +2002,7 @@
           <w:delText xml:space="preserve">. A identificação molecular é uma técnica que permite identificar as variedades de cana-de-açúcar </w:delText>
         </w:r>
       </w:del>
-      <w:del w:id="87" w:author="Autor desconhecido" w:date="2023-08-22T11:38:35Z">
+      <w:del w:id="89" w:author="Autor desconhecido" w:date="2023-08-22T11:38:35Z">
         <w:r>
           <w:rPr>
             <w:rFonts w:eastAsia="Times New Roman" w:cs="Times New Roman"/>
@@ -1986,11 +2012,24 @@
             <w:szCs w:val="22"/>
             <w:lang w:val="pt-PT" w:eastAsia="en-US" w:bidi="ar-SA"/>
           </w:rPr>
-          <w:delText>por meio de uma análise de seu DN</w:delText>
+          <w:delText>por meio de uma análise de seu D</w:delText>
         </w:r>
       </w:del>
-      <w:del w:id="88" w:author="Autor desconhecido" w:date="2023-08-22T11:38:35Z">
+      <w:del w:id="90" w:author="Autor desconhecido" w:date="2023-08-22T11:38:35Z">
         <w:bookmarkStart w:id="3" w:name="ZOTERO_BREF_GyJRtPWsm8BW11111111111111"/>
+        <w:r>
+          <w:rPr>
+            <w:rFonts w:eastAsia="Times New Roman" w:cs="Times New Roman"/>
+            <w:color w:val="auto"/>
+            <w:kern w:val="0"/>
+            <w:sz w:val="22"/>
+            <w:szCs w:val="22"/>
+            <w:lang w:val="pt-PT" w:eastAsia="en-US" w:bidi="ar-SA"/>
+          </w:rPr>
+          <w:delText>N</w:delText>
+        </w:r>
+      </w:del>
+      <w:del w:id="91" w:author="Autor desconhecido" w:date="2023-08-22T11:38:35Z">
         <w:bookmarkEnd w:id="3"/>
         <w:r>
           <w:rPr>
@@ -2004,7 +2043,7 @@
           <w:delText>A [4]</w:delText>
         </w:r>
       </w:del>
-      <w:del w:id="89" w:author="Autor desconhecido" w:date="2023-08-17T16:22:34Z">
+      <w:del w:id="92" w:author="Autor desconhecido" w:date="2023-08-17T16:22:34Z">
         <w:r>
           <w:rPr>
             <w:rFonts w:eastAsia="Times New Roman" w:cs="Times New Roman"/>
@@ -2017,7 +2056,7 @@
           <w:delText>(3)</w:delText>
         </w:r>
       </w:del>
-      <w:del w:id="90" w:author="Autor desconhecido" w:date="2023-08-22T11:38:35Z">
+      <w:del w:id="93" w:author="Autor desconhecido" w:date="2023-08-22T11:38:35Z">
         <w:r>
           <w:rPr>
             <w:rFonts w:eastAsia="Times New Roman" w:cs="Times New Roman"/>
@@ -2030,15 +2069,15 @@
           <w:delText>. A identificação molecula</w:delText>
         </w:r>
       </w:del>
-      <w:ins w:id="91" w:author="Andre Angelis" w:date="2023-08-14T20:01:42Z">
-        <w:del w:id="92" w:author="Autor desconhecido" w:date="2023-08-22T11:38:35Z">
+      <w:ins w:id="94" w:author="Andre Angelis" w:date="2023-08-14T20:01:42Z">
+        <w:del w:id="95" w:author="Autor desconhecido" w:date="2023-08-22T11:38:35Z">
           <w:r>
             <w:rPr/>
             <w:commentReference w:id="7"/>
           </w:r>
         </w:del>
       </w:ins>
-      <w:del w:id="93" w:author="Autor desconhecido" w:date="2023-08-22T11:38:35Z">
+      <w:del w:id="96" w:author="Autor desconhecido" w:date="2023-08-22T11:38:35Z">
         <w:r>
           <w:rPr>
             <w:rFonts w:eastAsia="Times New Roman" w:cs="Times New Roman"/>
@@ -2051,7 +2090,7 @@
           <w:delText>r é uma técnica importante</w:delText>
         </w:r>
       </w:del>
-      <w:del w:id="94" w:author="Autor desconhecido" w:date="2023-08-18T15:40:12Z">
+      <w:del w:id="97" w:author="Autor desconhecido" w:date="2023-08-18T15:40:12Z">
         <w:r>
           <w:rPr>
             <w:rFonts w:eastAsia="Times New Roman" w:cs="Times New Roman"/>
@@ -2064,7 +2103,7 @@
           <w:delText xml:space="preserve"> </w:delText>
         </w:r>
       </w:del>
-      <w:del w:id="95" w:author="Andre Angelis" w:date="2023-08-14T20:02:39Z">
+      <w:del w:id="98" w:author="Andre Angelis" w:date="2023-08-14T20:02:39Z">
         <w:r>
           <w:rPr>
             <w:rFonts w:eastAsia="Times New Roman" w:cs="Times New Roman"/>
@@ -2077,7 +2116,7 @@
           <w:delText>para a cana-de-açúcar</w:delText>
         </w:r>
       </w:del>
-      <w:del w:id="96" w:author="Autor desconhecido" w:date="2023-08-22T11:38:35Z">
+      <w:del w:id="99" w:author="Autor desconhecido" w:date="2023-08-22T11:38:35Z">
         <w:r>
           <w:rPr>
             <w:rFonts w:eastAsia="Times New Roman" w:cs="Times New Roman"/>
@@ -2090,7 +2129,7 @@
           <w:delText>, pois permite rastrear a origem das mudas, identificar as variedades</w:delText>
         </w:r>
       </w:del>
-      <w:del w:id="97" w:author="Andre Angelis" w:date="2023-08-14T20:02:44Z">
+      <w:del w:id="100" w:author="Andre Angelis" w:date="2023-08-14T20:02:44Z">
         <w:r>
           <w:rPr>
             <w:rFonts w:eastAsia="Times New Roman" w:cs="Times New Roman"/>
@@ -2103,7 +2142,7 @@
           <w:delText xml:space="preserve"> de cana-de-açúcar </w:delText>
         </w:r>
       </w:del>
-      <w:del w:id="98" w:author="Autor desconhecido" w:date="2023-08-22T11:38:35Z">
+      <w:del w:id="101" w:author="Autor desconhecido" w:date="2023-08-22T11:38:35Z">
         <w:r>
           <w:rPr>
             <w:rFonts w:eastAsia="Times New Roman" w:cs="Times New Roman"/>
@@ -2137,125 +2176,125 @@
         <w:rPr/>
         <w:t xml:space="preserve">A Inteligência Artificial (IA) tem se estabelecido como uma revolucionária disciplina que desempenha um papel crucial em diversos setores, inclusive na agricultura. </w:t>
       </w:r>
-      <w:moveTo w:id="99" w:author="Autor desconhecido" w:date="2023-08-18T15:45:09Z">
+      <w:moveTo w:id="102" w:author="Autor desconhecido" w:date="2023-08-18T15:45:09Z">
         <w:r>
           <w:rPr/>
           <w:t>Uma das capacidades mais notáveis da IA é a habilidade de processar imagens para o reconhecimento de padrões</w:t>
         </w:r>
       </w:moveTo>
-      <w:ins w:id="100" w:author="Autor desconhecido" w:date="2023-08-18T15:46:43Z">
+      <w:ins w:id="103" w:author="Autor desconhecido" w:date="2023-08-18T15:46:43Z">
         <w:r>
           <w:rPr/>
           <w:t>. Esta vertente da IA</w:t>
         </w:r>
       </w:ins>
-      <w:ins w:id="101" w:author="Autor desconhecido" w:date="2023-08-18T15:51:04Z">
+      <w:ins w:id="104" w:author="Autor desconhecido" w:date="2023-08-18T15:51:04Z">
         <w:r>
           <w:rPr/>
           <w:t xml:space="preserve">, a Visão Computacional, </w:t>
         </w:r>
       </w:ins>
-      <w:ins w:id="102" w:author="Autor desconhecido" w:date="2023-08-18T15:53:10Z">
+      <w:ins w:id="105" w:author="Autor desconhecido" w:date="2023-08-18T15:53:10Z">
         <w:r>
           <w:rPr/>
           <w:t>dedica-se ao desenvolvimento de algoritmos e técnicas que permitem aos computadores entenderem e interpretarem informações visuais do mundo real com notável precisão. Isso possibilita que as máquinas reconheçam objetos, padrões e características em imagens e vídeos com notável precisão.</w:t>
         </w:r>
       </w:ins>
-      <w:del w:id="103" w:author="Autor desconhecido" w:date="2023-08-18T15:55:04Z">
+      <w:del w:id="106" w:author="Autor desconhecido" w:date="2023-08-18T15:55:04Z">
         <w:r>
           <w:rPr/>
           <w:delText xml:space="preserve">A </w:delText>
         </w:r>
       </w:del>
-      <w:ins w:id="104" w:author="Andre Angelis" w:date="2023-08-14T20:02:59Z">
-        <w:del w:id="105" w:author="Autor desconhecido" w:date="2023-08-18T15:55:04Z">
+      <w:ins w:id="107" w:author="Andre Angelis" w:date="2023-08-14T20:02:59Z">
+        <w:del w:id="108" w:author="Autor desconhecido" w:date="2023-08-18T15:55:04Z">
           <w:r>
             <w:rPr/>
             <w:delText xml:space="preserve">sua </w:delText>
           </w:r>
         </w:del>
       </w:ins>
-      <w:del w:id="106" w:author="Autor desconhecido" w:date="2023-08-18T15:55:04Z">
+      <w:del w:id="109" w:author="Autor desconhecido" w:date="2023-08-18T15:55:04Z">
         <w:r>
           <w:rPr/>
           <w:delText xml:space="preserve">aplicação </w:delText>
         </w:r>
       </w:del>
-      <w:del w:id="107" w:author="Andre Angelis" w:date="2023-08-14T20:03:04Z">
+      <w:del w:id="110" w:author="Andre Angelis" w:date="2023-08-14T20:03:04Z">
         <w:r>
           <w:rPr/>
           <w:delText>da IA</w:delText>
         </w:r>
       </w:del>
-      <w:del w:id="108" w:author="Autor desconhecido" w:date="2023-08-18T15:55:04Z">
+      <w:del w:id="111" w:author="Autor desconhecido" w:date="2023-08-18T15:55:04Z">
         <w:r>
           <w:rPr/>
           <w:delText xml:space="preserve"> no contexto agrícola tem sido amplamente explorada devido ao seu potencial para otimizar processos e aumentar a produtividade. </w:delText>
         </w:r>
       </w:del>
-      <w:moveFrom w:id="109" w:author="Autor desconhecido" w:date="2023-08-18T15:44:57Z">
+      <w:moveFrom w:id="112" w:author="Autor desconhecido" w:date="2023-08-18T15:44:57Z">
         <w:r>
           <w:rPr/>
           <w:t>Uma das capacidades mais notáveis da IA é a habilidade de processar imagens para o reconhecimento de padrões, o que tem se mostrado extremamente relevante no campo da agronomia</w:t>
         </w:r>
       </w:moveFrom>
-      <w:moveFrom w:id="110" w:author="Autor desconhecido" w:date="2023-08-18T15:44:57Z">
+      <w:moveFrom w:id="113" w:author="Autor desconhecido" w:date="2023-08-18T15:44:57Z">
         <w:r>
           <w:rPr/>
           <w:commentReference w:id="8"/>
         </w:r>
       </w:moveFrom>
-      <w:moveFrom w:id="111" w:author="Autor desconhecido" w:date="2023-08-18T15:44:57Z">
+      <w:moveFrom w:id="114" w:author="Autor desconhecido" w:date="2023-08-18T15:44:57Z">
         <w:r>
           <w:rPr/>
           <w:t>.</w:t>
         </w:r>
       </w:moveFrom>
-      <w:del w:id="112" w:author="Autor desconhecido" w:date="2023-08-18T15:55:04Z">
+      <w:del w:id="115" w:author="Autor desconhecido" w:date="2023-08-18T15:55:04Z">
         <w:r>
           <w:rPr/>
           <w:delText xml:space="preserve"> </w:delText>
         </w:r>
       </w:del>
-      <w:del w:id="113" w:author="Andre Angelis" w:date="2023-08-14T20:04:24Z">
+      <w:del w:id="116" w:author="Andre Angelis" w:date="2023-08-14T20:04:24Z">
         <w:r>
           <w:rPr/>
           <w:delText xml:space="preserve"> </w:delText>
         </w:r>
       </w:del>
-      <w:del w:id="114" w:author="Autor desconhecido" w:date="2023-08-18T15:55:04Z">
+      <w:del w:id="117" w:author="Autor desconhecido" w:date="2023-08-18T15:55:04Z">
         <w:r>
           <w:rPr/>
           <w:delText xml:space="preserve">Dentre as vertentes da Inteligência Artificial, a Visão Computacional desponta como uma área de destaque nesse contexto. </w:delText>
         </w:r>
       </w:del>
-      <w:del w:id="115" w:author="Andre Angelis" w:date="2023-08-14T20:04:44Z">
+      <w:del w:id="118" w:author="Andre Angelis" w:date="2023-08-14T20:04:44Z">
         <w:r>
           <w:rPr/>
           <w:delText xml:space="preserve">A Visão Computacional </w:delText>
         </w:r>
       </w:del>
-      <w:ins w:id="116" w:author="Andre Angelis" w:date="2023-08-14T20:04:44Z">
-        <w:del w:id="117" w:author="Autor desconhecido" w:date="2023-08-18T15:55:04Z">
+      <w:ins w:id="119" w:author="Andre Angelis" w:date="2023-08-14T20:04:44Z">
+        <w:del w:id="120" w:author="Autor desconhecido" w:date="2023-08-18T15:55:04Z">
           <w:r>
             <w:rPr/>
             <w:delText>Trata-se de</w:delText>
           </w:r>
         </w:del>
       </w:ins>
-      <w:del w:id="118" w:author="Andre Angelis" w:date="2023-08-14T20:04:48Z">
+      <w:del w:id="121" w:author="Andre Angelis" w:date="2023-08-14T20:04:48Z">
         <w:r>
           <w:rPr/>
           <w:delText>é</w:delText>
         </w:r>
       </w:del>
-      <w:del w:id="119" w:author="Autor desconhecido" w:date="2023-08-18T15:55:06Z">
+      <w:del w:id="122" w:author="Autor desconhecido" w:date="2023-08-18T15:55:06Z">
         <w:r>
           <w:rPr/>
           <w:delText xml:space="preserve"> um campo especializado da IA que se dedica ao desenvolvimento de algoritmos e técnicas que permitem aos computadores entenderem e interpretarem informações visuais do mundo real. Isso possibilita que as máquinas reconheçam objetos, padrões e características em imagens e vídeos com notável precisão.</w:delText>
         </w:r>
       </w:del>
-      <w:del w:id="120" w:author="Andre Angelis" w:date="2023-08-14T20:05:06Z">
+      <w:del w:id="123" w:author="Andre Angelis" w:date="2023-08-14T20:05:06Z">
         <w:r>
           <w:rPr/>
           <w:delText xml:space="preserve"> </w:delText>
@@ -2277,7 +2316,7 @@
         </w:rPr>
         <w:t>gricultura, a Visão Computacional tem sido amplamente aplicada para identificar e analisar aspectos relevantes</w:t>
       </w:r>
-      <w:ins w:id="123" w:author="Autor desconhecido" w:date="2023-08-22T09:33:53Z">
+      <w:ins w:id="126" w:author="Autor desconhecido" w:date="2023-08-22T09:33:53Z">
         <w:r>
           <w:rPr/>
           <w:t>,</w:t>
@@ -2289,19 +2328,19 @@
         </w:rPr>
         <w:t xml:space="preserve"> </w:t>
       </w:r>
-      <w:del w:id="125" w:author="Autor desconhecido" w:date="2023-08-19T16:36:18Z">
+      <w:del w:id="128" w:author="Autor desconhecido" w:date="2023-08-19T16:36:18Z">
         <w:r>
           <w:rPr/>
           <w:delText>das plantas, animais e ambientes agrícolas</w:delText>
         </w:r>
       </w:del>
-      <w:ins w:id="126" w:author="Autor desconhecido" w:date="2023-08-18T16:15:24Z">
+      <w:ins w:id="129" w:author="Autor desconhecido" w:date="2023-08-18T16:15:24Z">
         <w:r>
           <w:rPr/>
           <w:t xml:space="preserve">como </w:t>
         </w:r>
       </w:ins>
-      <w:ins w:id="127" w:author="Autor desconhecido" w:date="2023-08-18T16:19:10Z">
+      <w:ins w:id="130" w:author="Autor desconhecido" w:date="2023-08-18T16:19:10Z">
         <w:r>
           <w:rPr/>
           <w:t xml:space="preserve">prever a produtividade da cana-de-açúcar em diferentes </w:t>
@@ -2324,7 +2363,7 @@
           <w:u w:val="none"/>
           <w:vertAlign w:val="baseline"/>
         </w:rPr>
-        <w:t>(ALMEIDA et al., 202</w:t>
+        <w:t>(ALMEIDA et al., 20</w:t>
       </w:r>
       <w:bookmarkEnd w:id="4"/>
       <w:r>
@@ -2339,9 +2378,9 @@
           <w:u w:val="none"/>
           <w:vertAlign w:val="baseline"/>
         </w:rPr>
-        <w:t>1)</w:t>
-      </w:r>
-      <w:ins w:id="128" w:author="Autor desconhecido" w:date="2023-08-18T16:19:10Z">
+        <w:t>21)</w:t>
+      </w:r>
+      <w:ins w:id="131" w:author="Autor desconhecido" w:date="2023-08-18T16:19:10Z">
         <w:r>
           <w:rPr/>
           <w:t xml:space="preserve"> reconhecimento de doenças em folhas de </w:t>
@@ -2364,7 +2403,7 @@
           <w:u w:val="none"/>
           <w:vertAlign w:val="baseline"/>
         </w:rPr>
-        <w:t>(MILITANTE; GERARDO; MEDINA, 201</w:t>
+        <w:t>(MILITANTE; GERARDO; MEDINA, 20</w:t>
       </w:r>
       <w:bookmarkEnd w:id="5"/>
       <w:r>
@@ -2379,7 +2418,7 @@
           <w:u w:val="none"/>
           <w:vertAlign w:val="baseline"/>
         </w:rPr>
-        <w:t>9)</w:t>
+        <w:t>19)</w:t>
       </w:r>
       <w:r>
         <w:rPr/>
@@ -2398,7 +2437,7 @@
           <w:u w:val="none"/>
           <w:vertAlign w:val="baseline"/>
         </w:rPr>
-        <w:t>(ORDINE PIRES DA SILVA SIMÕES et al., 202</w:t>
+        <w:t>(ORDINE PIRES DA SILVA SIMÕES et al., 20</w:t>
       </w:r>
       <w:bookmarkEnd w:id="6"/>
       <w:r>
@@ -2413,7 +2452,7 @@
           <w:u w:val="none"/>
           <w:vertAlign w:val="baseline"/>
         </w:rPr>
-        <w:t>3)</w:t>
+        <w:t>23)</w:t>
       </w:r>
       <w:r>
         <w:rPr/>
@@ -2432,7 +2471,7 @@
           <w:u w:val="none"/>
           <w:vertAlign w:val="baseline"/>
         </w:rPr>
-        <w:t>(ORDINE PIRES DA SILVA SIMÕES et al., 202</w:t>
+        <w:t>(ORDINE PIRES DA SILVA SIMÕES et al., 20</w:t>
       </w:r>
       <w:bookmarkEnd w:id="7"/>
       <w:r>
@@ -2447,7 +2486,7 @@
           <w:u w:val="none"/>
           <w:vertAlign w:val="baseline"/>
         </w:rPr>
-        <w:t>3)</w:t>
+        <w:t>23)</w:t>
       </w:r>
       <w:r>
         <w:rPr/>
@@ -2466,7 +2505,7 @@
           <w:u w:val="none"/>
           <w:vertAlign w:val="baseline"/>
         </w:rPr>
-        <w:t>(MILITANTE; GERARDO; DIONISIO, 201</w:t>
+        <w:t>(MILITANTE; GERARDO; DIONISIO, 20</w:t>
       </w:r>
       <w:bookmarkEnd w:id="8"/>
       <w:r>
@@ -2481,7 +2520,7 @@
           <w:u w:val="none"/>
           <w:vertAlign w:val="baseline"/>
         </w:rPr>
-        <w:t>9)</w:t>
+        <w:t>19)</w:t>
       </w:r>
       <w:r>
         <w:rPr/>
@@ -2500,7 +2539,7 @@
           <w:u w:val="none"/>
           <w:vertAlign w:val="baseline"/>
         </w:rPr>
-        <w:t>(HEMALATHA et al., 202</w:t>
+        <w:t>(HEMALATHA et al., 20</w:t>
       </w:r>
       <w:bookmarkEnd w:id="9"/>
       <w:r>
@@ -2515,7 +2554,7 @@
           <w:u w:val="none"/>
           <w:vertAlign w:val="baseline"/>
         </w:rPr>
-        <w:t>2)</w:t>
+        <w:t>22)</w:t>
       </w:r>
       <w:r>
         <w:rPr/>
@@ -2534,7 +2573,7 @@
           <w:u w:val="none"/>
           <w:vertAlign w:val="baseline"/>
         </w:rPr>
-        <w:t>(KUMPALA; WICHAPHA; PRASOMSAB, 202</w:t>
+        <w:t>(KUMPALA; WICHAPHA; PRASOMSAB, 20</w:t>
       </w:r>
       <w:bookmarkEnd w:id="10"/>
       <w:r>
@@ -2549,19 +2588,19 @@
           <w:u w:val="none"/>
           <w:vertAlign w:val="baseline"/>
         </w:rPr>
-        <w:t>2)</w:t>
+        <w:t>22)</w:t>
       </w:r>
       <w:r>
         <w:rPr/>
         <w:t xml:space="preserve"> e</w:t>
       </w:r>
-      <w:ins w:id="129" w:author="Autor desconhecido" w:date="2023-08-19T17:11:37Z">
+      <w:ins w:id="132" w:author="Autor desconhecido" w:date="2023-08-19T17:11:37Z">
         <w:r>
           <w:rPr/>
           <w:t xml:space="preserve"> </w:t>
         </w:r>
       </w:ins>
-      <w:ins w:id="130" w:author="Autor desconhecido" w:date="2023-08-19T17:00:37Z">
+      <w:ins w:id="133" w:author="Autor desconhecido" w:date="2023-08-19T17:00:37Z">
         <w:r>
           <w:rPr/>
           <w:t>identificação de</w:t>
@@ -2571,7 +2610,7 @@
         <w:rPr/>
         <w:t xml:space="preserve"> espécies de</w:t>
       </w:r>
-      <w:ins w:id="131" w:author="Autor desconhecido" w:date="2023-08-19T17:00:37Z">
+      <w:ins w:id="134" w:author="Autor desconhecido" w:date="2023-08-19T17:00:37Z">
         <w:r>
           <w:rPr/>
           <w:t xml:space="preserve"> planta</w:t>
@@ -2594,7 +2633,7 @@
           <w:u w:val="none"/>
           <w:vertAlign w:val="baseline"/>
         </w:rPr>
-        <w:t>(BONNET et al., 201</w:t>
+        <w:t>(BONNET et al., 20</w:t>
       </w:r>
       <w:bookmarkEnd w:id="11"/>
       <w:r>
@@ -2609,7 +2648,7 @@
           <w:u w:val="none"/>
           <w:vertAlign w:val="baseline"/>
         </w:rPr>
-        <w:t>6)</w:t>
+        <w:t>16)</w:t>
       </w:r>
       <w:r>
         <w:rPr/>
@@ -2628,7 +2667,7 @@
           <w:u w:val="none"/>
           <w:vertAlign w:val="baseline"/>
         </w:rPr>
-        <w:t>(ZHAO et al., 201</w:t>
+        <w:t>(ZHAO et al., 20</w:t>
       </w:r>
       <w:bookmarkEnd w:id="12"/>
       <w:r>
@@ -2643,7 +2682,7 @@
           <w:u w:val="none"/>
           <w:vertAlign w:val="baseline"/>
         </w:rPr>
-        <w:t>5)</w:t>
+        <w:t>15)</w:t>
       </w:r>
       <w:r>
         <w:rPr/>
@@ -2662,7 +2701,7 @@
           <w:u w:val="none"/>
           <w:vertAlign w:val="baseline"/>
         </w:rPr>
-        <w:t>(WÄLDCHEN et al., 201</w:t>
+        <w:t>(WÄLDCHEN et al., 20</w:t>
       </w:r>
       <w:bookmarkEnd w:id="13"/>
       <w:r>
@@ -2677,7 +2716,7 @@
           <w:u w:val="none"/>
           <w:vertAlign w:val="baseline"/>
         </w:rPr>
-        <w:t>8)</w:t>
+        <w:t>18)</w:t>
       </w:r>
       <w:r>
         <w:rPr/>
@@ -2709,19 +2748,19 @@
         <w:rPr/>
         <w:t xml:space="preserve">No contexto de identificação de plantas, pesquisas recentes apontam para </w:t>
       </w:r>
-      <w:ins w:id="132" w:author="Autor desconhecido" w:date="2023-08-22T10:29:43Z">
+      <w:ins w:id="135" w:author="Autor desconhecido" w:date="2023-08-22T10:29:43Z">
         <w:r>
           <w:rPr/>
           <w:t xml:space="preserve">a crescente utilização da visão computacional </w:t>
         </w:r>
       </w:ins>
-      <w:ins w:id="133" w:author="Autor desconhecido" w:date="2023-08-22T10:30:45Z">
+      <w:ins w:id="136" w:author="Autor desconhecido" w:date="2023-08-22T10:30:45Z">
         <w:r>
           <w:rPr/>
           <w:t xml:space="preserve">como uma abordagem inovadora e eficaz </w:t>
         </w:r>
       </w:ins>
-      <w:ins w:id="134" w:author="Autor desconhecido" w:date="2023-08-22T10:32:04Z">
+      <w:ins w:id="137" w:author="Autor desconhecido" w:date="2023-08-22T10:32:04Z">
         <w:r>
           <w:rPr/>
           <w:t>utilizada em contra-ponto ao processo de identificação</w:t>
@@ -2731,19 +2770,19 @@
         <w:rPr/>
         <w:t xml:space="preserve"> manual,</w:t>
       </w:r>
-      <w:ins w:id="135" w:author="Autor desconhecido" w:date="2023-08-22T10:32:04Z">
+      <w:ins w:id="138" w:author="Autor desconhecido" w:date="2023-08-22T10:32:04Z">
         <w:r>
           <w:rPr/>
           <w:t xml:space="preserve"> realizado por especialistas humanos</w:t>
         </w:r>
       </w:ins>
-      <w:ins w:id="136" w:author="Autor desconhecido" w:date="2023-08-22T10:33:54Z">
+      <w:ins w:id="139" w:author="Autor desconhecido" w:date="2023-08-22T10:33:54Z">
         <w:r>
           <w:rPr/>
           <w:t xml:space="preserve">. </w:t>
         </w:r>
       </w:ins>
-      <w:ins w:id="137" w:author="Autor desconhecido" w:date="2023-08-22T10:35:39Z">
+      <w:ins w:id="140" w:author="Autor desconhecido" w:date="2023-08-22T10:35:39Z">
         <w:r>
           <w:rPr/>
           <w:t xml:space="preserve">Tais especialistas, como botânicos e taxonomistas, possuem amplo conhecimento e experiência para reconhecer diferenças </w:t>
@@ -2753,13 +2792,13 @@
         <w:rPr/>
         <w:t xml:space="preserve">sutis </w:t>
       </w:r>
-      <w:ins w:id="138" w:author="Autor desconhecido" w:date="2023-08-22T10:35:39Z">
+      <w:ins w:id="141" w:author="Autor desconhecido" w:date="2023-08-22T10:35:39Z">
         <w:r>
           <w:rPr/>
           <w:t>e</w:t>
         </w:r>
       </w:ins>
-      <w:ins w:id="139" w:author="Autor desconhecido" w:date="2023-08-22T10:36:56Z">
+      <w:ins w:id="142" w:author="Autor desconhecido" w:date="2023-08-22T10:36:56Z">
         <w:r>
           <w:rPr/>
           <w:t>ntre</w:t>
@@ -2769,7 +2808,7 @@
         <w:rPr/>
         <w:t xml:space="preserve"> as</w:t>
       </w:r>
-      <w:ins w:id="140" w:author="Autor desconhecido" w:date="2023-08-22T10:36:56Z">
+      <w:ins w:id="143" w:author="Autor desconhecido" w:date="2023-08-22T10:36:56Z">
         <w:r>
           <w:rPr/>
           <w:t xml:space="preserve"> espécies </w:t>
@@ -2779,13 +2818,13 @@
         <w:rPr/>
         <w:t>de plantas</w:t>
       </w:r>
-      <w:ins w:id="141" w:author="Autor desconhecido" w:date="2023-08-22T10:52:42Z">
+      <w:ins w:id="144" w:author="Autor desconhecido" w:date="2023-08-22T10:52:42Z">
         <w:r>
           <w:rPr/>
           <w:t>,</w:t>
         </w:r>
       </w:ins>
-      <w:ins w:id="142" w:author="Autor desconhecido" w:date="2023-08-22T10:42:05Z">
+      <w:ins w:id="145" w:author="Autor desconhecido" w:date="2023-08-22T10:42:05Z">
         <w:r>
           <w:rPr/>
           <w:t xml:space="preserve"> </w:t>
@@ -2795,7 +2834,7 @@
         <w:rPr/>
         <w:t xml:space="preserve">tendo </w:t>
       </w:r>
-      <w:ins w:id="143" w:author="Autor desconhecido" w:date="2023-08-22T10:42:05Z">
+      <w:ins w:id="146" w:author="Autor desconhecido" w:date="2023-08-22T10:42:05Z">
         <w:r>
           <w:rPr/>
           <w:t>com</w:t>
@@ -2805,43 +2844,43 @@
         <w:rPr/>
         <w:t>o</w:t>
       </w:r>
-      <w:ins w:id="144" w:author="Autor desconhecido" w:date="2023-08-22T10:42:05Z">
+      <w:ins w:id="147" w:author="Autor desconhecido" w:date="2023-08-22T10:42:05Z">
         <w:r>
           <w:rPr/>
           <w:t xml:space="preserve"> base suas características morfológicas.</w:t>
         </w:r>
       </w:ins>
-      <w:ins w:id="145" w:author="Autor desconhecido" w:date="2023-08-22T10:43:07Z">
+      <w:ins w:id="148" w:author="Autor desconhecido" w:date="2023-08-22T10:43:07Z">
         <w:r>
           <w:rPr/>
           <w:t xml:space="preserve"> No entanto, </w:t>
         </w:r>
       </w:ins>
-      <w:ins w:id="146" w:author="Autor desconhecido" w:date="2023-08-22T10:44:40Z">
+      <w:ins w:id="149" w:author="Autor desconhecido" w:date="2023-08-22T10:44:40Z">
         <w:r>
           <w:rPr/>
           <w:t>tal abordagem possui algumas desvantagens, como</w:t>
         </w:r>
       </w:ins>
-      <w:ins w:id="147" w:author="Autor desconhecido" w:date="2023-08-22T10:52:57Z">
+      <w:ins w:id="150" w:author="Autor desconhecido" w:date="2023-08-22T10:52:57Z">
         <w:r>
           <w:rPr/>
           <w:t xml:space="preserve"> por exemplo</w:t>
         </w:r>
       </w:ins>
-      <w:ins w:id="148" w:author="Autor desconhecido" w:date="2023-08-22T10:46:08Z">
+      <w:ins w:id="151" w:author="Autor desconhecido" w:date="2023-08-22T10:46:08Z">
         <w:r>
           <w:rPr/>
           <w:t xml:space="preserve"> a limitação de escala, </w:t>
         </w:r>
       </w:ins>
-      <w:ins w:id="149" w:author="Autor desconhecido" w:date="2023-08-22T10:49:42Z">
+      <w:ins w:id="152" w:author="Autor desconhecido" w:date="2023-08-22T10:49:42Z">
         <w:r>
           <w:rPr/>
           <w:t>frente ao número limitado de profissionais qualificados e a subjetividade</w:t>
         </w:r>
       </w:ins>
-      <w:ins w:id="150" w:author="Autor desconhecido" w:date="2023-08-22T10:50:49Z">
+      <w:ins w:id="153" w:author="Autor desconhecido" w:date="2023-08-22T10:50:49Z">
         <w:r>
           <w:rPr/>
           <w:t xml:space="preserve"> inerente à interpretação humana </w:t>
@@ -2856,20 +2895,20 @@
         </w:rPr>
         <w:t>(BONNET et al., 2016)</w:t>
       </w:r>
-      <w:ins w:id="151" w:author="Autor desconhecido" w:date="2023-08-22T10:50:49Z">
+      <w:ins w:id="154" w:author="Autor desconhecido" w:date="2023-08-22T10:50:49Z">
         <w:bookmarkEnd w:id="14"/>
         <w:r>
           <w:rPr/>
           <w:t>.</w:t>
         </w:r>
       </w:ins>
-      <w:ins w:id="152" w:author="Autor desconhecido" w:date="2023-08-22T10:53:20Z">
+      <w:ins w:id="155" w:author="Autor desconhecido" w:date="2023-08-22T10:53:20Z">
         <w:r>
           <w:rPr/>
           <w:t xml:space="preserve"> </w:t>
         </w:r>
       </w:ins>
-      <w:ins w:id="153" w:author="Autor desconhecido" w:date="2023-08-22T10:59:25Z">
+      <w:ins w:id="156" w:author="Autor desconhecido" w:date="2023-08-22T10:59:25Z">
         <w:r>
           <w:rPr/>
           <w:t xml:space="preserve">Combinando técnicas de processamento de imagem, aprendizado de máquina e inteligência artificial, a visão computacional </w:t>
@@ -2879,7 +2918,7 @@
         <w:rPr/>
         <w:t xml:space="preserve">pode </w:t>
       </w:r>
-      <w:ins w:id="154" w:author="Autor desconhecido" w:date="2023-08-22T10:59:25Z">
+      <w:ins w:id="157" w:author="Autor desconhecido" w:date="2023-08-22T10:59:25Z">
         <w:r>
           <w:rPr/>
           <w:t>oferece</w:t>
@@ -2889,31 +2928,31 @@
         <w:rPr/>
         <w:t>r</w:t>
       </w:r>
-      <w:ins w:id="155" w:author="Autor desconhecido" w:date="2023-08-22T10:59:25Z">
+      <w:ins w:id="158" w:author="Autor desconhecido" w:date="2023-08-22T10:59:25Z">
         <w:r>
           <w:rPr/>
           <w:t xml:space="preserve"> algumas vantagens quando comparada ao processo </w:t>
         </w:r>
       </w:ins>
-      <w:ins w:id="156" w:author="Autor desconhecido" w:date="2023-08-22T11:00:29Z">
+      <w:ins w:id="159" w:author="Autor desconhecido" w:date="2023-08-22T11:00:29Z">
         <w:r>
           <w:rPr/>
           <w:t xml:space="preserve">tradicional relatado. Algoritmos de </w:t>
         </w:r>
       </w:ins>
-      <w:ins w:id="157" w:author="Autor desconhecido" w:date="2023-08-22T11:01:37Z">
+      <w:ins w:id="160" w:author="Autor desconhecido" w:date="2023-08-22T11:01:37Z">
         <w:r>
           <w:rPr/>
           <w:t>visão computacional são capazes de extrair características visuais únicas de plantas, como padrões de folhas, forma de flores</w:t>
         </w:r>
       </w:ins>
-      <w:ins w:id="158" w:author="Autor desconhecido" w:date="2023-08-22T11:02:38Z">
+      <w:ins w:id="161" w:author="Autor desconhecido" w:date="2023-08-22T11:02:38Z">
         <w:r>
           <w:rPr/>
           <w:t xml:space="preserve"> e textura de caules</w:t>
         </w:r>
       </w:ins>
-      <w:ins w:id="159" w:author="Autor desconhecido" w:date="2023-08-22T11:04:08Z">
+      <w:ins w:id="162" w:author="Autor desconhecido" w:date="2023-08-22T11:04:08Z">
         <w:r>
           <w:rPr/>
           <w:t>. Através de</w:t>
@@ -2923,19 +2962,19 @@
         <w:rPr/>
         <w:t>sses</w:t>
       </w:r>
-      <w:ins w:id="160" w:author="Autor desconhecido" w:date="2023-08-22T11:04:08Z">
+      <w:ins w:id="163" w:author="Autor desconhecido" w:date="2023-08-22T11:04:08Z">
         <w:r>
           <w:rPr/>
           <w:t xml:space="preserve"> algoritmos</w:t>
         </w:r>
       </w:ins>
-      <w:ins w:id="161" w:author="Autor desconhecido" w:date="2023-08-22T11:06:06Z">
+      <w:ins w:id="164" w:author="Autor desconhecido" w:date="2023-08-22T11:06:06Z">
         <w:r>
           <w:rPr/>
           <w:t xml:space="preserve">, sistemas de visão computacional </w:t>
         </w:r>
       </w:ins>
-      <w:ins w:id="162" w:author="Autor desconhecido" w:date="2023-08-22T11:07:30Z">
+      <w:ins w:id="165" w:author="Autor desconhecido" w:date="2023-08-22T11:07:30Z">
         <w:r>
           <w:rPr/>
           <w:t xml:space="preserve">são treinados para identificar plantas com base em conjuntos de dados contendo imagens rotuladas </w:t>
@@ -2956,26 +2995,26 @@
         </w:rPr>
         <w:t>(WÄLDCHEN; MÄDER, 2018)</w:t>
       </w:r>
-      <w:ins w:id="163" w:author="Autor desconhecido" w:date="2023-08-22T11:07:30Z">
+      <w:ins w:id="166" w:author="Autor desconhecido" w:date="2023-08-22T11:07:30Z">
         <w:bookmarkEnd w:id="15"/>
         <w:r>
           <w:rPr/>
           <w:t xml:space="preserve">. </w:t>
         </w:r>
       </w:ins>
-      <w:ins w:id="164" w:author="Autor desconhecido" w:date="2023-08-22T11:10:35Z">
+      <w:ins w:id="167" w:author="Autor desconhecido" w:date="2023-08-22T11:10:35Z">
         <w:r>
           <w:rPr/>
           <w:t xml:space="preserve">Quanto à limitação de escala, </w:t>
         </w:r>
       </w:ins>
-      <w:ins w:id="165" w:author="Autor desconhecido" w:date="2023-08-22T11:14:02Z">
+      <w:ins w:id="168" w:author="Autor desconhecido" w:date="2023-08-22T11:14:02Z">
         <w:r>
           <w:rPr/>
           <w:t xml:space="preserve">a utilização de </w:t>
         </w:r>
       </w:ins>
-      <w:ins w:id="166" w:author="Autor desconhecido" w:date="2023-08-22T11:11:41Z">
+      <w:ins w:id="169" w:author="Autor desconhecido" w:date="2023-08-22T11:11:41Z">
         <w:r>
           <w:rPr/>
           <w:t xml:space="preserve">dispositivos móveis e interfaces amigáveis, permite a identificação de plantas acessível mesmo para pessoas sem formação especializada em botânica </w:t>
@@ -2986,26 +3025,26 @@
         <w:rPr/>
         <w:t>(ALMEIDA et al., 2020)</w:t>
       </w:r>
-      <w:ins w:id="167" w:author="Autor desconhecido" w:date="2023-08-22T11:11:41Z">
+      <w:ins w:id="170" w:author="Autor desconhecido" w:date="2023-08-22T11:11:41Z">
         <w:bookmarkEnd w:id="16"/>
         <w:r>
           <w:rPr/>
           <w:t xml:space="preserve">. </w:t>
         </w:r>
       </w:ins>
-      <w:del w:id="168" w:author="Autor desconhecido" w:date="2023-08-18T16:15:23Z">
+      <w:del w:id="171" w:author="Autor desconhecido" w:date="2023-08-18T16:15:23Z">
         <w:r>
           <w:rPr/>
           <w:delText>.</w:delText>
         </w:r>
       </w:del>
-      <w:del w:id="169" w:author="Autor desconhecido" w:date="2023-08-18T16:15:23Z">
+      <w:del w:id="172" w:author="Autor desconhecido" w:date="2023-08-18T16:15:23Z">
         <w:r>
           <w:rPr/>
           <w:commentReference w:id="9"/>
         </w:r>
       </w:del>
-      <w:del w:id="170" w:author="Autor desconhecido" w:date="2023-08-18T16:15:23Z">
+      <w:del w:id="173" w:author="Autor desconhecido" w:date="2023-08-18T16:15:23Z">
         <w:r>
           <w:rPr/>
           <w:delText xml:space="preserve"> </w:delText>
@@ -3022,10 +3061,10 @@
         <w:ind w:left="602" w:right="216" w:hanging="0"/>
         <w:jc w:val="both"/>
         <w:rPr>
-          <w:ins w:id="176" w:author="Autor desconhecido" w:date="2023-08-18T15:56:52Z"/>
-        </w:rPr>
-      </w:pPr>
-      <w:ins w:id="171" w:author="Autor desconhecido" w:date="2023-08-18T15:56:52Z">
+          <w:ins w:id="179" w:author="Autor desconhecido" w:date="2023-08-18T15:56:52Z"/>
+        </w:rPr>
+      </w:pPr>
+      <w:ins w:id="174" w:author="Autor desconhecido" w:date="2023-08-18T15:56:52Z">
         <w:r>
           <w:rPr/>
           <w:t xml:space="preserve">A cana-de-açúcar é uma planta gramínea que é cultivada em todo o mundo, principalmente em regiões tropicais e subtropicais. Uma de suas características é a versatilidade, ela pode ser usada para a produção de diversos produtos, incluindo açúcar, etanol, biocombustíveis, papel, celulose e alimentos para animais. </w:t>
@@ -3040,7 +3079,7 @@
         <w:rPr/>
         <w:t>(2023)</w:t>
       </w:r>
-      <w:ins w:id="172" w:author="Autor desconhecido" w:date="2023-08-18T15:56:52Z">
+      <w:ins w:id="175" w:author="Autor desconhecido" w:date="2023-08-18T15:56:52Z">
         <w:bookmarkEnd w:id="17"/>
         <w:r>
           <w:rPr/>
@@ -3051,7 +3090,7 @@
         <w:rPr/>
         <w:t xml:space="preserve"> do Brasil</w:t>
       </w:r>
-      <w:ins w:id="173" w:author="Autor desconhecido" w:date="2023-08-18T15:56:52Z">
+      <w:ins w:id="176" w:author="Autor desconhecido" w:date="2023-08-18T15:56:52Z">
         <w:r>
           <w:rPr/>
           <w:t>, ocupando cerca de 14 milhões de hectares, representando cerca de 17% do valor total da produção agrícola brasileira. Estimativas para a safra 2023/24, apontam para uma produção de 40,8 milhões de toneladas  de açúcar e 27,7 milhões de litros de etanol</w:t>
@@ -3061,7 +3100,7 @@
         <w:rPr/>
         <w:t>.</w:t>
       </w:r>
-      <w:ins w:id="174" w:author="Autor desconhecido" w:date="2023-08-18T15:56:52Z">
+      <w:ins w:id="177" w:author="Autor desconhecido" w:date="2023-08-18T15:56:52Z">
         <w:r>
           <w:rPr/>
           <w:t xml:space="preserve"> Trata-se, portanto, de uma cultura muito importante para a economia brasileira, gerando empregos, renda e divisas para o país</w:t>
@@ -3071,7 +3110,7 @@
         <w:rPr/>
         <w:t>.</w:t>
       </w:r>
-      <w:ins w:id="175" w:author="Autor desconhecido" w:date="2023-08-18T15:56:52Z">
+      <w:ins w:id="178" w:author="Autor desconhecido" w:date="2023-08-18T15:56:52Z">
         <w:r>
           <w:rPr/>
           <w:t xml:space="preserve"> </w:t>
@@ -3088,20 +3127,20 @@
         <w:ind w:left="602" w:right="216" w:hanging="0"/>
         <w:jc w:val="both"/>
         <w:rPr>
-          <w:ins w:id="181" w:author="Autor desconhecido" w:date="2023-08-18T15:56:52Z"/>
+          <w:ins w:id="184" w:author="Autor desconhecido" w:date="2023-08-18T15:56:52Z"/>
         </w:rPr>
       </w:pPr>
       <w:r>
         <w:rPr/>
         <w:t xml:space="preserve">Existem diversas variedades de cana-de-açúcar, cada uma com características próprias. A escolha da variedade mais adequada para uma determinada região depende de diversos fatores, incluindo o clima, o solo e o sistema de cultivo. É importante plantar as variedades </w:t>
       </w:r>
-      <w:ins w:id="177" w:author="Autor desconhecido" w:date="2023-08-18T15:56:52Z">
+      <w:ins w:id="180" w:author="Autor desconhecido" w:date="2023-08-18T15:56:52Z">
         <w:r>
           <w:rPr/>
           <w:t>de acordo com seu ambiente de produção</w:t>
         </w:r>
       </w:ins>
-      <w:ins w:id="178" w:author="Autor desconhecido" w:date="2023-08-18T15:56:52Z">
+      <w:ins w:id="181" w:author="Autor desconhecido" w:date="2023-08-18T15:56:52Z">
         <w:r>
           <w:rPr>
             <w:rStyle w:val="Ncoradanotaderodap"/>
@@ -3109,7 +3148,7 @@
           <w:footnoteReference w:id="3"/>
         </w:r>
       </w:ins>
-      <w:ins w:id="179" w:author="Autor desconhecido" w:date="2023-08-18T15:56:52Z">
+      <w:ins w:id="182" w:author="Autor desconhecido" w:date="2023-08-18T15:56:52Z">
         <w:r>
           <w:rPr/>
           <w:t xml:space="preserve"> para que assim possa apresentar maior produtividade, melhor qualidade e menor suscetibilidade a pragas e </w:t>
@@ -3159,7 +3198,7 @@
         <w:rPr/>
         <w:t>. U</w:t>
       </w:r>
-      <w:ins w:id="180" w:author="Autor desconhecido" w:date="2023-08-18T15:56:52Z">
+      <w:ins w:id="183" w:author="Autor desconhecido" w:date="2023-08-18T15:56:52Z">
         <w:r>
           <w:rPr/>
           <w:t>ma vez plantada, a cana somente será identificada ou por um olhar atento de um especialista humano ou por meio de uma técnica chamada de identificação molecular por meio de uma análise de seu DNA</w:t>
@@ -3201,7 +3240,7 @@
         <w:jc w:val="both"/>
         <w:rPr/>
       </w:pPr>
-      <w:ins w:id="182" w:author="Autor desconhecido" w:date="2023-08-18T15:56:52Z">
+      <w:ins w:id="185" w:author="Autor desconhecido" w:date="2023-08-18T15:56:52Z">
         <w:r>
           <w:rPr/>
           <w:t xml:space="preserve">Tendo em vista as limitações apresentadas à atividade de identificação de plantas por especialistas humanos e a análise de DNA depender de equipamento de laboratório especializado, </w:t>
@@ -3211,7 +3250,7 @@
         <w:rPr/>
         <w:t>pensou-se</w:t>
       </w:r>
-      <w:ins w:id="183" w:author="Autor desconhecido" w:date="2023-08-18T15:56:52Z">
+      <w:ins w:id="186" w:author="Autor desconhecido" w:date="2023-08-18T15:56:52Z">
         <w:r>
           <w:rPr/>
           <w:t xml:space="preserve"> por uma solução</w:t>
@@ -3221,7 +3260,7 @@
         <w:rPr/>
         <w:t xml:space="preserve"> de baixo custo,</w:t>
       </w:r>
-      <w:ins w:id="184" w:author="Autor desconhecido" w:date="2023-08-18T15:56:52Z">
+      <w:ins w:id="187" w:author="Autor desconhecido" w:date="2023-08-18T15:56:52Z">
         <w:r>
           <w:rPr/>
           <w:t xml:space="preserve"> baseada em visão computacional. </w:t>
@@ -3231,7 +3270,7 @@
         <w:rPr/>
         <w:t>Neste sentido, foi realizada uma pesquisa na</w:t>
       </w:r>
-      <w:ins w:id="185" w:author="Autor desconhecido" w:date="2023-08-18T15:56:52Z">
+      <w:ins w:id="188" w:author="Autor desconhecido" w:date="2023-08-18T15:56:52Z">
         <w:r>
           <w:rPr/>
           <w:t xml:space="preserve"> literatura </w:t>
@@ -3241,7 +3280,7 @@
         <w:rPr/>
         <w:t>especializada e constatado o ineditismo da solução. No entanto</w:t>
       </w:r>
-      <w:ins w:id="186" w:author="Autor desconhecido" w:date="2023-08-18T15:56:52Z">
+      <w:ins w:id="189" w:author="Autor desconhecido" w:date="2023-08-18T15:56:52Z">
         <w:r>
           <w:rPr/>
           <w:t>, foram encontrados alguns trabalhos correlatos</w:t>
@@ -3251,7 +3290,7 @@
         <w:rPr/>
         <w:t xml:space="preserve"> que serviram de apoio a esta pesquisa e que serão apresentados na seção 3 Trabalhos Relacionados. Dentre eles, dois trabalhos se destacaram em termos de corroborarem com a solução proposta.</w:t>
       </w:r>
-      <w:ins w:id="187" w:author="Autor desconhecido" w:date="2023-08-18T15:56:52Z">
+      <w:ins w:id="190" w:author="Autor desconhecido" w:date="2023-08-18T15:56:52Z">
         <w:r>
           <w:rPr/>
           <w:t xml:space="preserve"> Em um d</w:t>
@@ -3261,7 +3300,7 @@
         <w:rPr/>
         <w:t>eles,</w:t>
       </w:r>
-      <w:ins w:id="188" w:author="Autor desconhecido" w:date="2023-08-18T15:56:52Z">
+      <w:ins w:id="191" w:author="Autor desconhecido" w:date="2023-08-18T15:56:52Z">
         <w:r>
           <w:rPr/>
           <w:t xml:space="preserve"> pesquisadores </w:t>
@@ -3271,7 +3310,7 @@
         <w:rPr/>
         <w:t>utilizaram a</w:t>
       </w:r>
-      <w:ins w:id="189" w:author="Autor desconhecido" w:date="2023-08-18T15:56:52Z">
+      <w:ins w:id="192" w:author="Autor desconhecido" w:date="2023-08-18T15:56:52Z">
         <w:r>
           <w:rPr/>
           <w:t xml:space="preserve"> visão computacional para a identificação de espécies de bambu localizados na região nordeste da Índi</w:t>
@@ -3291,7 +3330,7 @@
         <w:rPr/>
         <w:t>.</w:t>
       </w:r>
-      <w:ins w:id="190" w:author="Autor desconhecido" w:date="2023-08-18T15:56:52Z">
+      <w:ins w:id="193" w:author="Autor desconhecido" w:date="2023-08-18T15:56:52Z">
         <w:r>
           <w:rPr/>
           <w:t xml:space="preserve"> </w:t>
@@ -3301,7 +3340,7 @@
         <w:rPr/>
         <w:t>Com base nesta pesquisa, surgiu uma das perguntas de pesquisa que este trabalho busca responder: ”Se existe uma solução para a identificação de bambu, seria possível uma para cana-de-açúcar?. Em o</w:t>
       </w:r>
-      <w:ins w:id="191" w:author="Autor desconhecido" w:date="2023-08-18T15:56:52Z">
+      <w:ins w:id="194" w:author="Autor desconhecido" w:date="2023-08-18T15:56:52Z">
         <w:r>
           <w:rPr/>
           <w:t>utro trabalho</w:t>
@@ -3311,7 +3350,7 @@
         <w:rPr/>
         <w:t>, os autores a</w:t>
       </w:r>
-      <w:ins w:id="192" w:author="Autor desconhecido" w:date="2023-08-18T15:56:52Z">
+      <w:ins w:id="195" w:author="Autor desconhecido" w:date="2023-08-18T15:56:52Z">
         <w:r>
           <w:rPr/>
           <w:t>present</w:t>
@@ -3321,7 +3360,7 @@
         <w:rPr/>
         <w:t>aram</w:t>
       </w:r>
-      <w:ins w:id="193" w:author="Autor desconhecido" w:date="2023-08-18T15:56:52Z">
+      <w:ins w:id="196" w:author="Autor desconhecido" w:date="2023-08-18T15:56:52Z">
         <w:r>
           <w:rPr/>
           <w:t xml:space="preserve"> os resultados da classificação de 4 variedades de cana plantada em canaviais empregando técnicas de IA em imagens de satélite</w:t>
@@ -3341,7 +3380,7 @@
         <w:rPr/>
         <w:t xml:space="preserve">. Esta pesquisa possibilitou a formulação de outra questão de pesquisa: “Se existe uma solução capaz de reconhecer variedades de cana-de-açúcar utilizando  imagens de satélite, seria possível o reconhecimento com imagens de campo, ao nível do solo?”  </w:t>
       </w:r>
-      <w:del w:id="194" w:author="Autor desconhecido" w:date="2023-08-22T20:22:35Z">
+      <w:del w:id="197" w:author="Autor desconhecido" w:date="2023-08-22T20:22:35Z">
         <w:bookmarkStart w:id="23" w:name="ZOTERO_BREF_JHXFObXCXcdG311111111111"/>
         <w:r>
           <w:rPr/>
@@ -3365,7 +3404,7 @@
         <w:rPr/>
         <w:t xml:space="preserve">Desta forma, </w:t>
       </w:r>
-      <w:del w:id="195" w:author="Andre Angelis" w:date="2023-08-14T20:07:27Z">
+      <w:del w:id="198" w:author="Andre Angelis" w:date="2023-08-14T20:07:27Z">
         <w:r>
           <w:rPr/>
           <w:delText xml:space="preserve">o presente </w:delText>
@@ -3415,13 +3454,13 @@
         <w:rPr/>
         <w:t xml:space="preserve"> </w:t>
       </w:r>
-      <w:ins w:id="196" w:author="Andre Angelis" w:date="2023-08-14T20:07:27Z">
+      <w:ins w:id="199" w:author="Andre Angelis" w:date="2023-08-14T20:07:27Z">
         <w:r>
           <w:rPr/>
           <w:t>este</w:t>
         </w:r>
       </w:ins>
-      <w:ins w:id="197" w:author="Autor desconhecido" w:date="2023-08-19T17:12:28Z">
+      <w:ins w:id="200" w:author="Autor desconhecido" w:date="2023-08-19T17:12:28Z">
         <w:r>
           <w:rPr/>
           <w:t xml:space="preserve"> </w:t>
@@ -3431,13 +3470,13 @@
         <w:rPr/>
         <w:t>projeto tem como objetivo investigar a viabilidade da utilização de Visão Computacional empregada à identificação de variedades de cana-de-açúcar utilizando imagens fotográficas. Por meio da análise de algoritmos avançados e da adaptação de técnicas de Visão Computacional para esse contexto específico, busca-se compreender a capacidade desses sistemas em acertar na identificação das variedades</w:t>
       </w:r>
-      <w:del w:id="198" w:author="Andre Angelis" w:date="2023-08-14T20:07:48Z">
+      <w:del w:id="201" w:author="Andre Angelis" w:date="2023-08-14T20:07:48Z">
         <w:r>
           <w:rPr/>
           <w:delText xml:space="preserve"> com elevada acurácia</w:delText>
         </w:r>
       </w:del>
-      <w:ins w:id="199" w:author="Andre Angelis" w:date="2023-08-14T20:07:50Z">
+      <w:ins w:id="202" w:author="Andre Angelis" w:date="2023-08-14T20:07:50Z">
         <w:r>
           <w:rPr/>
           <w:commentReference w:id="10"/>
@@ -3489,10 +3528,10 @@
         <w:ind w:left="602" w:right="216" w:hanging="0"/>
         <w:jc w:val="both"/>
         <w:rPr>
-          <w:ins w:id="201" w:author="Andre Angelis" w:date="2023-08-14T20:10:27Z"/>
-        </w:rPr>
-      </w:pPr>
-      <w:ins w:id="200" w:author="Andre Angelis" w:date="2023-08-14T20:10:27Z">
+          <w:ins w:id="204" w:author="Andre Angelis" w:date="2023-08-14T20:10:27Z"/>
+        </w:rPr>
+      </w:pPr>
+      <w:ins w:id="203" w:author="Andre Angelis" w:date="2023-08-14T20:10:27Z">
         <w:r>
           <w:rPr/>
         </w:r>
@@ -4695,7 +4734,7 @@
           <w:szCs w:val="30"/>
         </w:rPr>
       </w:pPr>
-      <w:ins w:id="202" w:author="Autor desconhecido" w:date="2023-08-16T11:31:16Z">
+      <w:ins w:id="205" w:author="Autor desconhecido" w:date="2023-08-16T11:31:16Z">
         <w:r>
           <w:rPr/>
           <w:t>A princípio serão realizados experimentos em duas variedades de cana-de-açúcar pertencentes a uma empresa-parceira da pesquisa</w:t>
@@ -4741,30 +4780,16 @@
         <w:ind w:left="602" w:right="216" w:hanging="0"/>
         <w:jc w:val="both"/>
         <w:rPr>
-          <w:strike/>
-        </w:rPr>
-      </w:pPr>
-      <w:r>
-        <w:rPr>
-          <w:strike/>
-        </w:rPr>
-        <w:t xml:space="preserve">Será conduzida uma pesquisa sistemática e organizada para analisar a viabilidade da utilização da visão computacional aplicada à identificação de variedades de cana-de-açúcar. </w:t>
-      </w:r>
-      <w:commentRangeStart w:id="12"/>
-      <w:r>
-        <w:rPr>
-          <w:strike/>
-        </w:rPr>
-        <w:t xml:space="preserve">O tema abordado é de grande relevância no contexto agrícola atual, considerando a importância econômica do setor sucroalcooleiro e a necessidade de otimizar a identificação precisa das diferentes variedades de cana-de-açúcar. A aplicação da visão computacional nesse cenário pode proporcionar avanços significativos no manejo das culturas, na seleção de características genéticas favoráveis e no aumento da produtividade, tornando-se uma ferramenta estratégica para enfrentar os desafios da agricultura moderna.  </w:t>
-      </w:r>
-      <w:commentRangeEnd w:id="12"/>
-      <w:r>
-        <w:commentReference w:id="12"/>
-      </w:r>
-      <w:r>
-        <w:rPr>
-          <w:strike/>
-        </w:rPr>
+          <w:strike w:val="false"/>
+          <w:dstrike w:val="false"/>
+        </w:rPr>
+      </w:pPr>
+      <w:r>
+        <w:rPr>
+          <w:strike w:val="false"/>
+          <w:dstrike w:val="false"/>
+        </w:rPr>
+        <w:t>A metodologia utilizada nesta pesquisa contará com as seguintes etapas:  determinar, através de estudos exploratórios, as ferramentas de Inteligência Artificial (IA) que serão utilizadas e suas  respectivas configurações; das ferramentas selecionas, identificar a que melhor se adeque ao reconhecimento dos padrões de imagens. Nesta etapa serão apresentadas às ferramentas, imagens de cana-de-açúcar obtidas na Internet a fim de determinar sua capacidade de reconhecimento; desenvolver um banco de imagens de duas variedades de cana-de-açúcar. Neste processo, será criado um protocolo indicando aspectos como, a câmera utilizada para captura de imagens, qualidade da imagem obtida, utilização de sensores, foco, iluminação, período do dia, entre outros. Ao final teremos, além do banco de imagens, todas as instruções para a condução de experimentos.</w:t>
       </w:r>
     </w:p>
     <w:p>
@@ -4794,10 +4819,10 @@
         <w:rPr/>
         <w:t>Recursos</w:t>
       </w:r>
-      <w:ins w:id="203" w:author="Andre Angelis" w:date="2023-08-14T20:13:36Z">
+      <w:ins w:id="206" w:author="Andre Angelis" w:date="2023-08-14T20:13:36Z">
         <w:r>
           <w:rPr/>
-          <w:commentReference w:id="13"/>
+          <w:commentReference w:id="12"/>
         </w:r>
       </w:ins>
     </w:p>
@@ -4850,86 +4875,15 @@
         <w:ind w:left="602" w:right="216" w:hanging="0"/>
         <w:jc w:val="both"/>
         <w:rPr>
-          <w:strike/>
-        </w:rPr>
-      </w:pPr>
-      <w:r>
-        <w:rPr>
-          <w:strike/>
-        </w:rPr>
-        <w:t>As imagens dos recursos de cana neste artigo ser</w:t>
-      </w:r>
-      <w:r>
-        <w:rPr>
-          <w:rFonts w:eastAsia="Times New Roman" w:cs="Times New Roman"/>
-          <w:strike/>
-          <w:color w:val="auto"/>
-          <w:kern w:val="0"/>
-          <w:sz w:val="22"/>
-          <w:szCs w:val="22"/>
-          <w:lang w:val="pt-PT" w:eastAsia="en-US" w:bidi="ar-SA"/>
-        </w:rPr>
-        <w:t>ão</w:t>
-      </w:r>
-      <w:r>
-        <w:rPr>
-          <w:strike/>
-        </w:rPr>
-        <w:t xml:space="preserve"> tiradas no ………., que é um local significativo para os recursos nacionais de germoplasma de cana. Uma câmera Canon EOS 6D ser</w:t>
-      </w:r>
-      <w:r>
-        <w:rPr>
-          <w:rFonts w:eastAsia="Times New Roman" w:cs="Times New Roman"/>
-          <w:strike/>
-          <w:color w:val="auto"/>
-          <w:kern w:val="0"/>
-          <w:sz w:val="22"/>
-          <w:szCs w:val="22"/>
-          <w:lang w:val="pt-PT" w:eastAsia="en-US" w:bidi="ar-SA"/>
-        </w:rPr>
-        <w:t xml:space="preserve">á </w:t>
-      </w:r>
-      <w:r>
-        <w:rPr>
-          <w:strike/>
-        </w:rPr>
-        <w:t>empregada, e os recursos incluir</w:t>
-      </w:r>
-      <w:r>
-        <w:rPr>
-          <w:rFonts w:eastAsia="Times New Roman" w:cs="Times New Roman"/>
-          <w:strike/>
-          <w:color w:val="auto"/>
-          <w:kern w:val="0"/>
-          <w:sz w:val="22"/>
-          <w:szCs w:val="22"/>
-          <w:lang w:val="pt-PT" w:eastAsia="en-US" w:bidi="ar-SA"/>
-        </w:rPr>
-        <w:t xml:space="preserve">ão </w:t>
-      </w:r>
-      <w:r>
-        <w:rPr>
-          <w:strike/>
-        </w:rPr>
-        <w:t>um sensor Canon EF 24–105 mm, semicondutor de óxido de metal complementar (CMOS) de 26,2 megapixels com foco automático (AF) CMOS de pixel duplo. Para tornar os resultados da classificação mais gerais, imagens de cana de diferentes ângulos, como a altura da cana, espessura dos colmos e textura das folhas de cana. As imagens de cana-de-açúcar ser</w:t>
-      </w:r>
-      <w:r>
-        <w:rPr>
-          <w:rFonts w:eastAsia="Times New Roman" w:cs="Times New Roman"/>
-          <w:strike/>
-          <w:color w:val="auto"/>
-          <w:kern w:val="0"/>
-          <w:sz w:val="22"/>
-          <w:szCs w:val="22"/>
-          <w:lang w:val="pt-PT" w:eastAsia="en-US" w:bidi="ar-SA"/>
-        </w:rPr>
-        <w:t>ão</w:t>
-      </w:r>
-      <w:r>
-        <w:rPr>
-          <w:strike/>
-        </w:rPr>
-        <w:t xml:space="preserve"> então rotuladas, após o que foram agrupadas em um conjunto de dados de cana com um total de 3220 imagens de 19 espécies.  </w:t>
+          <w:strike w:val="false"/>
+          <w:dstrike w:val="false"/>
+        </w:rPr>
+      </w:pPr>
+      <w:r>
+        <w:rPr>
+          <w:strike w:val="false"/>
+          <w:dstrike w:val="false"/>
+        </w:rPr>
       </w:r>
     </w:p>
     <w:p>
@@ -4940,46 +4894,37 @@
         <w:ind w:left="602" w:right="216" w:hanging="0"/>
         <w:jc w:val="both"/>
         <w:rPr>
-          <w:strike/>
-        </w:rPr>
-      </w:pPr>
-      <w:r>
-        <w:rPr>
-          <w:strike/>
-        </w:rPr>
-        <w:t>Para conduzir esta pesquisa,</w:t>
-      </w:r>
-      <w:commentRangeStart w:id="14"/>
-      <w:r>
-        <w:rPr>
-          <w:strike/>
-        </w:rPr>
-        <w:t xml:space="preserve"> serão utilizadas diferentes fontes de dados, incluindo literatura científica, publicações acadêmicas, relatórios técnicos, bases de dados de imagens de cana-de-açúcar e informações fornecidas por especialistas da área agrícola. </w:t>
-      </w:r>
-      <w:commentRangeStart w:id="15"/>
-      <w:r>
-        <w:rPr>
-          <w:strike/>
-        </w:rPr>
-      </w:r>
-      <w:commentRangeEnd w:id="14"/>
-      <w:r>
-        <w:commentReference w:id="14"/>
-      </w:r>
-      <w:r>
-        <w:rPr>
-          <w:strike/>
-        </w:rPr>
-        <w:t xml:space="preserve">A coleta de informações será realizada por meio de buscas em bancos de dados acadêmicos e plataformas de pesquisa, além de consultas a especialistas em agronomia e tecnologia, a fim de garantir uma abordagem abrangente e atualizada sobre o tema. </w:t>
-      </w:r>
-      <w:commentRangeEnd w:id="15"/>
-      <w:r>
-        <w:commentReference w:id="15"/>
-      </w:r>
-      <w:r>
-        <w:rPr>
-          <w:strike/>
-        </w:rPr>
+          <w:strike w:val="false"/>
+          <w:dstrike w:val="false"/>
+        </w:rPr>
+      </w:pPr>
+      <w:r>
+        <w:rPr>
+          <w:strike w:val="false"/>
+          <w:dstrike w:val="false"/>
+        </w:rPr>
+        <w:t xml:space="preserve">Para conduzir esta pesquisa, serão utilizadas diferentes fontes de dados, incluindo literatura científica, publicações acadêmicas </w:t>
+      </w:r>
+      <w:r>
+        <w:rPr>
+          <w:strike w:val="false"/>
+          <w:dstrike w:val="false"/>
+        </w:rPr>
+        <w:t>e</w:t>
+      </w:r>
+      <w:r>
+        <w:rPr>
+          <w:strike w:val="false"/>
+          <w:dstrike w:val="false"/>
+        </w:rPr>
+        <w:t xml:space="preserve"> relatórios técnicos </w:t>
+      </w:r>
+      <w:r>
+        <w:rPr>
+          <w:strike w:val="false"/>
+          <w:dstrike w:val="false"/>
+        </w:rPr>
+        <w:t>listadas no portal de periódicos da CAPES.</w:t>
       </w:r>
     </w:p>
     <w:p>
@@ -4990,74 +4935,16 @@
         <w:ind w:left="602" w:right="216" w:hanging="0"/>
         <w:jc w:val="both"/>
         <w:rPr>
-          <w:strike/>
-        </w:rPr>
-      </w:pPr>
-      <w:commentRangeStart w:id="16"/>
-      <w:r>
-        <w:rPr>
-          <w:strike/>
-        </w:rPr>
-        <w:t>O próximo</w:t>
-      </w:r>
-      <w:r>
-        <w:rPr>
-          <w:strike/>
-        </w:rPr>
-      </w:r>
-      <w:commentRangeEnd w:id="16"/>
-      <w:r>
-        <w:commentReference w:id="16"/>
-      </w:r>
-      <w:r>
-        <w:rPr>
-          <w:strike/>
-        </w:rPr>
-        <w:t xml:space="preserve"> passo consistirá na análise e seleção dos algoritmos de visão computacional mais adequados para a identificação de variedades de cana-de-açúcar. </w:t>
-      </w:r>
-      <w:commentRangeStart w:id="17"/>
-      <w:r>
-        <w:rPr>
-          <w:strike/>
-        </w:rPr>
-        <w:t xml:space="preserve">Será realizada uma revisão sistemática da literatura para identificar os algoritmos mais utilizados e com melhores resultados nessa área. </w:t>
-      </w:r>
-      <w:r>
-        <w:rPr>
-          <w:strike/>
-        </w:rPr>
-      </w:r>
-      <w:commentRangeEnd w:id="17"/>
-      <w:r>
-        <w:commentReference w:id="17"/>
-      </w:r>
-      <w:r>
-        <w:rPr>
-          <w:strike/>
-        </w:rPr>
-        <w:t>Serão consideradas características como acurácia, velocidade de processamento, eficiência computacional e facilidade de implementação. Além disso, será dada atenção à c</w:t>
-      </w:r>
-      <w:commentRangeStart w:id="18"/>
-      <w:r>
-        <w:rPr>
-          <w:strike/>
-        </w:rPr>
-        <w:t>apacidade de adaptação dos algoritmos a diferentes condições de cultivo, variações morfológicas e estágios de crescimento das plantas</w:t>
-      </w:r>
-      <w:r>
-        <w:rPr>
-          <w:strike/>
-        </w:rPr>
-      </w:r>
-      <w:commentRangeEnd w:id="18"/>
-      <w:r>
-        <w:commentReference w:id="18"/>
-      </w:r>
-      <w:r>
-        <w:rPr>
-          <w:strike/>
-        </w:rPr>
-        <w:t xml:space="preserve">. </w:t>
+          <w:strike w:val="false"/>
+          <w:dstrike w:val="false"/>
+        </w:rPr>
+      </w:pPr>
+      <w:r>
+        <w:rPr>
+          <w:strike w:val="false"/>
+          <w:dstrike w:val="false"/>
+        </w:rPr>
+        <w:t>Operacionalmente, a pesquisa será organizada em etapas, apresentadas a seguir:</w:t>
       </w:r>
     </w:p>
     <w:p>
@@ -5068,30 +4955,16 @@
         <w:ind w:left="602" w:right="216" w:hanging="0"/>
         <w:jc w:val="both"/>
         <w:rPr>
-          <w:strike/>
-        </w:rPr>
-      </w:pPr>
-      <w:commentRangeStart w:id="19"/>
-      <w:r>
-        <w:rPr>
-          <w:strike/>
-        </w:rPr>
-        <w:t>Com o intuito de testar e validar os algoritmos selecionados, será desenvolvida uma base de dados de imagens de cana-de-açúcar representativas de duas variedades. Essa base de dados será construída de forma a contemplar uma diversidade de imagens de alta qualidade, incluindo diferentes ângulos de captura, condições de iluminação e variações nas características das plantas. Essa base de dados será essencial para realizar os experimentos e treinar os algoritmos de visão computacional.</w:t>
-      </w:r>
-      <w:r>
-        <w:rPr>
-          <w:strike/>
-        </w:rPr>
-      </w:r>
-      <w:commentRangeEnd w:id="19"/>
-      <w:r>
-        <w:commentReference w:id="19"/>
-      </w:r>
-      <w:r>
-        <w:rPr>
-          <w:strike/>
-        </w:rPr>
-        <w:t xml:space="preserve"> </w:t>
+          <w:strike w:val="false"/>
+          <w:dstrike w:val="false"/>
+        </w:rPr>
+      </w:pPr>
+      <w:r>
+        <w:rPr>
+          <w:strike w:val="false"/>
+          <w:dstrike w:val="false"/>
+        </w:rPr>
+        <w:t>Instalação das ferramentas: Instalação e configuração das ferramentas previstas para a utilização durante a pesquisa. Nesta etapa serão realizados os testes operacionais, desde a aquisição das imagens, até os resultados para a validação.</w:t>
       </w:r>
     </w:p>
     <w:p>
@@ -5102,52 +4975,16 @@
         <w:ind w:left="602" w:right="216" w:hanging="0"/>
         <w:jc w:val="both"/>
         <w:rPr>
-          <w:strike/>
-        </w:rPr>
-      </w:pPr>
-      <w:commentRangeStart w:id="20"/>
-      <w:r>
-        <w:rPr>
-          <w:strike/>
-        </w:rPr>
-        <w:t>Os experimentos serão</w:t>
-      </w:r>
-      <w:r>
-        <w:rPr>
-          <w:strike/>
-        </w:rPr>
-      </w:r>
-      <w:commentRangeEnd w:id="20"/>
-      <w:r>
-        <w:commentReference w:id="20"/>
-      </w:r>
-      <w:r>
-        <w:rPr>
-          <w:strike/>
-        </w:rPr>
-        <w:t xml:space="preserve"> conduzidos em um ambiente controlado, utilizando a base de dados de imagens de cana-de-açúcar previamente construída. Os algoritmos de visão computacional selecionados serão treinados e testados utilizando diferentes técnicas de validação cruzada para garantir a robustez dos resultados obtidos. Serão avaliadas a </w:t>
-      </w:r>
-      <w:commentRangeStart w:id="21"/>
-      <w:r>
-        <w:rPr>
-          <w:strike/>
-        </w:rPr>
-        <w:t>acurácia e a eficiência</w:t>
-      </w:r>
-      <w:r>
-        <w:rPr>
-          <w:strike/>
-        </w:rPr>
-      </w:r>
-      <w:commentRangeEnd w:id="21"/>
-      <w:r>
-        <w:commentReference w:id="21"/>
-      </w:r>
-      <w:r>
-        <w:rPr>
-          <w:strike/>
-        </w:rPr>
-        <w:t xml:space="preserve"> dos algoritmos em relação à identificação das variedades de cana-de-açúcar, comparando os resultados obtidos com as informações fornecidas por especialistas agrícolas. </w:t>
+          <w:strike w:val="false"/>
+          <w:dstrike w:val="false"/>
+        </w:rPr>
+      </w:pPr>
+      <w:r>
+        <w:rPr>
+          <w:strike w:val="false"/>
+          <w:dstrike w:val="false"/>
+        </w:rPr>
+        <w:t>Criação de um banco de imagens: obtenção e parametrização das imagens, definição de algoritmos e criação de cenários de teste.</w:t>
       </w:r>
     </w:p>
     <w:p>
@@ -5158,81 +4995,24 @@
         <w:ind w:left="602" w:right="216" w:hanging="0"/>
         <w:jc w:val="both"/>
         <w:rPr>
-          <w:strike/>
-        </w:rPr>
-      </w:pPr>
-      <w:r>
-        <w:rPr>
-          <w:strike/>
-        </w:rPr>
-        <w:t>Os resultados obtidos nos experimentos serão</w:t>
-      </w:r>
-      <w:commentRangeStart w:id="22"/>
-      <w:r>
-        <w:rPr>
-          <w:strike/>
-        </w:rPr>
-        <w:t xml:space="preserve"> analisados e</w:t>
-      </w:r>
-      <w:r>
-        <w:rPr>
-          <w:strike/>
-        </w:rPr>
-      </w:r>
-      <w:commentRangeEnd w:id="22"/>
-      <w:r>
-        <w:commentReference w:id="22"/>
-      </w:r>
-      <w:r>
-        <w:rPr>
-          <w:strike/>
-        </w:rPr>
-        <w:t xml:space="preserve"> discutidos em detalhes, considerando a capacidade dos algoritmos em identificar</w:t>
-      </w:r>
-      <w:del w:id="204" w:author="Andre Angelis" w:date="2023-08-14T20:26:05Z">
-        <w:r>
-          <w:rPr>
-            <w:strike/>
-          </w:rPr>
-          <w:delText xml:space="preserve"> com precisão </w:delText>
-        </w:r>
-      </w:del>
-      <w:r>
-        <w:rPr>
-          <w:strike/>
-        </w:rPr>
-        <w:t xml:space="preserve">as variedades de cana-de-açúcar. Será dada ênfase à </w:t>
-      </w:r>
-      <w:commentRangeStart w:id="23"/>
-      <w:r>
-        <w:rPr>
-          <w:strike/>
-        </w:rPr>
-        <w:t>confiabilidade dos resultado</w:t>
-      </w:r>
-      <w:r>
-        <w:rPr>
-          <w:strike/>
-        </w:rPr>
-      </w:r>
-      <w:commentRangeEnd w:id="23"/>
-      <w:r>
-        <w:commentReference w:id="23"/>
-      </w:r>
-      <w:r>
-        <w:rPr>
-          <w:strike/>
-        </w:rPr>
-        <w:t>s, apontando as limitações e desafios encontrados durante o processo de identificação. A análise também incluirá a comparação dos resultados com o método manual de identificação</w:t>
-      </w:r>
-      <w:del w:id="205" w:author="Andre Angelis" w:date="2023-08-14T20:27:11Z">
-        <w:r>
-          <w:rPr>
-            <w:strike/>
-          </w:rPr>
-          <w:delText xml:space="preserve">, visando validar a eficácia da visão computacional nesse contexto agrícola específico. </w:delText>
-        </w:r>
-      </w:del>
+          <w:strike w:val="false"/>
+          <w:dstrike w:val="false"/>
+        </w:rPr>
+      </w:pPr>
+      <w:r>
+        <w:rPr>
+          <w:strike w:val="false"/>
+          <w:dstrike w:val="false"/>
+        </w:rPr>
+        <w:t xml:space="preserve"> </w:t>
+      </w:r>
+      <w:r>
+        <w:rPr>
+          <w:strike w:val="false"/>
+          <w:dstrike w:val="false"/>
+        </w:rPr>
+        <w:t>Seleção da ferramenta: por meio de estudos exploratórios, determinar a capacidade de reconhecimento de padrões de cada algoritmo. Neste sentido, serão utilizados o banco de imagens e os algoritmos selecionados na etapa anterior.</w:t>
+      </w:r>
     </w:p>
     <w:p>
       <w:pPr>
@@ -5242,46 +5022,16 @@
         <w:ind w:left="602" w:right="216" w:hanging="0"/>
         <w:jc w:val="both"/>
         <w:rPr>
-          <w:strike/>
-        </w:rPr>
-      </w:pPr>
-      <w:commentRangeStart w:id="24"/>
-      <w:r>
-        <w:rPr>
-          <w:strike/>
-        </w:rPr>
-        <w:t>As conclusões obtidas a partir dos experimentos e análises serão apresentadas de forma c</w:t>
-      </w:r>
-      <w:commentRangeStart w:id="25"/>
-      <w:r>
-        <w:rPr>
-          <w:strike/>
-        </w:rPr>
-        <w:t>lara e objetiva</w:t>
-      </w:r>
-      <w:r>
-        <w:rPr>
-          <w:strike/>
-        </w:rPr>
-      </w:r>
-      <w:commentRangeEnd w:id="25"/>
-      <w:r>
-        <w:commentReference w:id="25"/>
-      </w:r>
-      <w:r>
-        <w:rPr>
-          <w:strike/>
-        </w:rPr>
-        <w:t xml:space="preserve">, destacando a viabilidade da utilização da visão computacional para a identificação de variedades de cana-de-açúcar. </w:t>
-      </w:r>
-      <w:commentRangeEnd w:id="24"/>
-      <w:r>
-        <w:commentReference w:id="24"/>
-      </w:r>
-      <w:r>
-        <w:rPr>
-          <w:strike/>
-        </w:rPr>
+          <w:strike w:val="false"/>
+          <w:dstrike w:val="false"/>
+        </w:rPr>
+      </w:pPr>
+      <w:r>
+        <w:rPr>
+          <w:strike w:val="false"/>
+          <w:dstrike w:val="false"/>
+        </w:rPr>
+        <w:t>Refinamento do processo: fazer uso de ferramentas de extração de fundo da imagem. Verificar a interferência do fundo da imagem no processo de reconhecimento de padrões, através de testes em imagem original versus imagens com remoção do fundo.</w:t>
       </w:r>
     </w:p>
     <w:p>
@@ -5292,53 +5042,231 @@
         <w:ind w:left="602" w:right="216" w:hanging="0"/>
         <w:jc w:val="both"/>
         <w:rPr>
-          <w:strike/>
-        </w:rPr>
-      </w:pPr>
-      <w:commentRangeStart w:id="26"/>
-      <w:r>
-        <w:rPr>
-          <w:strike/>
-        </w:rPr>
-        <w:t>Com base nos resultados, serão apresentadas recomendações para aprimorar e otimizar o uso da visão computacional nesta aplicação específica</w:t>
-      </w:r>
-      <w:r>
-        <w:rPr>
-          <w:strike/>
-        </w:rPr>
-      </w:r>
-      <w:commentRangeEnd w:id="26"/>
-      <w:r>
-        <w:commentReference w:id="26"/>
-      </w:r>
-      <w:r>
-        <w:rPr>
-          <w:strike/>
-        </w:rPr>
-        <w:t xml:space="preserve">, bem como sugestões para futuras pesquisas e desenvolvimentos na área. </w:t>
-      </w:r>
-      <w:commentRangeStart w:id="27"/>
-      <w:r>
-        <w:rPr>
-          <w:strike/>
-        </w:rPr>
-        <w:t>A partir dessas conclusões e recomendações, espera-se contribuir para o avanço do conhecimento científico e tecnológico na agricultura e fornecer informações relevantes para o setor sucroalcooleiro, visando a melhoria da produtividade, sustentabilidade e competitividade no mercado agrícola</w:t>
-      </w:r>
-      <w:r>
-        <w:rPr>
-          <w:strike/>
-        </w:rPr>
-      </w:r>
-      <w:commentRangeEnd w:id="27"/>
-      <w:r>
-        <w:commentReference w:id="27"/>
-      </w:r>
-      <w:r>
-        <w:rPr>
-          <w:strike/>
-        </w:rPr>
-        <w:t>.</w:t>
-      </w:r>
+          <w:strike w:val="false"/>
+          <w:dstrike w:val="false"/>
+        </w:rPr>
+      </w:pPr>
+      <w:r>
+        <w:rPr>
+          <w:strike w:val="false"/>
+          <w:dstrike w:val="false"/>
+        </w:rPr>
+        <w:t>Atualização do banco de imagens: incremento do banco de imagens com duas variedades de cana-de-açúcar, de propriedade da parceria estabelecida. Essa base de dados será construída de forma a contemplar uma diversidade de imagens de alta qualidade, incluindo diferentes ângulos de captura, condições de iluminação e variações nas características das plantas. Ela será essencial para realizar os experimentos e treinar os algoritmos de visão computacional.</w:t>
+      </w:r>
+      <w:r>
+        <w:rPr>
+          <w:strike w:val="false"/>
+          <w:dstrike w:val="false"/>
+        </w:rPr>
+        <w:commentReference w:id="13"/>
+      </w:r>
+      <w:r>
+        <w:rPr>
+          <w:strike w:val="false"/>
+          <w:dstrike w:val="false"/>
+        </w:rPr>
+        <w:t xml:space="preserve"> S</w:t>
+      </w:r>
+      <w:r>
+        <w:rPr>
+          <w:strike w:val="false"/>
+          <w:dstrike w:val="false"/>
+        </w:rPr>
+        <w:t>erá dada atenção à c</w:t>
+      </w:r>
+      <w:commentRangeStart w:id="14"/>
+      <w:r>
+        <w:rPr>
+          <w:strike w:val="false"/>
+          <w:dstrike w:val="false"/>
+        </w:rPr>
+        <w:t>apacidade de adaptação dos algoritmos a diferentes condições de cultivo, variações morfológicas e estágios de crescimento das plantas</w:t>
+      </w:r>
+      <w:r>
+        <w:rPr>
+          <w:strike w:val="false"/>
+          <w:dstrike w:val="false"/>
+        </w:rPr>
+      </w:r>
+      <w:commentRangeEnd w:id="14"/>
+      <w:r>
+        <w:commentReference w:id="14"/>
+      </w:r>
+      <w:r>
+        <w:rPr>
+          <w:strike w:val="false"/>
+          <w:dstrike w:val="false"/>
+        </w:rPr>
+        <w:t xml:space="preserve">. </w:t>
+      </w:r>
+    </w:p>
+    <w:p>
+      <w:pPr>
+        <w:pStyle w:val="Corpodotexto"/>
+        <w:bidi w:val="0"/>
+        <w:spacing w:lineRule="auto" w:line="360" w:beforeAutospacing="0" w:before="240" w:afterAutospacing="0" w:after="0"/>
+        <w:ind w:left="602" w:right="216" w:hanging="0"/>
+        <w:jc w:val="both"/>
+        <w:rPr>
+          <w:strike w:val="false"/>
+          <w:dstrike w:val="false"/>
+        </w:rPr>
+      </w:pPr>
+      <w:r>
+        <w:rPr>
+          <w:strike w:val="false"/>
+          <w:dstrike w:val="false"/>
+        </w:rPr>
+        <w:t>Execução dos experimentos: o</w:t>
+      </w:r>
+      <w:commentRangeStart w:id="15"/>
+      <w:r>
+        <w:rPr>
+          <w:strike w:val="false"/>
+          <w:dstrike w:val="false"/>
+        </w:rPr>
+        <w:t>s experimentos serão</w:t>
+      </w:r>
+      <w:r>
+        <w:rPr>
+          <w:strike w:val="false"/>
+          <w:dstrike w:val="false"/>
+        </w:rPr>
+      </w:r>
+      <w:commentRangeEnd w:id="15"/>
+      <w:r>
+        <w:commentReference w:id="15"/>
+      </w:r>
+      <w:r>
+        <w:rPr>
+          <w:strike w:val="false"/>
+          <w:dstrike w:val="false"/>
+        </w:rPr>
+        <w:t xml:space="preserve"> conduzidos em um ambiente controlado, utilizando a base de dados de imagens de cana-de-açúcar previamente construída. Os algoritmos de visão computacional selecionados serão treinados e testados utilizando diferentes técnicas de validação cruzada para garantir a robustez dos resultados obtidos.  </w:t>
+      </w:r>
+    </w:p>
+    <w:p>
+      <w:pPr>
+        <w:pStyle w:val="Corpodotexto"/>
+        <w:bidi w:val="0"/>
+        <w:spacing w:lineRule="auto" w:line="360" w:beforeAutospacing="0" w:before="240" w:afterAutospacing="0" w:after="0"/>
+        <w:ind w:left="602" w:right="216" w:hanging="0"/>
+        <w:jc w:val="both"/>
+        <w:rPr>
+          <w:strike w:val="false"/>
+          <w:dstrike w:val="false"/>
+        </w:rPr>
+      </w:pPr>
+      <w:r>
+        <w:rPr>
+          <w:strike w:val="false"/>
+          <w:dstrike w:val="false"/>
+        </w:rPr>
+        <w:t xml:space="preserve">Avaliação dos resultados: </w:t>
+      </w:r>
+      <w:r>
+        <w:rPr>
+          <w:strike w:val="false"/>
+          <w:dstrike w:val="false"/>
+        </w:rPr>
+        <w:t>Os resultados obtidos nos experimentos serão</w:t>
+      </w:r>
+      <w:commentRangeStart w:id="16"/>
+      <w:r>
+        <w:rPr>
+          <w:strike w:val="false"/>
+          <w:dstrike w:val="false"/>
+        </w:rPr>
+        <w:t xml:space="preserve"> analisados e</w:t>
+      </w:r>
+      <w:r>
+        <w:rPr>
+          <w:strike w:val="false"/>
+          <w:dstrike w:val="false"/>
+        </w:rPr>
+      </w:r>
+      <w:commentRangeEnd w:id="16"/>
+      <w:r>
+        <w:commentReference w:id="16"/>
+      </w:r>
+      <w:r>
+        <w:rPr>
+          <w:strike w:val="false"/>
+          <w:dstrike w:val="false"/>
+        </w:rPr>
+        <w:t xml:space="preserve"> discutidos em detalhes, considerando a capacidade dos algoritmos em identificar</w:t>
+      </w:r>
+      <w:del w:id="207" w:author="Andre Angelis" w:date="2023-08-14T20:26:05Z">
+        <w:r>
+          <w:rPr>
+            <w:strike w:val="false"/>
+            <w:dstrike w:val="false"/>
+          </w:rPr>
+          <w:delText xml:space="preserve"> com precisão </w:delText>
+        </w:r>
+      </w:del>
+      <w:r>
+        <w:rPr>
+          <w:strike w:val="false"/>
+          <w:dstrike w:val="false"/>
+        </w:rPr>
+        <w:t xml:space="preserve">as variedades de cana-de-açúcar. Será dada ênfase à </w:t>
+      </w:r>
+      <w:commentRangeStart w:id="17"/>
+      <w:r>
+        <w:rPr>
+          <w:strike w:val="false"/>
+          <w:dstrike w:val="false"/>
+        </w:rPr>
+        <w:t>confiabilidade dos resultado</w:t>
+      </w:r>
+      <w:r>
+        <w:rPr>
+          <w:strike w:val="false"/>
+          <w:dstrike w:val="false"/>
+        </w:rPr>
+      </w:r>
+      <w:commentRangeEnd w:id="17"/>
+      <w:r>
+        <w:commentReference w:id="17"/>
+      </w:r>
+      <w:r>
+        <w:rPr>
+          <w:strike w:val="false"/>
+          <w:dstrike w:val="false"/>
+        </w:rPr>
+        <w:t xml:space="preserve">s, apontando as limitações e desafios encontrados durante o processo de identificação. A análise também incluirá a comparação </w:t>
+      </w:r>
+      <w:r>
+        <w:rPr>
+          <w:strike w:val="false"/>
+          <w:dstrike w:val="false"/>
+        </w:rPr>
+        <w:t>entre os algoritmos utilizados, levando em conta os</w:t>
+      </w:r>
+      <w:r>
+        <w:rPr>
+          <w:strike w:val="false"/>
+          <w:dstrike w:val="false"/>
+        </w:rPr>
+        <w:t xml:space="preserve"> resultados </w:t>
+      </w:r>
+      <w:r>
+        <w:rPr>
+          <w:strike w:val="false"/>
+          <w:dstrike w:val="false"/>
+        </w:rPr>
+        <w:t xml:space="preserve">obtidos. </w:t>
+      </w:r>
+      <w:del w:id="208" w:author="Andre Angelis" w:date="2023-08-14T20:27:11Z">
+        <w:r>
+          <w:rPr>
+            <w:strike w:val="false"/>
+            <w:dstrike w:val="false"/>
+          </w:rPr>
+          <w:delText xml:space="preserve">, visando validar a eficácia da visão computacional nesse contexto agrícola específico. </w:delText>
+        </w:r>
+      </w:del>
     </w:p>
     <w:p>
       <w:pPr>
@@ -5377,26 +5305,34 @@
         <w:jc w:val="both"/>
         <w:rPr/>
       </w:pPr>
-      <w:commentRangeStart w:id="28"/>
-      <w:r>
-        <w:rPr/>
-        <w:t xml:space="preserve">A cooperação público-privada entre um aluno de doutorado e uma empresa privada pode trazer diversos benefícios, como acesso a recursos, experiência prática e possibilidade de aplicação dos resultados em um contexto real. A cooperação proposta tem como objetivo identificar ou mesmo criar uma metodologia que seja capaz de diferenciar e identificar variedades de cana VERTEX. </w:t>
-      </w:r>
-      <w:commentRangeStart w:id="29"/>
-      <w:r>
-        <w:rPr/>
-      </w:r>
-      <w:commentRangeEnd w:id="28"/>
-      <w:r>
-        <w:commentReference w:id="28"/>
+      <w:commentRangeStart w:id="18"/>
+      <w:r>
+        <w:rPr/>
+        <w:t>A cooperação público-privada entre um aluno de doutorado e uma empresa privada pode trazer diversos benefícios, como acesso a recursos, experiência prática e possibilidade de aplicação dos resultados em um contexto real. A cooperação proposta tem como objetivo identificar ou mesmo criar uma metodologia que seja capaz de diferenciar e identificar variedades de cana VERT</w:t>
+      </w:r>
+      <w:r>
+        <w:rPr/>
+        <w:t>I</w:t>
+      </w:r>
+      <w:r>
+        <w:rPr/>
+        <w:t xml:space="preserve">X. </w:t>
+      </w:r>
+      <w:commentRangeStart w:id="19"/>
+      <w:r>
+        <w:rPr/>
+      </w:r>
+      <w:commentRangeEnd w:id="18"/>
+      <w:r>
+        <w:commentReference w:id="18"/>
       </w:r>
       <w:r>
         <w:rPr/>
         <w:t xml:space="preserve">Métodos e até mesmo aplicativos já existem para identificação de plantas através das características da folha. No entanto, raros são os estudos relativos à identificação de variedades de cana-de-açúcar.  </w:t>
       </w:r>
-      <w:commentRangeEnd w:id="29"/>
-      <w:r>
-        <w:commentReference w:id="29"/>
+      <w:commentRangeEnd w:id="19"/>
+      <w:r>
+        <w:commentReference w:id="19"/>
       </w:r>
       <w:r>
         <w:rPr/>
@@ -5415,7 +5351,7 @@
         <w:rPr/>
         <w:t>A sinalizaçã</w:t>
       </w:r>
-      <w:commentRangeStart w:id="30"/>
+      <w:commentRangeStart w:id="20"/>
       <w:r>
         <w:rPr/>
         <w:t xml:space="preserve">o de uma empresa </w:t>
@@ -5423,22 +5359,22 @@
       <w:r>
         <w:rPr/>
       </w:r>
-      <w:commentRangeEnd w:id="30"/>
-      <w:r>
-        <w:commentReference w:id="30"/>
+      <w:commentRangeEnd w:id="20"/>
+      <w:r>
+        <w:commentReference w:id="20"/>
       </w:r>
       <w:r>
         <w:rPr/>
         <w:t xml:space="preserve">em financiar o projeto, tornando-se parceira (colaboração público-privada), permitirá uma maior abrangência da pesquisa no sentido de ter livre acesso às variedades in-loco (Maceió-Al) e acesso à equipamentos como câmera fotográfica e drone. </w:t>
       </w:r>
-      <w:commentRangeStart w:id="31"/>
+      <w:commentRangeStart w:id="21"/>
       <w:r>
         <w:rPr/>
         <w:t xml:space="preserve">Isto permitirá a construção de um banco de imagens, que possibilitará a criação de um estudo comparativo, capaz de responder às perguntas, como por exemplo, é melhor capturar a imagem no nível do solo ou aérea? Alta ou baixa resolução, com ou sem flash, durante o dia ou à noite? Utilizar infravermelho ou termografia?  </w:t>
       </w:r>
-      <w:commentRangeEnd w:id="31"/>
-      <w:r>
-        <w:commentReference w:id="31"/>
+      <w:commentRangeEnd w:id="21"/>
+      <w:r>
+        <w:commentReference w:id="21"/>
       </w:r>
       <w:r>
         <w:rPr/>
@@ -5491,17 +5427,25 @@
         <w:rPr/>
         <w:t xml:space="preserve">A tese pode se transformar em um grande projeto. Futuramente, poderá identificar todas as 11 variedades </w:t>
       </w:r>
-      <w:commentRangeStart w:id="32"/>
-      <w:r>
-        <w:rPr/>
-        <w:t>VERTEX</w:t>
-      </w:r>
-      <w:r>
-        <w:rPr/>
-      </w:r>
-      <w:commentRangeEnd w:id="32"/>
-      <w:r>
-        <w:commentReference w:id="32"/>
+      <w:commentRangeStart w:id="22"/>
+      <w:r>
+        <w:rPr/>
+        <w:t>VERT</w:t>
+      </w:r>
+      <w:r>
+        <w:rPr/>
+        <w:t>I</w:t>
+      </w:r>
+      <w:r>
+        <w:rPr/>
+        <w:t>X</w:t>
+      </w:r>
+      <w:r>
+        <w:rPr/>
+      </w:r>
+      <w:commentRangeEnd w:id="22"/>
+      <w:r>
+        <w:commentReference w:id="22"/>
       </w:r>
       <w:r>
         <w:rPr/>
@@ -5524,7 +5468,7 @@
         <w:rPr/>
         <w:t>A pesquisa pode</w:t>
       </w:r>
-      <w:commentRangeStart w:id="33"/>
+      <w:commentRangeStart w:id="23"/>
       <w:r>
         <w:rPr/>
         <w:t xml:space="preserve"> tornar-se aplicada</w:t>
@@ -5532,9 +5476,9 @@
       <w:r>
         <w:rPr/>
       </w:r>
-      <w:commentRangeEnd w:id="33"/>
-      <w:r>
-        <w:commentReference w:id="33"/>
+      <w:commentRangeEnd w:id="23"/>
+      <w:r>
+        <w:commentReference w:id="23"/>
       </w:r>
       <w:r>
         <w:rPr/>
@@ -6391,7 +6335,7 @@
           <w:szCs w:val="24"/>
         </w:rPr>
       </w:pPr>
-      <w:commentRangeStart w:id="34"/>
+      <w:commentRangeStart w:id="24"/>
       <w:r>
         <w:rPr>
           <w:rFonts w:eastAsia="Times New Roman" w:cs="Times New Roman"/>
@@ -6406,9 +6350,9 @@
         </w:rPr>
         <w:t>(será estabelecido posteriormente..)</w:t>
       </w:r>
-      <w:commentRangeEnd w:id="34"/>
-      <w:r>
-        <w:commentReference w:id="34"/>
+      <w:commentRangeEnd w:id="24"/>
+      <w:r>
+        <w:commentReference w:id="24"/>
       </w:r>
       <w:r>
         <w:rPr>
@@ -6664,7 +6608,7 @@
         </w:rPr>
         <w:t xml:space="preserve"> proposta, abordados neste projeto, ocasionando a perda de seu ineditismo.  A contingência adotada seria: </w:t>
       </w:r>
-      <w:commentRangeStart w:id="35"/>
+      <w:commentRangeStart w:id="25"/>
       <w:r>
         <w:rPr>
           <w:rFonts w:eastAsia="Times New Roman" w:cs="Times New Roman"/>
@@ -6696,9 +6640,9 @@
           <w:lang w:val="pt-BR"/>
         </w:rPr>
       </w:r>
-      <w:commentRangeEnd w:id="35"/>
-      <w:r>
-        <w:commentReference w:id="35"/>
+      <w:commentRangeEnd w:id="25"/>
+      <w:r>
+        <w:commentReference w:id="25"/>
       </w:r>
       <w:r>
         <w:rPr>
@@ -6956,7 +6900,7 @@
         </w:rPr>
         <w:t xml:space="preserve"> em t</w:t>
       </w:r>
-      <w:commentRangeStart w:id="36"/>
+      <w:commentRangeStart w:id="26"/>
       <w:r>
         <w:rPr>
           <w:rFonts w:eastAsia="Times New Roman" w:cs="Times New Roman"/>
@@ -6988,9 +6932,9 @@
           <w:lang w:val="pt-BR"/>
         </w:rPr>
       </w:r>
-      <w:commentRangeEnd w:id="36"/>
-      <w:r>
-        <w:commentReference w:id="36"/>
+      <w:commentRangeEnd w:id="26"/>
+      <w:r>
+        <w:commentReference w:id="26"/>
       </w:r>
       <w:r>
         <w:rPr>
@@ -7057,7 +7001,7 @@
           <w:szCs w:val="30"/>
         </w:rPr>
       </w:pPr>
-      <w:ins w:id="206" w:author="Autor desconhecido" w:date="2023-08-16T11:29:36Z">
+      <w:ins w:id="209" w:author="Autor desconhecido" w:date="2023-08-16T11:29:36Z">
         <w:r>
           <w:rPr/>
           <w:t>proporcionando avanços significativos no manejo das culturas e contribuindo para o desenvolvimento de soluções sustentáveis no setor agrícola.</w:t>
@@ -7086,12 +7030,12 @@
         <w:jc w:val="both"/>
         <w:rPr/>
       </w:pPr>
-      <w:commentRangeStart w:id="37"/>
+      <w:commentRangeStart w:id="27"/>
       <w:r>
         <w:rPr/>
         <w:t>Esta pesquisa investiga a viabilidade de ferramentas computacionais identificar</w:t>
       </w:r>
-      <w:ins w:id="207" w:author="Andre Angelis" w:date="2023-08-14T20:37:57Z">
+      <w:ins w:id="210" w:author="Andre Angelis" w:date="2023-08-14T20:37:57Z">
         <w:r>
           <w:rPr/>
           <w:t>em</w:t>
@@ -7101,7 +7045,7 @@
         <w:rPr/>
         <w:t xml:space="preserve"> e diferenciar</w:t>
       </w:r>
-      <w:ins w:id="208" w:author="Andre Angelis" w:date="2023-08-14T20:38:00Z">
+      <w:ins w:id="211" w:author="Andre Angelis" w:date="2023-08-14T20:38:00Z">
         <w:r>
           <w:rPr/>
           <w:t>em</w:t>
@@ -7111,13 +7055,13 @@
         <w:rPr/>
         <w:t xml:space="preserve"> variedades de cana-de-açúcar, atividade desenvolvida</w:t>
       </w:r>
-      <w:ins w:id="209" w:author="Andre Angelis" w:date="2023-08-14T20:38:05Z">
+      <w:ins w:id="212" w:author="Andre Angelis" w:date="2023-08-14T20:38:05Z">
         <w:r>
           <w:rPr/>
           <w:t xml:space="preserve"> atualmente s</w:t>
         </w:r>
       </w:ins>
-      <w:ins w:id="210" w:author="Andre Angelis" w:date="2023-08-14T20:38:05Z">
+      <w:ins w:id="213" w:author="Andre Angelis" w:date="2023-08-14T20:38:05Z">
         <w:r>
           <w:rPr>
             <w:rFonts w:eastAsia="Times New Roman" w:cs="Times New Roman"/>
@@ -7126,7 +7070,7 @@
           <w:t xml:space="preserve">ó </w:t>
         </w:r>
       </w:ins>
-      <w:del w:id="211" w:author="Andre Angelis" w:date="2023-08-14T20:38:15Z">
+      <w:del w:id="214" w:author="Andre Angelis" w:date="2023-08-14T20:38:15Z">
         <w:r>
           <w:rPr>
             <w:rFonts w:eastAsia="Times New Roman" w:cs="Times New Roman"/>
@@ -7191,9 +7135,9 @@
       <w:r>
         <w:rPr/>
       </w:r>
-      <w:commentRangeEnd w:id="37"/>
-      <w:r>
-        <w:commentReference w:id="37"/>
+      <w:commentRangeEnd w:id="27"/>
+      <w:r>
+        <w:commentReference w:id="27"/>
       </w:r>
       <w:r>
         <w:rPr/>
@@ -7218,16 +7162,16 @@
         <w:rPr/>
         <w:t xml:space="preserve"> empregadas, caso a identificação e reconhecimento sejam possíveis. </w:t>
       </w:r>
-      <w:del w:id="212" w:author="Andre Angelis" w:date="2023-08-14T20:39:00Z">
+      <w:del w:id="215" w:author="Andre Angelis" w:date="2023-08-14T20:39:00Z">
         <w:r>
           <w:rPr/>
           <w:delText>Mesmo que a pesquisa não atinja seu objetivo, será de grande ajuda o conhecimento da inviabilidade de tais métodos e técnicas empregados nesta pesquisa, para que não sejam realizados em pesquisas futuras.</w:delText>
         </w:r>
       </w:del>
-      <w:ins w:id="213" w:author="Andre Angelis" w:date="2023-08-14T20:39:03Z">
+      <w:ins w:id="216" w:author="Andre Angelis" w:date="2023-08-14T20:39:03Z">
         <w:r>
           <w:rPr/>
-          <w:commentReference w:id="38"/>
+          <w:commentReference w:id="28"/>
         </w:r>
       </w:ins>
     </w:p>
@@ -9259,7 +9203,7 @@
         <w:rPr/>
         <w:t>*</w:t>
       </w:r>
-      <w:commentRangeStart w:id="39"/>
+      <w:commentRangeStart w:id="29"/>
       <w:r>
         <w:rPr/>
         <w:t xml:space="preserve"> </w:t>
@@ -9278,9 +9222,9 @@
         </w:rPr>
         <w:t>onversar a possibilidade de antecipar ao máximo a conclusão do Douturado!</w:t>
       </w:r>
-      <w:commentRangeEnd w:id="39"/>
-      <w:r>
-        <w:commentReference w:id="39"/>
+      <w:commentRangeEnd w:id="29"/>
+      <w:r>
+        <w:commentReference w:id="29"/>
       </w:r>
       <w:r>
         <w:rPr>
@@ -9310,7 +9254,7 @@
           <w:bCs/>
           <w:sz w:val="28"/>
           <w:szCs w:val="28"/>
-          <w:ins w:id="214" w:author="Autor desconhecido" w:date="2023-08-17T19:34:55Z"/>
+          <w:ins w:id="217" w:author="Autor desconhecido" w:date="2023-08-17T19:34:55Z"/>
         </w:rPr>
       </w:pPr>
       <w:r>
@@ -10572,7 +10516,7 @@
   <w:comment w:id="0" w:author="Andre Angelis" w:date="2023-08-14T17:37:13Z" w:initials="AFA">
     <w:p>
       <w:pPr>
-        <w:overflowPunct w:val="true"/>
+        <w:overflowPunct w:val="false"/>
         <w:ind w:left="0" w:right="0" w:hanging="0"/>
         <w:rPr/>
       </w:pPr>
@@ -10611,7 +10555,7 @@
   <w:comment w:id="1" w:author="Andre Angelis" w:date="2023-08-14T17:38:02Z" w:initials="AFA">
     <w:p>
       <w:pPr>
-        <w:overflowPunct w:val="true"/>
+        <w:overflowPunct w:val="false"/>
         <w:ind w:left="0" w:right="0" w:hanging="0"/>
         <w:rPr/>
       </w:pPr>
@@ -10650,7 +10594,7 @@
   <w:comment w:id="2" w:author="Andre Angelis" w:date="2023-08-14T17:38:12Z" w:initials="AFA">
     <w:p>
       <w:pPr>
-        <w:overflowPunct w:val="true"/>
+        <w:overflowPunct w:val="false"/>
         <w:ind w:left="0" w:right="0" w:hanging="0"/>
         <w:rPr/>
       </w:pPr>
@@ -10689,7 +10633,7 @@
   <w:comment w:id="3" w:author="Andre Angelis" w:date="2023-08-14T17:38:27Z" w:initials="AFA">
     <w:p>
       <w:pPr>
-        <w:overflowPunct w:val="true"/>
+        <w:overflowPunct w:val="false"/>
         <w:ind w:left="0" w:right="0" w:hanging="0"/>
         <w:rPr/>
       </w:pPr>
@@ -10728,7 +10672,7 @@
   <w:comment w:id="4" w:author="Andre Angelis" w:date="2023-08-14T17:38:39Z" w:initials="AFA">
     <w:p>
       <w:pPr>
-        <w:overflowPunct w:val="true"/>
+        <w:overflowPunct w:val="false"/>
         <w:ind w:left="0" w:right="0" w:hanging="0"/>
         <w:rPr/>
       </w:pPr>
@@ -10767,7 +10711,7 @@
   <w:comment w:id="5" w:author="Andre Angelis" w:date="2023-08-14T17:40:45Z" w:initials="AFA">
     <w:p>
       <w:pPr>
-        <w:overflowPunct w:val="true"/>
+        <w:overflowPunct w:val="false"/>
         <w:ind w:left="0" w:right="0" w:hanging="0"/>
         <w:rPr/>
       </w:pPr>
@@ -10806,7 +10750,7 @@
   <w:comment w:id="6" w:author="Andre Angelis" w:date="2023-08-14T19:56:40Z" w:initials="AFA">
     <w:p>
       <w:pPr>
-        <w:overflowPunct w:val="true"/>
+        <w:overflowPunct w:val="false"/>
         <w:ind w:left="0" w:right="0" w:hanging="0"/>
         <w:rPr/>
       </w:pPr>
@@ -10843,7 +10787,7 @@
     </w:p>
     <w:p>
       <w:pPr>
-        <w:overflowPunct w:val="true"/>
+        <w:overflowPunct w:val="false"/>
         <w:ind w:left="0" w:right="0" w:hanging="0"/>
         <w:rPr/>
       </w:pPr>
@@ -10882,7 +10826,7 @@
   <w:comment w:id="7" w:author="Andre Angelis" w:date="2023-08-14T20:01:42Z" w:initials="AFA">
     <w:p>
       <w:pPr>
-        <w:overflowPunct w:val="true"/>
+        <w:overflowPunct w:val="false"/>
         <w:ind w:left="0" w:right="0" w:hanging="0"/>
         <w:rPr/>
       </w:pPr>
@@ -10921,7 +10865,7 @@
   <w:comment w:id="8" w:author="Andre Angelis" w:date="2023-08-14T20:03:34Z" w:initials="AFA">
     <w:p>
       <w:pPr>
-        <w:overflowPunct w:val="true"/>
+        <w:overflowPunct w:val="false"/>
         <w:ind w:hanging="0"/>
         <w:rPr/>
       </w:pPr>
@@ -10960,7 +10904,7 @@
   <w:comment w:id="9" w:author="Andre Angelis" w:date="2023-08-14T20:05:22Z" w:initials="AFA">
     <w:p>
       <w:pPr>
-        <w:overflowPunct w:val="true"/>
+        <w:overflowPunct w:val="false"/>
         <w:ind w:hanging="0"/>
         <w:rPr/>
       </w:pPr>
@@ -10997,7 +10941,7 @@
     </w:p>
     <w:p>
       <w:pPr>
-        <w:overflowPunct w:val="true"/>
+        <w:overflowPunct w:val="false"/>
         <w:ind w:hanging="0"/>
         <w:rPr/>
       </w:pPr>
@@ -11014,7 +10958,7 @@
   <w:comment w:id="10" w:author="Andre Angelis" w:date="2023-08-14T20:07:50Z" w:initials="AFA">
     <w:p>
       <w:pPr>
-        <w:overflowPunct w:val="true"/>
+        <w:overflowPunct w:val="false"/>
         <w:ind w:left="0" w:right="0" w:hanging="0"/>
         <w:rPr/>
       </w:pPr>
@@ -11053,7 +10997,7 @@
   <w:comment w:id="11" w:author="Andre Angelis" w:date="2023-08-14T20:08:22Z" w:initials="AFA">
     <w:p>
       <w:pPr>
-        <w:overflowPunct w:val="true"/>
+        <w:overflowPunct w:val="false"/>
         <w:ind w:left="0" w:right="0" w:hanging="0"/>
         <w:rPr/>
       </w:pPr>
@@ -11090,7 +11034,7 @@
     </w:p>
     <w:p>
       <w:pPr>
-        <w:overflowPunct w:val="true"/>
+        <w:overflowPunct w:val="false"/>
         <w:ind w:left="0" w:right="0" w:hanging="0"/>
         <w:rPr/>
       </w:pPr>
@@ -11104,11 +11048,11 @@
       </w:r>
     </w:p>
   </w:comment>
-  <w:comment w:id="12" w:author="Andre Angelis" w:date="2023-08-14T20:12:51Z" w:initials="AFA">
-    <w:p>
-      <w:pPr>
-        <w:overflowPunct w:val="true"/>
-        <w:ind w:left="0" w:right="0" w:hanging="0"/>
+  <w:comment w:id="12" w:author="Andre Angelis" w:date="2023-08-14T20:13:36Z" w:initials="AFA">
+    <w:p>
+      <w:pPr>
+        <w:overflowPunct w:val="false"/>
+        <w:ind w:left="16425" w:right="0" w:hanging="0"/>
         <w:rPr/>
       </w:pPr>
       <w:r>
@@ -11139,15 +11083,13 @@
           <w:em w:val="none"/>
           <w:lang w:val="pt-PT" w:eastAsia="en-US" w:bidi="ar-SA"/>
         </w:rPr>
-        <w:t>Isto é justificativa, não metodologia. Está fora de lugar, além de já ter sido dito de alguma forma antes.</w:t>
-      </w:r>
-    </w:p>
-  </w:comment>
-  <w:comment w:id="13" w:author="Andre Angelis" w:date="2023-08-14T20:13:36Z" w:initials="AFA">
-    <w:p>
-      <w:pPr>
-        <w:overflowPunct w:val="true"/>
-        <w:ind w:left="9312" w:right="0" w:hanging="0"/>
+        <w:t>???</w:t>
+      </w:r>
+    </w:p>
+    <w:p>
+      <w:pPr>
+        <w:overflowPunct w:val="false"/>
+        <w:ind w:left="16425" w:right="0" w:hanging="0"/>
         <w:rPr/>
       </w:pPr>
       <w:r>
@@ -11178,13 +11120,28 @@
           <w:em w:val="none"/>
           <w:lang w:val="pt-PT" w:eastAsia="en-US" w:bidi="ar-SA"/>
         </w:rPr>
-        <w:t>???</w:t>
-      </w:r>
-    </w:p>
-    <w:p>
-      <w:pPr>
-        <w:overflowPunct w:val="true"/>
-        <w:ind w:left="9312" w:right="0" w:hanging="0"/>
+        <w:t>Como você vai dizer a ‘receita’ sem ter os ‘ingredientes’?</w:t>
+      </w:r>
+    </w:p>
+    <w:p>
+      <w:pPr>
+        <w:overflowPunct w:val="false"/>
+        <w:ind w:left="16425" w:right="0" w:hanging="0"/>
+        <w:rPr/>
+      </w:pPr>
+      <w:r>
+        <w:rPr>
+          <w:rFonts w:ascii="Liberation Serif" w:hAnsi="Liberation Serif" w:eastAsia="Segoe UI" w:cs="Tahoma"/>
+          <w:sz w:val="24"/>
+          <w:szCs w:val="24"/>
+          <w:lang w:val="en-US" w:eastAsia="en-US" w:bidi="en-US"/>
+        </w:rPr>
+      </w:r>
+    </w:p>
+    <w:p>
+      <w:pPr>
+        <w:overflowPunct w:val="false"/>
+        <w:ind w:left="16425" w:right="0" w:hanging="0"/>
         <w:rPr/>
       </w:pPr>
       <w:r>
@@ -11215,28 +11172,15 @@
           <w:em w:val="none"/>
           <w:lang w:val="pt-PT" w:eastAsia="en-US" w:bidi="ar-SA"/>
         </w:rPr>
-        <w:t>Como você vai dizer a ‘receita’ sem ter os ‘ingredientes’?</w:t>
-      </w:r>
-    </w:p>
-    <w:p>
-      <w:pPr>
-        <w:overflowPunct w:val="true"/>
-        <w:ind w:left="9312" w:right="0" w:hanging="0"/>
-        <w:rPr/>
-      </w:pPr>
-      <w:r>
-        <w:rPr>
-          <w:rFonts w:ascii="Liberation Serif" w:hAnsi="Liberation Serif" w:eastAsia="Segoe UI" w:cs="Tahoma"/>
-          <w:sz w:val="24"/>
-          <w:szCs w:val="24"/>
-          <w:lang w:val="en-US" w:eastAsia="en-US" w:bidi="en-US"/>
-        </w:rPr>
-      </w:r>
-    </w:p>
-    <w:p>
-      <w:pPr>
-        <w:overflowPunct w:val="true"/>
-        <w:ind w:left="9312" w:right="0" w:hanging="0"/>
+        <w:t>Alguma estimativa de recursos é necessária aqui. Ao amadurecer o trabalho, a gente ajusta.</w:t>
+      </w:r>
+    </w:p>
+  </w:comment>
+  <w:comment w:id="13" w:author="Andre Angelis" w:date="2023-08-14T20:20:29Z" w:initials="AFA">
+    <w:p>
+      <w:pPr>
+        <w:overflowPunct w:val="false"/>
+        <w:ind w:left="0" w:right="0" w:hanging="0"/>
         <w:rPr/>
       </w:pPr>
       <w:r>
@@ -11267,14 +11211,12 @@
           <w:em w:val="none"/>
           <w:lang w:val="pt-PT" w:eastAsia="en-US" w:bidi="ar-SA"/>
         </w:rPr>
-        <w:t>Alguma estimativa de recursos é necessária aqui. Ao amadurecer o trabalho, a gente ajusta.</w:t>
-      </w:r>
-    </w:p>
-  </w:comment>
-  <w:comment w:id="14" w:author="Andre Angelis" w:date="2023-08-14T20:14:41Z" w:initials="AFA">
-    <w:p>
-      <w:pPr>
-        <w:overflowPunct w:val="true"/>
+        <w:t xml:space="preserve">Ok, mas muito vago. QUEM vai fazer a base? Como? Onde? </w:t>
+      </w:r>
+    </w:p>
+    <w:p>
+      <w:pPr>
+        <w:overflowPunct w:val="false"/>
         <w:ind w:left="0" w:right="0" w:hanging="0"/>
         <w:rPr/>
       </w:pPr>
@@ -11306,14 +11248,29 @@
           <w:em w:val="none"/>
           <w:lang w:val="pt-PT" w:eastAsia="en-US" w:bidi="ar-SA"/>
         </w:rPr>
-        <w:t>Isso é recurso</w:t>
+        <w:t>Qual o tamanho da base? Como ela será armazenada? Qual o padrão de imagem? (só para começo das dúvidas…)</w:t>
+      </w:r>
+    </w:p>
+    <w:p>
+      <w:pPr>
+        <w:overflowPunct w:val="false"/>
+        <w:ind w:left="0" w:right="0" w:hanging="0"/>
+        <w:rPr/>
+      </w:pPr>
+      <w:r>
+        <w:rPr>
+          <w:rFonts w:ascii="Liberation Serif" w:hAnsi="Liberation Serif" w:eastAsia="Segoe UI" w:cs="Tahoma"/>
+          <w:sz w:val="24"/>
+          <w:szCs w:val="24"/>
+          <w:lang w:val="en-US" w:eastAsia="en-US" w:bidi="en-US"/>
+        </w:rPr>
       </w:r>
     </w:p>
   </w:comment>
-  <w:comment w:id="15" w:author="Andre Angelis" w:date="2023-08-14T20:15:04Z" w:initials="AFA">
-    <w:p>
-      <w:pPr>
-        <w:overflowPunct w:val="true"/>
+  <w:comment w:id="14" w:author="Andre Angelis" w:date="2023-08-14T20:19:36Z" w:initials="AFA">
+    <w:p>
+      <w:pPr>
+        <w:overflowPunct w:val="false"/>
         <w:ind w:left="0" w:right="0" w:hanging="0"/>
         <w:rPr/>
       </w:pPr>
@@ -11345,14 +11302,14 @@
           <w:em w:val="none"/>
           <w:lang w:val="pt-PT" w:eastAsia="en-US" w:bidi="ar-SA"/>
         </w:rPr>
-        <w:t>Isso é método, ainda que a redação precise de algum ajuste</w:t>
+        <w:t>Parece mais importante que velocidade de processamento para mim...</w:t>
       </w:r>
     </w:p>
   </w:comment>
-  <w:comment w:id="16" w:author="Andre Angelis" w:date="2023-08-14T20:15:47Z" w:initials="AFA">
-    <w:p>
-      <w:pPr>
-        <w:overflowPunct w:val="true"/>
+  <w:comment w:id="15" w:author="Andre Angelis" w:date="2023-08-14T20:21:31Z" w:initials="AFA">
+    <w:p>
+      <w:pPr>
+        <w:overflowPunct w:val="false"/>
         <w:ind w:left="0" w:right="0" w:hanging="0"/>
         <w:rPr/>
       </w:pPr>
@@ -11384,12 +11341,12 @@
           <w:em w:val="none"/>
           <w:lang w:val="pt-PT" w:eastAsia="en-US" w:bidi="ar-SA"/>
         </w:rPr>
-        <w:t>Próximo de que?</w:t>
-      </w:r>
-    </w:p>
-    <w:p>
-      <w:pPr>
-        <w:overflowPunct w:val="true"/>
+        <w:t>Quais? É outra fase?</w:t>
+      </w:r>
+    </w:p>
+    <w:p>
+      <w:pPr>
+        <w:overflowPunct w:val="false"/>
         <w:ind w:left="0" w:right="0" w:hanging="0"/>
         <w:rPr/>
       </w:pPr>
@@ -11404,7 +11361,7 @@
     </w:p>
     <w:p>
       <w:pPr>
-        <w:overflowPunct w:val="true"/>
+        <w:overflowPunct w:val="false"/>
         <w:ind w:left="0" w:right="0" w:hanging="0"/>
         <w:rPr/>
       </w:pPr>
@@ -11436,12 +11393,27 @@
           <w:em w:val="none"/>
           <w:lang w:val="pt-PT" w:eastAsia="en-US" w:bidi="ar-SA"/>
         </w:rPr>
-        <w:t>Você precisa explicar bem. O parágrafo anterior se refere a levantamento bibliográfico. Então, uma fase é pesquisa de literatura.</w:t>
-      </w:r>
-    </w:p>
-    <w:p>
-      <w:pPr>
-        <w:overflowPunct w:val="true"/>
+        <w:t>Até aqui:</w:t>
+      </w:r>
+    </w:p>
+    <w:p>
+      <w:pPr>
+        <w:overflowPunct w:val="false"/>
+        <w:ind w:left="0" w:right="0" w:hanging="0"/>
+        <w:rPr/>
+      </w:pPr>
+      <w:r>
+        <w:rPr>
+          <w:rFonts w:ascii="Liberation Serif" w:hAnsi="Liberation Serif" w:eastAsia="Segoe UI" w:cs="Tahoma"/>
+          <w:sz w:val="24"/>
+          <w:szCs w:val="24"/>
+          <w:lang w:val="en-US" w:eastAsia="en-US" w:bidi="en-US"/>
+        </w:rPr>
+      </w:r>
+    </w:p>
+    <w:p>
+      <w:pPr>
+        <w:overflowPunct w:val="false"/>
         <w:ind w:left="0" w:right="0" w:hanging="0"/>
         <w:rPr/>
       </w:pPr>
@@ -11473,27 +11445,12 @@
           <w:em w:val="none"/>
           <w:lang w:val="pt-PT" w:eastAsia="en-US" w:bidi="ar-SA"/>
         </w:rPr>
-        <w:t>Outra, que começa aqui, é a …</w:t>
-      </w:r>
-    </w:p>
-    <w:p>
-      <w:pPr>
-        <w:overflowPunct w:val="true"/>
-        <w:ind w:left="0" w:right="0" w:hanging="0"/>
-        <w:rPr/>
-      </w:pPr>
-      <w:r>
-        <w:rPr>
-          <w:rFonts w:ascii="Liberation Serif" w:hAnsi="Liberation Serif" w:eastAsia="Segoe UI" w:cs="Tahoma"/>
-          <w:sz w:val="24"/>
-          <w:szCs w:val="24"/>
-          <w:lang w:val="en-US" w:eastAsia="en-US" w:bidi="en-US"/>
-        </w:rPr>
-      </w:r>
-    </w:p>
-    <w:p>
-      <w:pPr>
-        <w:overflowPunct w:val="true"/>
+        <w:t>Fase 1: levantamento bibliográfico geral sobre o tema, identificação de variedades...</w:t>
+      </w:r>
+    </w:p>
+    <w:p>
+      <w:pPr>
+        <w:overflowPunct w:val="false"/>
         <w:ind w:left="0" w:right="0" w:hanging="0"/>
         <w:rPr/>
       </w:pPr>
@@ -11525,42 +11482,12 @@
           <w:em w:val="none"/>
           <w:lang w:val="pt-PT" w:eastAsia="en-US" w:bidi="ar-SA"/>
         </w:rPr>
-        <w:t>Assim o leitor entende o que acontece. Se mistura tudo, ninguém sabe do que se fala.</w:t>
-      </w:r>
-    </w:p>
-    <w:p>
-      <w:pPr>
-        <w:overflowPunct w:val="true"/>
-        <w:ind w:left="0" w:right="0" w:hanging="0"/>
-        <w:rPr/>
-      </w:pPr>
-      <w:r>
-        <w:rPr>
-          <w:rFonts w:ascii="Liberation Serif" w:hAnsi="Liberation Serif" w:eastAsia="Segoe UI" w:cs="Tahoma"/>
-          <w:sz w:val="24"/>
-          <w:szCs w:val="24"/>
-          <w:lang w:val="en-US" w:eastAsia="en-US" w:bidi="en-US"/>
-        </w:rPr>
-      </w:r>
-    </w:p>
-    <w:p>
-      <w:pPr>
-        <w:overflowPunct w:val="true"/>
-        <w:ind w:left="0" w:right="0" w:hanging="0"/>
-        <w:rPr/>
-      </w:pPr>
-      <w:r>
-        <w:rPr>
-          <w:rFonts w:ascii="Liberation Serif" w:hAnsi="Liberation Serif" w:eastAsia="Segoe UI" w:cs="Tahoma"/>
-          <w:sz w:val="24"/>
-          <w:szCs w:val="24"/>
-          <w:lang w:val="en-US" w:eastAsia="en-US" w:bidi="en-US"/>
-        </w:rPr>
-      </w:r>
-    </w:p>
-    <w:p>
-      <w:pPr>
-        <w:overflowPunct w:val="true"/>
+        <w:t>Fase 2: levantamento bibliográfico sobre algoritmos</w:t>
+      </w:r>
+    </w:p>
+    <w:p>
+      <w:pPr>
+        <w:overflowPunct w:val="false"/>
         <w:ind w:left="0" w:right="0" w:hanging="0"/>
         <w:rPr/>
       </w:pPr>
@@ -11592,38 +11519,15 @@
           <w:em w:val="none"/>
           <w:lang w:val="pt-PT" w:eastAsia="en-US" w:bidi="ar-SA"/>
         </w:rPr>
-        <w:t xml:space="preserve">Evite coêlocar sequncia aqui (próximo passo), porque algumas coisas são em paralelo. Melhor determinar as </w:t>
-      </w:r>
-      <w:r>
-        <w:rPr>
-          <w:rFonts w:ascii="Calibri" w:hAnsi="Calibri" w:eastAsia="Calibri" w:cs=""/>
-          <w:b/>
-          <w:bCs w:val="false"/>
-          <w:i w:val="false"/>
-          <w:iCs w:val="false"/>
-          <w:caps w:val="false"/>
-          <w:smallCaps w:val="false"/>
-          <w:strike w:val="false"/>
-          <w:dstrike w:val="false"/>
-          <w:outline w:val="false"/>
-          <w:shadow w:val="false"/>
-          <w:emboss w:val="false"/>
-          <w:imprint w:val="false"/>
-          <w:color w:val="auto"/>
-          <w:spacing w:val="0"/>
-          <w:w w:val="100"/>
-          <w:kern w:val="0"/>
-          <w:position w:val="0"/>
-          <w:sz w:val="20"/>
-          <w:sz w:val="20"/>
-          <w:szCs w:val="22"/>
-          <w:u w:val="none"/>
-          <w:vertAlign w:val="baseline"/>
-          <w:em w:val="none"/>
-          <w:lang w:val="pt-PT" w:eastAsia="en-US" w:bidi="ar-SA"/>
-        </w:rPr>
-        <w:t>fases</w:t>
-      </w:r>
+        <w:t>Fase 3: criar (ou importar? – fiquei em dúvida) base de dados</w:t>
+      </w:r>
+    </w:p>
+    <w:p>
+      <w:pPr>
+        <w:overflowPunct w:val="false"/>
+        <w:ind w:left="0" w:right="0" w:hanging="0"/>
+        <w:rPr/>
+      </w:pPr>
       <w:r>
         <w:rPr>
           <w:rFonts w:ascii="Calibri" w:hAnsi="Calibri" w:eastAsia="Calibri" w:cs=""/>
@@ -11652,14 +11556,12 @@
           <w:em w:val="none"/>
           <w:lang w:val="pt-PT" w:eastAsia="en-US" w:bidi="ar-SA"/>
         </w:rPr>
-        <w:t xml:space="preserve"> e descrevê-las aproximadamente em sequência, mas sem vincular fortemente a ordem delas.</w:t>
-      </w:r>
-    </w:p>
-  </w:comment>
-  <w:comment w:id="17" w:author="Andre Angelis" w:date="2023-08-14T20:18:33Z" w:initials="AFA">
-    <w:p>
-      <w:pPr>
-        <w:overflowPunct w:val="true"/>
+        <w:t>Fase 4: …</w:t>
+      </w:r>
+    </w:p>
+    <w:p>
+      <w:pPr>
+        <w:overflowPunct w:val="false"/>
         <w:ind w:left="0" w:right="0" w:hanging="0"/>
         <w:rPr/>
       </w:pPr>
@@ -11691,12 +11593,12 @@
           <w:em w:val="none"/>
           <w:lang w:val="pt-PT" w:eastAsia="en-US" w:bidi="ar-SA"/>
         </w:rPr>
-        <w:t>OK. Mas a identificação de fases é necessária, pois a revisão do parágrafo anterior tem outro objetivo.</w:t>
-      </w:r>
-    </w:p>
-    <w:p>
-      <w:pPr>
-        <w:overflowPunct w:val="true"/>
+        <w:t>Veja que é necessário listar as fases e descrevê-las inteiramente em detalhes. Não pode fazer um texto corrido com tudo junto.</w:t>
+      </w:r>
+    </w:p>
+    <w:p>
+      <w:pPr>
+        <w:overflowPunct w:val="false"/>
         <w:ind w:left="0" w:right="0" w:hanging="0"/>
         <w:rPr/>
       </w:pPr>
@@ -11710,10 +11612,10 @@
       </w:r>
     </w:p>
   </w:comment>
-  <w:comment w:id="18" w:author="Andre Angelis" w:date="2023-08-14T20:19:36Z" w:initials="AFA">
-    <w:p>
-      <w:pPr>
-        <w:overflowPunct w:val="true"/>
+  <w:comment w:id="16" w:author="Andre Angelis" w:date="2023-08-14T20:25:49Z" w:initials="AFA">
+    <w:p>
+      <w:pPr>
+        <w:overflowPunct w:val="false"/>
         <w:ind w:left="0" w:right="0" w:hanging="0"/>
         <w:rPr/>
       </w:pPr>
@@ -11745,14 +11647,14 @@
           <w:em w:val="none"/>
           <w:lang w:val="pt-PT" w:eastAsia="en-US" w:bidi="ar-SA"/>
         </w:rPr>
-        <w:t>Parece mais importante que velocidade de processamento para mim...</w:t>
+        <w:t>Meio óbvio</w:t>
       </w:r>
     </w:p>
   </w:comment>
-  <w:comment w:id="19" w:author="Andre Angelis" w:date="2023-08-14T20:20:29Z" w:initials="AFA">
-    <w:p>
-      <w:pPr>
-        <w:overflowPunct w:val="true"/>
+  <w:comment w:id="17" w:author="Andre Angelis" w:date="2023-08-14T20:26:17Z" w:initials="AFA">
+    <w:p>
+      <w:pPr>
+        <w:overflowPunct w:val="false"/>
         <w:ind w:left="0" w:right="0" w:hanging="0"/>
         <w:rPr/>
       </w:pPr>
@@ -11784,12 +11686,29 @@
           <w:em w:val="none"/>
           <w:lang w:val="pt-PT" w:eastAsia="en-US" w:bidi="ar-SA"/>
         </w:rPr>
-        <w:t xml:space="preserve">Ok, mas muito vago. QUEM vai fazer a base? Como? Onde? </w:t>
-      </w:r>
-    </w:p>
-    <w:p>
-      <w:pPr>
-        <w:overflowPunct w:val="true"/>
+        <w:t>Como? Vai fazer repetiçoes? Grupo de controle? Confronto com análise manual? Teste contra variedade conhecida?</w:t>
+      </w:r>
+    </w:p>
+    <w:p>
+      <w:pPr>
+        <w:overflowPunct w:val="false"/>
+        <w:ind w:left="0" w:right="0" w:hanging="0"/>
+        <w:rPr/>
+      </w:pPr>
+      <w:r>
+        <w:rPr>
+          <w:rFonts w:ascii="Liberation Serif" w:hAnsi="Liberation Serif" w:eastAsia="Segoe UI" w:cs="Tahoma"/>
+          <w:sz w:val="24"/>
+          <w:szCs w:val="24"/>
+          <w:lang w:val="en-US" w:eastAsia="en-US" w:bidi="en-US"/>
+        </w:rPr>
+      </w:r>
+    </w:p>
+  </w:comment>
+  <w:comment w:id="18" w:author="Andre Angelis" w:date="2023-08-14T20:30:10Z" w:initials="AFA">
+    <w:p>
+      <w:pPr>
+        <w:overflowPunct w:val="false"/>
         <w:ind w:left="0" w:right="0" w:hanging="0"/>
         <w:rPr/>
       </w:pPr>
@@ -11821,12 +11740,12 @@
           <w:em w:val="none"/>
           <w:lang w:val="pt-PT" w:eastAsia="en-US" w:bidi="ar-SA"/>
         </w:rPr>
-        <w:t>Qual o tamanho da base? Como ela será armazenada? Qual o padrão de imagem? (só para começo das dúvidas…)</w:t>
-      </w:r>
-    </w:p>
-    <w:p>
-      <w:pPr>
-        <w:overflowPunct w:val="true"/>
+        <w:t>Vai direto ao ponto: quem é a empresa e qual a cooperaćão (tem muita coisa para falare não precisa de texto genérico)</w:t>
+      </w:r>
+    </w:p>
+    <w:p>
+      <w:pPr>
+        <w:overflowPunct w:val="false"/>
         <w:ind w:left="0" w:right="0" w:hanging="0"/>
         <w:rPr/>
       </w:pPr>
@@ -11840,10 +11759,10 @@
       </w:r>
     </w:p>
   </w:comment>
-  <w:comment w:id="20" w:author="Andre Angelis" w:date="2023-08-14T20:21:31Z" w:initials="AFA">
-    <w:p>
-      <w:pPr>
-        <w:overflowPunct w:val="true"/>
+  <w:comment w:id="19" w:author="Andre Angelis" w:date="2023-08-14T20:29:44Z" w:initials="AFA">
+    <w:p>
+      <w:pPr>
+        <w:overflowPunct w:val="false"/>
         <w:ind w:left="0" w:right="0" w:hanging="0"/>
         <w:rPr/>
       </w:pPr>
@@ -11875,27 +11794,14 @@
           <w:em w:val="none"/>
           <w:lang w:val="pt-PT" w:eastAsia="en-US" w:bidi="ar-SA"/>
         </w:rPr>
-        <w:t>Quais? É outra fase?</w:t>
-      </w:r>
-    </w:p>
-    <w:p>
-      <w:pPr>
-        <w:overflowPunct w:val="true"/>
-        <w:ind w:left="0" w:right="0" w:hanging="0"/>
-        <w:rPr/>
-      </w:pPr>
-      <w:r>
-        <w:rPr>
-          <w:rFonts w:ascii="Liberation Serif" w:hAnsi="Liberation Serif" w:eastAsia="Segoe UI" w:cs="Tahoma"/>
-          <w:sz w:val="24"/>
-          <w:szCs w:val="24"/>
-          <w:lang w:val="en-US" w:eastAsia="en-US" w:bidi="en-US"/>
-        </w:rPr>
-      </w:r>
-    </w:p>
-    <w:p>
-      <w:pPr>
-        <w:overflowPunct w:val="true"/>
+        <w:t>Tá se matando à toa. Quase diz que não precisa fazer a pesquisa.</w:t>
+      </w:r>
+    </w:p>
+  </w:comment>
+  <w:comment w:id="20" w:author="Andre Angelis" w:date="2023-08-14T20:31:18Z" w:initials="AFA">
+    <w:p>
+      <w:pPr>
+        <w:overflowPunct w:val="false"/>
         <w:ind w:left="0" w:right="0" w:hanging="0"/>
         <w:rPr/>
       </w:pPr>
@@ -11927,27 +11833,14 @@
           <w:em w:val="none"/>
           <w:lang w:val="pt-PT" w:eastAsia="en-US" w:bidi="ar-SA"/>
         </w:rPr>
-        <w:t>Até aqui:</w:t>
-      </w:r>
-    </w:p>
-    <w:p>
-      <w:pPr>
-        <w:overflowPunct w:val="true"/>
-        <w:ind w:left="0" w:right="0" w:hanging="0"/>
-        <w:rPr/>
-      </w:pPr>
-      <w:r>
-        <w:rPr>
-          <w:rFonts w:ascii="Liberation Serif" w:hAnsi="Liberation Serif" w:eastAsia="Segoe UI" w:cs="Tahoma"/>
-          <w:sz w:val="24"/>
-          <w:szCs w:val="24"/>
-          <w:lang w:val="en-US" w:eastAsia="en-US" w:bidi="en-US"/>
-        </w:rPr>
-      </w:r>
-    </w:p>
-    <w:p>
-      <w:pPr>
-        <w:overflowPunct w:val="true"/>
+        <w:t>Áse puder, já identifique no comećo a empresa; senão, diga que não pode e trate por empresa somente.</w:t>
+      </w:r>
+    </w:p>
+  </w:comment>
+  <w:comment w:id="21" w:author="Andre Angelis" w:date="2023-08-14T20:32:34Z" w:initials="AFA">
+    <w:p>
+      <w:pPr>
+        <w:overflowPunct w:val="false"/>
         <w:ind w:left="0" w:right="0" w:hanging="0"/>
         <w:rPr/>
       </w:pPr>
@@ -11979,12 +11872,14 @@
           <w:em w:val="none"/>
           <w:lang w:val="pt-PT" w:eastAsia="en-US" w:bidi="ar-SA"/>
         </w:rPr>
-        <w:t>Fase 1: levantamento bibliográfico geral sobre o tema, identificação de variedades...</w:t>
-      </w:r>
-    </w:p>
-    <w:p>
-      <w:pPr>
-        <w:overflowPunct w:val="true"/>
+        <w:t>Lugar errado: tem metodologia, divagaçoes que cabem na introdução ou até na rev. Bibliográfica.</w:t>
+      </w:r>
+    </w:p>
+  </w:comment>
+  <w:comment w:id="22" w:author="Andre Angelis" w:date="2023-08-14T20:33:23Z" w:initials="AFA">
+    <w:p>
+      <w:pPr>
+        <w:overflowPunct w:val="false"/>
         <w:ind w:left="0" w:right="0" w:hanging="0"/>
         <w:rPr/>
       </w:pPr>
@@ -12016,12 +11911,14 @@
           <w:em w:val="none"/>
           <w:lang w:val="pt-PT" w:eastAsia="en-US" w:bidi="ar-SA"/>
         </w:rPr>
-        <w:t>Fase 2: levantamento bibliográfico sobre algoritmos</w:t>
-      </w:r>
-    </w:p>
-    <w:p>
-      <w:pPr>
-        <w:overflowPunct w:val="true"/>
+        <w:t>É nome da empresa?</w:t>
+      </w:r>
+    </w:p>
+  </w:comment>
+  <w:comment w:id="23" w:author="Andre Angelis" w:date="2023-08-14T20:33:40Z" w:initials="AFA">
+    <w:p>
+      <w:pPr>
+        <w:overflowPunct w:val="false"/>
         <w:ind w:left="0" w:right="0" w:hanging="0"/>
         <w:rPr/>
       </w:pPr>
@@ -12053,13 +11950,15 @@
           <w:em w:val="none"/>
           <w:lang w:val="pt-PT" w:eastAsia="en-US" w:bidi="ar-SA"/>
         </w:rPr>
-        <w:t>Fase 3: criar (ou importar? – fiquei em dúvida) base de dados</w:t>
-      </w:r>
-    </w:p>
-    <w:p>
-      <w:pPr>
-        <w:overflowPunct w:val="true"/>
-        <w:ind w:left="0" w:right="0" w:hanging="0"/>
+        <w:t>Ela já é. É sua natureza desde o início.</w:t>
+      </w:r>
+    </w:p>
+  </w:comment>
+  <w:comment w:id="24" w:author="Andre Angelis" w:date="2023-08-14T20:34:46Z" w:initials="AFA">
+    <w:p>
+      <w:pPr>
+        <w:overflowPunct w:val="false"/>
+        <w:ind w:left="16425" w:right="0" w:hanging="0"/>
         <w:rPr/>
       </w:pPr>
       <w:r>
@@ -12090,13 +11989,28 @@
           <w:em w:val="none"/>
           <w:lang w:val="pt-PT" w:eastAsia="en-US" w:bidi="ar-SA"/>
         </w:rPr>
-        <w:t>Fase 4: …</w:t>
-      </w:r>
-    </w:p>
-    <w:p>
-      <w:pPr>
-        <w:overflowPunct w:val="true"/>
-        <w:ind w:left="0" w:right="0" w:hanging="0"/>
+        <w:t>Nãooooo… tem que ser agora!</w:t>
+      </w:r>
+    </w:p>
+    <w:p>
+      <w:pPr>
+        <w:overflowPunct w:val="false"/>
+        <w:ind w:left="16425" w:right="0" w:hanging="0"/>
+        <w:rPr/>
+      </w:pPr>
+      <w:r>
+        <w:rPr>
+          <w:rFonts w:ascii="Liberation Serif" w:hAnsi="Liberation Serif" w:eastAsia="Segoe UI" w:cs="Tahoma"/>
+          <w:sz w:val="24"/>
+          <w:szCs w:val="24"/>
+          <w:lang w:val="en-US" w:eastAsia="en-US" w:bidi="en-US"/>
+        </w:rPr>
+      </w:r>
+    </w:p>
+    <w:p>
+      <w:pPr>
+        <w:overflowPunct w:val="false"/>
+        <w:ind w:left="16425" w:right="0" w:hanging="0"/>
         <w:rPr/>
       </w:pPr>
       <w:r>
@@ -12127,30 +12041,13 @@
           <w:em w:val="none"/>
           <w:lang w:val="pt-PT" w:eastAsia="en-US" w:bidi="ar-SA"/>
         </w:rPr>
-        <w:t>Veja que é necessário listar as fases e descrevê-las inteiramente em detalhes. Não pode fazer um texto corrido com tudo junto.</w:t>
-      </w:r>
-    </w:p>
-    <w:p>
-      <w:pPr>
-        <w:overflowPunct w:val="true"/>
-        <w:ind w:left="0" w:right="0" w:hanging="0"/>
-        <w:rPr/>
-      </w:pPr>
-      <w:r>
-        <w:rPr>
-          <w:rFonts w:ascii="Liberation Serif" w:hAnsi="Liberation Serif" w:eastAsia="Segoe UI" w:cs="Tahoma"/>
-          <w:sz w:val="24"/>
-          <w:szCs w:val="24"/>
-          <w:lang w:val="en-US" w:eastAsia="en-US" w:bidi="en-US"/>
-        </w:rPr>
-      </w:r>
-    </w:p>
-  </w:comment>
-  <w:comment w:id="21" w:author="Andre Angelis" w:date="2023-08-14T20:24:35Z" w:initials="AFA">
-    <w:p>
-      <w:pPr>
-        <w:overflowPunct w:val="true"/>
-        <w:ind w:left="0" w:right="0" w:hanging="0"/>
+        <w:t>Como você vai saber se já pode parar o trabalho ou se a avaliação pode ser feita.</w:t>
+      </w:r>
+    </w:p>
+    <w:p>
+      <w:pPr>
+        <w:overflowPunct w:val="false"/>
+        <w:ind w:left="16425" w:right="0" w:hanging="0"/>
         <w:rPr/>
       </w:pPr>
       <w:r>
@@ -12181,27 +12078,14 @@
           <w:em w:val="none"/>
           <w:lang w:val="pt-PT" w:eastAsia="en-US" w:bidi="ar-SA"/>
         </w:rPr>
-        <w:t>Defina (como calcula) os 2 indicadores que você. Elegeu.</w:t>
-      </w:r>
-    </w:p>
-    <w:p>
-      <w:pPr>
-        <w:overflowPunct w:val="true"/>
-        <w:ind w:left="0" w:right="0" w:hanging="0"/>
-        <w:rPr/>
-      </w:pPr>
-      <w:r>
-        <w:rPr>
-          <w:rFonts w:ascii="Liberation Serif" w:hAnsi="Liberation Serif" w:eastAsia="Segoe UI" w:cs="Tahoma"/>
-          <w:sz w:val="24"/>
-          <w:szCs w:val="24"/>
-          <w:lang w:val="en-US" w:eastAsia="en-US" w:bidi="en-US"/>
-        </w:rPr>
-      </w:r>
-    </w:p>
-    <w:p>
-      <w:pPr>
-        <w:overflowPunct w:val="true"/>
+        <w:t>Só que isso aqui deve estar em metodologia</w:t>
+      </w:r>
+    </w:p>
+  </w:comment>
+  <w:comment w:id="25" w:author="Andre Angelis" w:date="2023-08-14T20:36:43Z" w:initials="AFA">
+    <w:p>
+      <w:pPr>
+        <w:overflowPunct w:val="false"/>
         <w:ind w:left="0" w:right="0" w:hanging="0"/>
         <w:rPr/>
       </w:pPr>
@@ -12231,14 +12115,16 @@
           <w:u w:val="none"/>
           <w:vertAlign w:val="baseline"/>
           <w:em w:val="none"/>
-          <w:lang w:val="pt-PT" w:eastAsia="en-US" w:bidi="ar-SA"/>
-        </w:rPr>
-        <w:t>Outros seriam possíveis ou poderiam ser somados. Veja</w:t>
-      </w:r>
-    </w:p>
-    <w:p>
-      <w:pPr>
-        <w:overflowPunct w:val="true"/>
+          <w:lang w:val="pt-BR" w:eastAsia="en-US" w:bidi="ar-SA"/>
+        </w:rPr>
+        <w:t>conversaremos</w:t>
+      </w:r>
+    </w:p>
+  </w:comment>
+  <w:comment w:id="26" w:author="Andre Angelis" w:date="2023-08-14T20:37:27Z" w:initials="AFA">
+    <w:p>
+      <w:pPr>
+        <w:overflowPunct w:val="false"/>
         <w:ind w:left="0" w:right="0" w:hanging="0"/>
         <w:rPr/>
       </w:pPr>
@@ -12268,16 +12154,16 @@
           <w:u w:val="none"/>
           <w:vertAlign w:val="baseline"/>
           <w:em w:val="none"/>
-          <w:lang w:val="pt-PT" w:eastAsia="en-US" w:bidi="ar-SA"/>
-        </w:rPr>
-        <w:t>Estas possibilidades.</w:t>
+          <w:lang w:val="pt-BR" w:eastAsia="en-US" w:bidi="ar-SA"/>
+        </w:rPr>
+        <w:t>Todas? Meio exagerado...</w:t>
       </w:r>
     </w:p>
   </w:comment>
-  <w:comment w:id="22" w:author="Andre Angelis" w:date="2023-08-14T20:25:49Z" w:initials="AFA">
-    <w:p>
-      <w:pPr>
-        <w:overflowPunct w:val="true"/>
+  <w:comment w:id="27" w:author="Andre Angelis" w:date="2023-08-14T20:38:38Z" w:initials="AFA">
+    <w:p>
+      <w:pPr>
+        <w:overflowPunct w:val="false"/>
         <w:ind w:left="0" w:right="0" w:hanging="0"/>
         <w:rPr/>
       </w:pPr>
@@ -12309,14 +12195,14 @@
           <w:em w:val="none"/>
           <w:lang w:val="pt-PT" w:eastAsia="en-US" w:bidi="ar-SA"/>
         </w:rPr>
-        <w:t>Meio óbvio</w:t>
+        <w:t>Ok, mas precisa melhorar a redação</w:t>
       </w:r>
     </w:p>
   </w:comment>
-  <w:comment w:id="23" w:author="Andre Angelis" w:date="2023-08-14T20:26:17Z" w:initials="AFA">
-    <w:p>
-      <w:pPr>
-        <w:overflowPunct w:val="true"/>
+  <w:comment w:id="28" w:author="Andre Angelis" w:date="2023-08-14T20:39:03Z" w:initials="AFA">
+    <w:p>
+      <w:pPr>
+        <w:overflowPunct w:val="false"/>
         <w:ind w:left="0" w:right="0" w:hanging="0"/>
         <w:rPr/>
       </w:pPr>
@@ -12348,733 +12234,14 @@
           <w:em w:val="none"/>
           <w:lang w:val="pt-PT" w:eastAsia="en-US" w:bidi="ar-SA"/>
         </w:rPr>
-        <w:t>Como? Vai fazer repetiçoes? Grupo de controle? Confronto com análise manual? Teste contra variedade conhecida?</w:t>
-      </w:r>
-    </w:p>
-    <w:p>
-      <w:pPr>
-        <w:overflowPunct w:val="true"/>
-        <w:ind w:left="0" w:right="0" w:hanging="0"/>
-        <w:rPr/>
-      </w:pPr>
-      <w:r>
-        <w:rPr>
-          <w:rFonts w:ascii="Liberation Serif" w:hAnsi="Liberation Serif" w:eastAsia="Segoe UI" w:cs="Tahoma"/>
-          <w:sz w:val="24"/>
-          <w:szCs w:val="24"/>
-          <w:lang w:val="en-US" w:eastAsia="en-US" w:bidi="en-US"/>
-        </w:rPr>
+        <w:t>Muito pessimismo para um projeto</w:t>
       </w:r>
     </w:p>
   </w:comment>
-  <w:comment w:id="25" w:author="Andre Angelis" w:date="2023-08-14T20:27:30Z" w:initials="AFA">
-    <w:p>
-      <w:pPr>
-        <w:overflowPunct w:val="true"/>
-        <w:ind w:left="0" w:right="0" w:hanging="0"/>
-        <w:rPr/>
-      </w:pPr>
-      <w:r>
-        <w:rPr>
-          <w:rFonts w:ascii="Calibri" w:hAnsi="Calibri" w:eastAsia="Calibri" w:cs=""/>
-          <w:b w:val="false"/>
-          <w:bCs w:val="false"/>
-          <w:i w:val="false"/>
-          <w:iCs w:val="false"/>
-          <w:caps w:val="false"/>
-          <w:smallCaps w:val="false"/>
-          <w:strike w:val="false"/>
-          <w:dstrike w:val="false"/>
-          <w:outline w:val="false"/>
-          <w:shadow w:val="false"/>
-          <w:emboss w:val="false"/>
-          <w:imprint w:val="false"/>
-          <w:color w:val="auto"/>
-          <w:spacing w:val="0"/>
-          <w:w w:val="100"/>
-          <w:kern w:val="0"/>
-          <w:position w:val="0"/>
-          <w:sz w:val="20"/>
-          <w:sz w:val="20"/>
-          <w:szCs w:val="22"/>
-          <w:u w:val="none"/>
-          <w:vertAlign w:val="baseline"/>
-          <w:em w:val="none"/>
-          <w:lang w:val="pt-PT" w:eastAsia="en-US" w:bidi="ar-SA"/>
-        </w:rPr>
-        <w:t>Óbvio. Ninguém quer algo diferente disso.</w:t>
-      </w:r>
-    </w:p>
-  </w:comment>
-  <w:comment w:id="24" w:author="Andre Angelis" w:date="2023-08-14T20:27:58Z" w:initials="AFA">
-    <w:p>
-      <w:pPr>
-        <w:overflowPunct w:val="true"/>
-        <w:ind w:left="0" w:right="0" w:hanging="0"/>
-        <w:rPr/>
-      </w:pPr>
-      <w:r>
-        <w:rPr>
-          <w:rFonts w:ascii="Calibri" w:hAnsi="Calibri" w:eastAsia="Calibri" w:cs=""/>
-          <w:b w:val="false"/>
-          <w:bCs w:val="false"/>
-          <w:i w:val="false"/>
-          <w:iCs w:val="false"/>
-          <w:caps w:val="false"/>
-          <w:smallCaps w:val="false"/>
-          <w:strike w:val="false"/>
-          <w:dstrike w:val="false"/>
-          <w:outline w:val="false"/>
-          <w:shadow w:val="false"/>
-          <w:emboss w:val="false"/>
-          <w:imprint w:val="false"/>
-          <w:color w:val="auto"/>
-          <w:spacing w:val="0"/>
-          <w:w w:val="100"/>
-          <w:kern w:val="0"/>
-          <w:position w:val="0"/>
-          <w:sz w:val="20"/>
-          <w:sz w:val="20"/>
-          <w:szCs w:val="22"/>
-          <w:u w:val="none"/>
-          <w:vertAlign w:val="baseline"/>
-          <w:em w:val="none"/>
-          <w:lang w:val="pt-PT" w:eastAsia="en-US" w:bidi="ar-SA"/>
-        </w:rPr>
-        <w:t xml:space="preserve">Que informação temos nesse trecho? </w:t>
-      </w:r>
-    </w:p>
-  </w:comment>
-  <w:comment w:id="26" w:author="Andre Angelis" w:date="2023-08-14T20:28:28Z" w:initials="AFA">
-    <w:p>
-      <w:pPr>
-        <w:overflowPunct w:val="true"/>
-        <w:ind w:left="0" w:right="0" w:hanging="0"/>
-        <w:rPr/>
-      </w:pPr>
-      <w:r>
-        <w:rPr>
-          <w:rFonts w:ascii="Calibri" w:hAnsi="Calibri" w:eastAsia="Calibri" w:cs=""/>
-          <w:b w:val="false"/>
-          <w:bCs w:val="false"/>
-          <w:i w:val="false"/>
-          <w:iCs w:val="false"/>
-          <w:caps w:val="false"/>
-          <w:smallCaps w:val="false"/>
-          <w:strike w:val="false"/>
-          <w:dstrike w:val="false"/>
-          <w:outline w:val="false"/>
-          <w:shadow w:val="false"/>
-          <w:emboss w:val="false"/>
-          <w:imprint w:val="false"/>
-          <w:color w:val="auto"/>
-          <w:spacing w:val="0"/>
-          <w:w w:val="100"/>
-          <w:kern w:val="0"/>
-          <w:position w:val="0"/>
-          <w:sz w:val="20"/>
-          <w:sz w:val="20"/>
-          <w:szCs w:val="22"/>
-          <w:u w:val="none"/>
-          <w:vertAlign w:val="baseline"/>
-          <w:em w:val="none"/>
-          <w:lang w:val="pt-PT" w:eastAsia="en-US" w:bidi="ar-SA"/>
-        </w:rPr>
-        <w:t>Nem sabemos se vai dar certo o básico. Como prometer recomendações?</w:t>
-      </w:r>
-    </w:p>
-  </w:comment>
-  <w:comment w:id="27" w:author="Andre Angelis" w:date="2023-08-14T20:28:59Z" w:initials="AFA">
-    <w:p>
-      <w:pPr>
-        <w:overflowPunct w:val="true"/>
-        <w:ind w:left="0" w:right="0" w:hanging="0"/>
-        <w:rPr/>
-      </w:pPr>
-      <w:r>
-        <w:rPr>
-          <w:rFonts w:ascii="Calibri" w:hAnsi="Calibri" w:eastAsia="Calibri" w:cs=""/>
-          <w:b w:val="false"/>
-          <w:bCs w:val="false"/>
-          <w:i w:val="false"/>
-          <w:iCs w:val="false"/>
-          <w:caps w:val="false"/>
-          <w:smallCaps w:val="false"/>
-          <w:strike w:val="false"/>
-          <w:dstrike w:val="false"/>
-          <w:outline w:val="false"/>
-          <w:shadow w:val="false"/>
-          <w:emboss w:val="false"/>
-          <w:imprint w:val="false"/>
-          <w:color w:val="auto"/>
-          <w:spacing w:val="0"/>
-          <w:w w:val="100"/>
-          <w:kern w:val="0"/>
-          <w:position w:val="0"/>
-          <w:sz w:val="20"/>
-          <w:sz w:val="20"/>
-          <w:szCs w:val="22"/>
-          <w:u w:val="none"/>
-          <w:vertAlign w:val="baseline"/>
-          <w:em w:val="none"/>
-          <w:lang w:val="pt-PT" w:eastAsia="en-US" w:bidi="ar-SA"/>
-        </w:rPr>
-        <w:t>Lugar errado: é resultados esperados.</w:t>
-      </w:r>
-    </w:p>
-    <w:p>
-      <w:pPr>
-        <w:overflowPunct w:val="true"/>
-        <w:ind w:left="0" w:right="0" w:hanging="0"/>
-        <w:rPr/>
-      </w:pPr>
-      <w:r>
-        <w:rPr>
-          <w:rFonts w:ascii="Liberation Serif" w:hAnsi="Liberation Serif" w:eastAsia="Segoe UI" w:cs="Tahoma"/>
-          <w:sz w:val="24"/>
-          <w:szCs w:val="24"/>
-          <w:lang w:val="en-US" w:eastAsia="en-US" w:bidi="en-US"/>
-        </w:rPr>
-      </w:r>
-    </w:p>
-  </w:comment>
-  <w:comment w:id="28" w:author="Andre Angelis" w:date="2023-08-14T20:30:10Z" w:initials="AFA">
-    <w:p>
-      <w:pPr>
-        <w:overflowPunct w:val="true"/>
-        <w:ind w:left="0" w:right="0" w:hanging="0"/>
-        <w:rPr/>
-      </w:pPr>
-      <w:r>
-        <w:rPr>
-          <w:rFonts w:ascii="Calibri" w:hAnsi="Calibri" w:eastAsia="Calibri" w:cs=""/>
-          <w:b w:val="false"/>
-          <w:bCs w:val="false"/>
-          <w:i w:val="false"/>
-          <w:iCs w:val="false"/>
-          <w:caps w:val="false"/>
-          <w:smallCaps w:val="false"/>
-          <w:strike w:val="false"/>
-          <w:dstrike w:val="false"/>
-          <w:outline w:val="false"/>
-          <w:shadow w:val="false"/>
-          <w:emboss w:val="false"/>
-          <w:imprint w:val="false"/>
-          <w:color w:val="auto"/>
-          <w:spacing w:val="0"/>
-          <w:w w:val="100"/>
-          <w:kern w:val="0"/>
-          <w:position w:val="0"/>
-          <w:sz w:val="20"/>
-          <w:sz w:val="20"/>
-          <w:szCs w:val="22"/>
-          <w:u w:val="none"/>
-          <w:vertAlign w:val="baseline"/>
-          <w:em w:val="none"/>
-          <w:lang w:val="pt-PT" w:eastAsia="en-US" w:bidi="ar-SA"/>
-        </w:rPr>
-        <w:t>Vai direto ao ponto: quem é a empresa e qual a cooperaćão (tem muita coisa para falare não precisa de texto genérico)</w:t>
-      </w:r>
-    </w:p>
-    <w:p>
-      <w:pPr>
-        <w:overflowPunct w:val="true"/>
-        <w:ind w:left="0" w:right="0" w:hanging="0"/>
-        <w:rPr/>
-      </w:pPr>
-      <w:r>
-        <w:rPr>
-          <w:rFonts w:ascii="Liberation Serif" w:hAnsi="Liberation Serif" w:eastAsia="Segoe UI" w:cs="Tahoma"/>
-          <w:sz w:val="24"/>
-          <w:szCs w:val="24"/>
-          <w:lang w:val="en-US" w:eastAsia="en-US" w:bidi="en-US"/>
-        </w:rPr>
-      </w:r>
-    </w:p>
-  </w:comment>
-  <w:comment w:id="29" w:author="Andre Angelis" w:date="2023-08-14T20:29:44Z" w:initials="AFA">
-    <w:p>
-      <w:pPr>
-        <w:overflowPunct w:val="true"/>
-        <w:ind w:left="0" w:right="0" w:hanging="0"/>
-        <w:rPr/>
-      </w:pPr>
-      <w:r>
-        <w:rPr>
-          <w:rFonts w:ascii="Calibri" w:hAnsi="Calibri" w:eastAsia="Calibri" w:cs=""/>
-          <w:b w:val="false"/>
-          <w:bCs w:val="false"/>
-          <w:i w:val="false"/>
-          <w:iCs w:val="false"/>
-          <w:caps w:val="false"/>
-          <w:smallCaps w:val="false"/>
-          <w:strike w:val="false"/>
-          <w:dstrike w:val="false"/>
-          <w:outline w:val="false"/>
-          <w:shadow w:val="false"/>
-          <w:emboss w:val="false"/>
-          <w:imprint w:val="false"/>
-          <w:color w:val="auto"/>
-          <w:spacing w:val="0"/>
-          <w:w w:val="100"/>
-          <w:kern w:val="0"/>
-          <w:position w:val="0"/>
-          <w:sz w:val="20"/>
-          <w:sz w:val="20"/>
-          <w:szCs w:val="22"/>
-          <w:u w:val="none"/>
-          <w:vertAlign w:val="baseline"/>
-          <w:em w:val="none"/>
-          <w:lang w:val="pt-PT" w:eastAsia="en-US" w:bidi="ar-SA"/>
-        </w:rPr>
-        <w:t>Tá se matando à toa. Quase diz que não precisa fazer a pesquisa.</w:t>
-      </w:r>
-    </w:p>
-  </w:comment>
-  <w:comment w:id="30" w:author="Andre Angelis" w:date="2023-08-14T20:31:18Z" w:initials="AFA">
-    <w:p>
-      <w:pPr>
-        <w:overflowPunct w:val="true"/>
-        <w:ind w:left="0" w:right="0" w:hanging="0"/>
-        <w:rPr/>
-      </w:pPr>
-      <w:r>
-        <w:rPr>
-          <w:rFonts w:ascii="Calibri" w:hAnsi="Calibri" w:eastAsia="Calibri" w:cs=""/>
-          <w:b w:val="false"/>
-          <w:bCs w:val="false"/>
-          <w:i w:val="false"/>
-          <w:iCs w:val="false"/>
-          <w:caps w:val="false"/>
-          <w:smallCaps w:val="false"/>
-          <w:strike w:val="false"/>
-          <w:dstrike w:val="false"/>
-          <w:outline w:val="false"/>
-          <w:shadow w:val="false"/>
-          <w:emboss w:val="false"/>
-          <w:imprint w:val="false"/>
-          <w:color w:val="auto"/>
-          <w:spacing w:val="0"/>
-          <w:w w:val="100"/>
-          <w:kern w:val="0"/>
-          <w:position w:val="0"/>
-          <w:sz w:val="20"/>
-          <w:sz w:val="20"/>
-          <w:szCs w:val="22"/>
-          <w:u w:val="none"/>
-          <w:vertAlign w:val="baseline"/>
-          <w:em w:val="none"/>
-          <w:lang w:val="pt-PT" w:eastAsia="en-US" w:bidi="ar-SA"/>
-        </w:rPr>
-        <w:t>Áse puder, já identifique no comećo a empresa; senão, diga que não pode e trate por empresa somente.</w:t>
-      </w:r>
-    </w:p>
-  </w:comment>
-  <w:comment w:id="31" w:author="Andre Angelis" w:date="2023-08-14T20:32:34Z" w:initials="AFA">
-    <w:p>
-      <w:pPr>
-        <w:overflowPunct w:val="true"/>
-        <w:ind w:left="0" w:right="0" w:hanging="0"/>
-        <w:rPr/>
-      </w:pPr>
-      <w:r>
-        <w:rPr>
-          <w:rFonts w:ascii="Calibri" w:hAnsi="Calibri" w:eastAsia="Calibri" w:cs=""/>
-          <w:b w:val="false"/>
-          <w:bCs w:val="false"/>
-          <w:i w:val="false"/>
-          <w:iCs w:val="false"/>
-          <w:caps w:val="false"/>
-          <w:smallCaps w:val="false"/>
-          <w:strike w:val="false"/>
-          <w:dstrike w:val="false"/>
-          <w:outline w:val="false"/>
-          <w:shadow w:val="false"/>
-          <w:emboss w:val="false"/>
-          <w:imprint w:val="false"/>
-          <w:color w:val="auto"/>
-          <w:spacing w:val="0"/>
-          <w:w w:val="100"/>
-          <w:kern w:val="0"/>
-          <w:position w:val="0"/>
-          <w:sz w:val="20"/>
-          <w:sz w:val="20"/>
-          <w:szCs w:val="22"/>
-          <w:u w:val="none"/>
-          <w:vertAlign w:val="baseline"/>
-          <w:em w:val="none"/>
-          <w:lang w:val="pt-PT" w:eastAsia="en-US" w:bidi="ar-SA"/>
-        </w:rPr>
-        <w:t>Lugar errado: tem metodologia, divagaçoes que cabem na introdução ou até na rev. Bibliográfica.</w:t>
-      </w:r>
-    </w:p>
-  </w:comment>
-  <w:comment w:id="32" w:author="Andre Angelis" w:date="2023-08-14T20:33:23Z" w:initials="AFA">
-    <w:p>
-      <w:pPr>
-        <w:overflowPunct w:val="true"/>
-        <w:ind w:left="0" w:right="0" w:hanging="0"/>
-        <w:rPr/>
-      </w:pPr>
-      <w:r>
-        <w:rPr>
-          <w:rFonts w:ascii="Calibri" w:hAnsi="Calibri" w:eastAsia="Calibri" w:cs=""/>
-          <w:b w:val="false"/>
-          <w:bCs w:val="false"/>
-          <w:i w:val="false"/>
-          <w:iCs w:val="false"/>
-          <w:caps w:val="false"/>
-          <w:smallCaps w:val="false"/>
-          <w:strike w:val="false"/>
-          <w:dstrike w:val="false"/>
-          <w:outline w:val="false"/>
-          <w:shadow w:val="false"/>
-          <w:emboss w:val="false"/>
-          <w:imprint w:val="false"/>
-          <w:color w:val="auto"/>
-          <w:spacing w:val="0"/>
-          <w:w w:val="100"/>
-          <w:kern w:val="0"/>
-          <w:position w:val="0"/>
-          <w:sz w:val="20"/>
-          <w:sz w:val="20"/>
-          <w:szCs w:val="22"/>
-          <w:u w:val="none"/>
-          <w:vertAlign w:val="baseline"/>
-          <w:em w:val="none"/>
-          <w:lang w:val="pt-PT" w:eastAsia="en-US" w:bidi="ar-SA"/>
-        </w:rPr>
-        <w:t>É nome da empresa?</w:t>
-      </w:r>
-    </w:p>
-  </w:comment>
-  <w:comment w:id="33" w:author="Andre Angelis" w:date="2023-08-14T20:33:40Z" w:initials="AFA">
-    <w:p>
-      <w:pPr>
-        <w:overflowPunct w:val="true"/>
-        <w:ind w:left="0" w:right="0" w:hanging="0"/>
-        <w:rPr/>
-      </w:pPr>
-      <w:r>
-        <w:rPr>
-          <w:rFonts w:ascii="Calibri" w:hAnsi="Calibri" w:eastAsia="Calibri" w:cs=""/>
-          <w:b w:val="false"/>
-          <w:bCs w:val="false"/>
-          <w:i w:val="false"/>
-          <w:iCs w:val="false"/>
-          <w:caps w:val="false"/>
-          <w:smallCaps w:val="false"/>
-          <w:strike w:val="false"/>
-          <w:dstrike w:val="false"/>
-          <w:outline w:val="false"/>
-          <w:shadow w:val="false"/>
-          <w:emboss w:val="false"/>
-          <w:imprint w:val="false"/>
-          <w:color w:val="auto"/>
-          <w:spacing w:val="0"/>
-          <w:w w:val="100"/>
-          <w:kern w:val="0"/>
-          <w:position w:val="0"/>
-          <w:sz w:val="20"/>
-          <w:sz w:val="20"/>
-          <w:szCs w:val="22"/>
-          <w:u w:val="none"/>
-          <w:vertAlign w:val="baseline"/>
-          <w:em w:val="none"/>
-          <w:lang w:val="pt-PT" w:eastAsia="en-US" w:bidi="ar-SA"/>
-        </w:rPr>
-        <w:t>Ela já é. É sua natureza desde o início.</w:t>
-      </w:r>
-    </w:p>
-  </w:comment>
-  <w:comment w:id="34" w:author="Andre Angelis" w:date="2023-08-14T20:34:46Z" w:initials="AFA">
-    <w:p>
-      <w:pPr>
-        <w:overflowPunct w:val="true"/>
-        <w:ind w:left="9312" w:right="0" w:hanging="0"/>
-        <w:rPr/>
-      </w:pPr>
-      <w:r>
-        <w:rPr>
-          <w:rFonts w:ascii="Calibri" w:hAnsi="Calibri" w:eastAsia="Calibri" w:cs=""/>
-          <w:b w:val="false"/>
-          <w:bCs w:val="false"/>
-          <w:i w:val="false"/>
-          <w:iCs w:val="false"/>
-          <w:caps w:val="false"/>
-          <w:smallCaps w:val="false"/>
-          <w:strike w:val="false"/>
-          <w:dstrike w:val="false"/>
-          <w:outline w:val="false"/>
-          <w:shadow w:val="false"/>
-          <w:emboss w:val="false"/>
-          <w:imprint w:val="false"/>
-          <w:color w:val="auto"/>
-          <w:spacing w:val="0"/>
-          <w:w w:val="100"/>
-          <w:kern w:val="0"/>
-          <w:position w:val="0"/>
-          <w:sz w:val="20"/>
-          <w:sz w:val="20"/>
-          <w:szCs w:val="22"/>
-          <w:u w:val="none"/>
-          <w:vertAlign w:val="baseline"/>
-          <w:em w:val="none"/>
-          <w:lang w:val="pt-PT" w:eastAsia="en-US" w:bidi="ar-SA"/>
-        </w:rPr>
-        <w:t>Nãooooo… tem que ser agora!</w:t>
-      </w:r>
-    </w:p>
-    <w:p>
-      <w:pPr>
-        <w:overflowPunct w:val="true"/>
-        <w:ind w:left="9312" w:right="0" w:hanging="0"/>
-        <w:rPr/>
-      </w:pPr>
-      <w:r>
-        <w:rPr>
-          <w:rFonts w:ascii="Liberation Serif" w:hAnsi="Liberation Serif" w:eastAsia="Segoe UI" w:cs="Tahoma"/>
-          <w:sz w:val="24"/>
-          <w:szCs w:val="24"/>
-          <w:lang w:val="en-US" w:eastAsia="en-US" w:bidi="en-US"/>
-        </w:rPr>
-      </w:r>
-    </w:p>
-    <w:p>
-      <w:pPr>
-        <w:overflowPunct w:val="true"/>
-        <w:ind w:left="9312" w:right="0" w:hanging="0"/>
-        <w:rPr/>
-      </w:pPr>
-      <w:r>
-        <w:rPr>
-          <w:rFonts w:ascii="Calibri" w:hAnsi="Calibri" w:eastAsia="Calibri" w:cs=""/>
-          <w:b w:val="false"/>
-          <w:bCs w:val="false"/>
-          <w:i w:val="false"/>
-          <w:iCs w:val="false"/>
-          <w:caps w:val="false"/>
-          <w:smallCaps w:val="false"/>
-          <w:strike w:val="false"/>
-          <w:dstrike w:val="false"/>
-          <w:outline w:val="false"/>
-          <w:shadow w:val="false"/>
-          <w:emboss w:val="false"/>
-          <w:imprint w:val="false"/>
-          <w:color w:val="auto"/>
-          <w:spacing w:val="0"/>
-          <w:w w:val="100"/>
-          <w:kern w:val="0"/>
-          <w:position w:val="0"/>
-          <w:sz w:val="20"/>
-          <w:sz w:val="20"/>
-          <w:szCs w:val="22"/>
-          <w:u w:val="none"/>
-          <w:vertAlign w:val="baseline"/>
-          <w:em w:val="none"/>
-          <w:lang w:val="pt-PT" w:eastAsia="en-US" w:bidi="ar-SA"/>
-        </w:rPr>
-        <w:t>Como você vai saber se já pode parar o trabalho ou se a avaliação pode ser feita.</w:t>
-      </w:r>
-    </w:p>
-    <w:p>
-      <w:pPr>
-        <w:overflowPunct w:val="true"/>
-        <w:ind w:left="9312" w:right="0" w:hanging="0"/>
-        <w:rPr/>
-      </w:pPr>
-      <w:r>
-        <w:rPr>
-          <w:rFonts w:ascii="Calibri" w:hAnsi="Calibri" w:eastAsia="Calibri" w:cs=""/>
-          <w:b w:val="false"/>
-          <w:bCs w:val="false"/>
-          <w:i w:val="false"/>
-          <w:iCs w:val="false"/>
-          <w:caps w:val="false"/>
-          <w:smallCaps w:val="false"/>
-          <w:strike w:val="false"/>
-          <w:dstrike w:val="false"/>
-          <w:outline w:val="false"/>
-          <w:shadow w:val="false"/>
-          <w:emboss w:val="false"/>
-          <w:imprint w:val="false"/>
-          <w:color w:val="auto"/>
-          <w:spacing w:val="0"/>
-          <w:w w:val="100"/>
-          <w:kern w:val="0"/>
-          <w:position w:val="0"/>
-          <w:sz w:val="20"/>
-          <w:sz w:val="20"/>
-          <w:szCs w:val="22"/>
-          <w:u w:val="none"/>
-          <w:vertAlign w:val="baseline"/>
-          <w:em w:val="none"/>
-          <w:lang w:val="pt-PT" w:eastAsia="en-US" w:bidi="ar-SA"/>
-        </w:rPr>
-        <w:t>Só que isso aqui deve estar em metodologia</w:t>
-      </w:r>
-    </w:p>
-  </w:comment>
-  <w:comment w:id="35" w:author="Andre Angelis" w:date="2023-08-14T20:36:43Z" w:initials="AFA">
-    <w:p>
-      <w:pPr>
-        <w:overflowPunct w:val="true"/>
-        <w:ind w:left="0" w:right="0" w:hanging="0"/>
-        <w:rPr/>
-      </w:pPr>
-      <w:r>
-        <w:rPr>
-          <w:rFonts w:ascii="Calibri" w:hAnsi="Calibri" w:eastAsia="Calibri" w:cs=""/>
-          <w:b w:val="false"/>
-          <w:bCs w:val="false"/>
-          <w:i w:val="false"/>
-          <w:iCs w:val="false"/>
-          <w:caps w:val="false"/>
-          <w:smallCaps w:val="false"/>
-          <w:strike w:val="false"/>
-          <w:dstrike w:val="false"/>
-          <w:outline w:val="false"/>
-          <w:shadow w:val="false"/>
-          <w:emboss w:val="false"/>
-          <w:imprint w:val="false"/>
-          <w:color w:val="auto"/>
-          <w:spacing w:val="0"/>
-          <w:w w:val="100"/>
-          <w:kern w:val="0"/>
-          <w:position w:val="0"/>
-          <w:sz w:val="20"/>
-          <w:sz w:val="20"/>
-          <w:szCs w:val="22"/>
-          <w:u w:val="none"/>
-          <w:vertAlign w:val="baseline"/>
-          <w:em w:val="none"/>
-          <w:lang w:val="pt-BR" w:eastAsia="en-US" w:bidi="ar-SA"/>
-        </w:rPr>
-        <w:t>conversaremos</w:t>
-      </w:r>
-    </w:p>
-  </w:comment>
-  <w:comment w:id="36" w:author="Andre Angelis" w:date="2023-08-14T20:37:27Z" w:initials="AFA">
-    <w:p>
-      <w:pPr>
-        <w:overflowPunct w:val="true"/>
-        <w:ind w:left="0" w:right="0" w:hanging="0"/>
-        <w:rPr/>
-      </w:pPr>
-      <w:r>
-        <w:rPr>
-          <w:rFonts w:ascii="Calibri" w:hAnsi="Calibri" w:eastAsia="Calibri" w:cs=""/>
-          <w:b w:val="false"/>
-          <w:bCs w:val="false"/>
-          <w:i w:val="false"/>
-          <w:iCs w:val="false"/>
-          <w:caps w:val="false"/>
-          <w:smallCaps w:val="false"/>
-          <w:strike w:val="false"/>
-          <w:dstrike w:val="false"/>
-          <w:outline w:val="false"/>
-          <w:shadow w:val="false"/>
-          <w:emboss w:val="false"/>
-          <w:imprint w:val="false"/>
-          <w:color w:val="auto"/>
-          <w:spacing w:val="0"/>
-          <w:w w:val="100"/>
-          <w:kern w:val="0"/>
-          <w:position w:val="0"/>
-          <w:sz w:val="20"/>
-          <w:sz w:val="20"/>
-          <w:szCs w:val="22"/>
-          <w:u w:val="none"/>
-          <w:vertAlign w:val="baseline"/>
-          <w:em w:val="none"/>
-          <w:lang w:val="pt-BR" w:eastAsia="en-US" w:bidi="ar-SA"/>
-        </w:rPr>
-        <w:t>Todas? Meio exagerado...</w:t>
-      </w:r>
-    </w:p>
-  </w:comment>
-  <w:comment w:id="37" w:author="Andre Angelis" w:date="2023-08-14T20:38:38Z" w:initials="AFA">
-    <w:p>
-      <w:pPr>
-        <w:overflowPunct w:val="true"/>
-        <w:ind w:left="0" w:right="0" w:hanging="0"/>
-        <w:rPr/>
-      </w:pPr>
-      <w:r>
-        <w:rPr>
-          <w:rFonts w:ascii="Calibri" w:hAnsi="Calibri" w:eastAsia="Calibri" w:cs=""/>
-          <w:b w:val="false"/>
-          <w:bCs w:val="false"/>
-          <w:i w:val="false"/>
-          <w:iCs w:val="false"/>
-          <w:caps w:val="false"/>
-          <w:smallCaps w:val="false"/>
-          <w:strike w:val="false"/>
-          <w:dstrike w:val="false"/>
-          <w:outline w:val="false"/>
-          <w:shadow w:val="false"/>
-          <w:emboss w:val="false"/>
-          <w:imprint w:val="false"/>
-          <w:color w:val="auto"/>
-          <w:spacing w:val="0"/>
-          <w:w w:val="100"/>
-          <w:kern w:val="0"/>
-          <w:position w:val="0"/>
-          <w:sz w:val="20"/>
-          <w:sz w:val="20"/>
-          <w:szCs w:val="22"/>
-          <w:u w:val="none"/>
-          <w:vertAlign w:val="baseline"/>
-          <w:em w:val="none"/>
-          <w:lang w:val="pt-PT" w:eastAsia="en-US" w:bidi="ar-SA"/>
-        </w:rPr>
-        <w:t>Ok, mas precisa melhorar a redação</w:t>
-      </w:r>
-    </w:p>
-  </w:comment>
-  <w:comment w:id="38" w:author="Andre Angelis" w:date="2023-08-14T20:39:03Z" w:initials="AFA">
-    <w:p>
-      <w:pPr>
-        <w:overflowPunct w:val="true"/>
-        <w:ind w:left="0" w:right="0" w:hanging="0"/>
-        <w:rPr/>
-      </w:pPr>
-      <w:r>
-        <w:rPr>
-          <w:rFonts w:ascii="Calibri" w:hAnsi="Calibri" w:eastAsia="Calibri" w:cs=""/>
-          <w:b w:val="false"/>
-          <w:bCs w:val="false"/>
-          <w:i w:val="false"/>
-          <w:iCs w:val="false"/>
-          <w:caps w:val="false"/>
-          <w:smallCaps w:val="false"/>
-          <w:strike w:val="false"/>
-          <w:dstrike w:val="false"/>
-          <w:outline w:val="false"/>
-          <w:shadow w:val="false"/>
-          <w:emboss w:val="false"/>
-          <w:imprint w:val="false"/>
-          <w:color w:val="auto"/>
-          <w:spacing w:val="0"/>
-          <w:w w:val="100"/>
-          <w:kern w:val="0"/>
-          <w:position w:val="0"/>
-          <w:sz w:val="20"/>
-          <w:sz w:val="20"/>
-          <w:szCs w:val="22"/>
-          <w:u w:val="none"/>
-          <w:vertAlign w:val="baseline"/>
-          <w:em w:val="none"/>
-          <w:lang w:val="pt-PT" w:eastAsia="en-US" w:bidi="ar-SA"/>
-        </w:rPr>
-        <w:t>Muito pessimismo para um projeto</w:t>
-      </w:r>
-    </w:p>
-  </w:comment>
-  <w:comment w:id="39" w:author="Andre Angelis" w:date="2023-08-14T20:39:39Z" w:initials="AFA">
-    <w:p>
-      <w:pPr>
-        <w:overflowPunct w:val="true"/>
+  <w:comment w:id="29" w:author="Andre Angelis" w:date="2023-08-14T20:39:39Z" w:initials="AFA">
+    <w:p>
+      <w:pPr>
+        <w:overflowPunct w:val="false"/>
         <w:ind w:left="0" w:right="0" w:hanging="0"/>
         <w:rPr/>
       </w:pPr>
@@ -13266,7 +12433,7 @@
       <mc:AlternateContent>
         <mc:Choice Requires="wps">
           <w:drawing>
-            <wp:anchor behindDoc="1" distT="0" distB="0" distL="0" distR="0" simplePos="0" locked="0" layoutInCell="0" allowOverlap="1" relativeHeight="34">
+            <wp:anchor behindDoc="1" distT="0" distB="0" distL="0" distR="0" simplePos="0" locked="0" layoutInCell="0" allowOverlap="1" relativeHeight="32">
               <wp:simplePos x="0" y="0"/>
               <wp:positionH relativeFrom="page">
                 <wp:posOffset>6290945</wp:posOffset>
@@ -13335,7 +12502,7 @@
                             <w:rPr>
                               <w:color w:val="000000"/>
                             </w:rPr>
-                            <w:t>19</w:t>
+                            <w:t>18</w:t>
                           </w:r>
                           <w:r>
                             <w:rPr>
@@ -13394,7 +12561,7 @@
                       <w:rPr>
                         <w:color w:val="000000"/>
                       </w:rPr>
-                      <w:t>19</w:t>
+                      <w:t>18</w:t>
                     </w:r>
                     <w:r>
                       <w:rPr>
@@ -13458,7 +12625,7 @@
       <mc:AlternateContent>
         <mc:Choice Requires="wps">
           <w:drawing>
-            <wp:anchor behindDoc="1" distT="0" distB="0" distL="0" distR="0" simplePos="0" locked="0" layoutInCell="0" allowOverlap="1" relativeHeight="23">
+            <wp:anchor behindDoc="1" distT="0" distB="0" distL="0" distR="0" simplePos="0" locked="0" layoutInCell="0" allowOverlap="1" relativeHeight="21">
               <wp:simplePos x="0" y="0"/>
               <wp:positionH relativeFrom="page">
                 <wp:posOffset>6290945</wp:posOffset>
@@ -13470,6 +12637,178 @@
               <wp:effectExtent l="0" t="0" r="0" b="0"/>
               <wp:wrapNone/>
               <wp:docPr id="2" name="Frame1"/>
+              <a:graphic xmlns:a="http://schemas.openxmlformats.org/drawingml/2006/main">
+                <a:graphicData uri="http://schemas.microsoft.com/office/word/2010/wordprocessingShape">
+                  <wps:wsp>
+                    <wps:cNvSpPr/>
+                    <wps:spPr>
+                      <a:xfrm>
+                        <a:off x="0" y="0"/>
+                        <a:ext cx="228600" cy="194400"/>
+                      </a:xfrm>
+                      <a:prstGeom prst="rect">
+                        <a:avLst/>
+                      </a:prstGeom>
+                      <a:noFill/>
+                      <a:ln w="0">
+                        <a:noFill/>
+                      </a:ln>
+                    </wps:spPr>
+                    <wps:style>
+                      <a:lnRef idx="0"/>
+                      <a:fillRef idx="0"/>
+                      <a:effectRef idx="0"/>
+                      <a:fontRef idx="minor"/>
+                    </wps:style>
+                    <wps:txbx>
+                      <w:txbxContent>
+                        <w:p>
+                          <w:pPr>
+                            <w:pStyle w:val="FrameContents"/>
+                            <w:spacing w:before="10" w:after="0"/>
+                            <w:ind w:left="60" w:right="0" w:hanging="0"/>
+                            <w:jc w:val="left"/>
+                            <w:rPr>
+                              <w:sz w:val="24"/>
+                            </w:rPr>
+                          </w:pPr>
+                          <w:r>
+                            <w:rPr>
+                              <w:color w:val="000000"/>
+                            </w:rPr>
+                            <w:fldChar w:fldCharType="begin"/>
+                          </w:r>
+                          <w:r>
+                            <w:rPr>
+                              <w:color w:val="000000"/>
+                            </w:rPr>
+                            <w:instrText xml:space="preserve"> PAGE </w:instrText>
+                          </w:r>
+                          <w:r>
+                            <w:rPr>
+                              <w:color w:val="000000"/>
+                            </w:rPr>
+                            <w:fldChar w:fldCharType="separate"/>
+                          </w:r>
+                          <w:r>
+                            <w:rPr>
+                              <w:color w:val="000000"/>
+                            </w:rPr>
+                            <w:t>13</w:t>
+                          </w:r>
+                          <w:r>
+                            <w:rPr>
+                              <w:color w:val="000000"/>
+                            </w:rPr>
+                            <w:fldChar w:fldCharType="end"/>
+                          </w:r>
+                        </w:p>
+                      </w:txbxContent>
+                    </wps:txbx>
+                    <wps:bodyPr lIns="0" rIns="0" tIns="0" bIns="0" anchor="t">
+                      <a:noAutofit/>
+                    </wps:bodyPr>
+                  </wps:wsp>
+                </a:graphicData>
+              </a:graphic>
+            </wp:anchor>
+          </w:drawing>
+        </mc:Choice>
+        <mc:Fallback>
+          <w:pict>
+            <v:rect id="shape_0" ID="Frame1" path="m0,0l-2147483645,0l-2147483645,-2147483646l0,-2147483646xe" stroked="f" o:allowincell="f" style="position:absolute;margin-left:495.35pt;margin-top:784.65pt;width:17.95pt;height:15.25pt;mso-wrap-style:square;v-text-anchor:top;mso-position-horizontal-relative:page;mso-position-vertical-relative:page">
+              <v:fill o:detectmouseclick="t" on="false"/>
+              <v:stroke color="#3465a4" joinstyle="round" endcap="flat"/>
+              <v:textbox>
+                <w:txbxContent>
+                  <w:p>
+                    <w:pPr>
+                      <w:pStyle w:val="FrameContents"/>
+                      <w:spacing w:before="10" w:after="0"/>
+                      <w:ind w:left="60" w:right="0" w:hanging="0"/>
+                      <w:jc w:val="left"/>
+                      <w:rPr>
+                        <w:sz w:val="24"/>
+                      </w:rPr>
+                    </w:pPr>
+                    <w:r>
+                      <w:rPr>
+                        <w:color w:val="000000"/>
+                      </w:rPr>
+                      <w:fldChar w:fldCharType="begin"/>
+                    </w:r>
+                    <w:r>
+                      <w:rPr>
+                        <w:color w:val="000000"/>
+                      </w:rPr>
+                      <w:instrText xml:space="preserve"> PAGE </w:instrText>
+                    </w:r>
+                    <w:r>
+                      <w:rPr>
+                        <w:color w:val="000000"/>
+                      </w:rPr>
+                      <w:fldChar w:fldCharType="separate"/>
+                    </w:r>
+                    <w:r>
+                      <w:rPr>
+                        <w:color w:val="000000"/>
+                      </w:rPr>
+                      <w:t>13</w:t>
+                    </w:r>
+                    <w:r>
+                      <w:rPr>
+                        <w:color w:val="000000"/>
+                      </w:rPr>
+                      <w:fldChar w:fldCharType="end"/>
+                    </w:r>
+                  </w:p>
+                </w:txbxContent>
+              </v:textbox>
+              <w10:wrap type="none"/>
+            </v:rect>
+          </w:pict>
+        </mc:Fallback>
+      </mc:AlternateContent>
+    </w:r>
+  </w:p>
+</w:ftr>
+</file>
+
+<file path=word/footer5.xml><?xml version="1.0" encoding="utf-8"?>
+<w:ftr xmlns:o="urn:schemas-microsoft-com:office:office" xmlns:r="http://schemas.openxmlformats.org/officeDocument/2006/relationships" xmlns:v="urn:schemas-microsoft-com:vml" xmlns:w="http://schemas.openxmlformats.org/wordprocessingml/2006/main" xmlns:w10="urn:schemas-microsoft-com:office:word" xmlns:wp="http://schemas.openxmlformats.org/drawingml/2006/wordprocessingDrawing" xmlns:wps="http://schemas.microsoft.com/office/word/2010/wordprocessingShape" xmlns:wpg="http://schemas.microsoft.com/office/word/2010/wordprocessingGroup" xmlns:mc="http://schemas.openxmlformats.org/markup-compatibility/2006" xmlns:wp14="http://schemas.microsoft.com/office/word/2010/wordprocessingDrawing" xmlns:w14="http://schemas.microsoft.com/office/word/2010/wordml" xmlns:w15="http://schemas.microsoft.com/office/word/2012/wordml" mc:Ignorable="w14 wp14 w15">
+  <w:p/>
+</w:ftr>
+</file>
+
+<file path=word/footer6.xml><?xml version="1.0" encoding="utf-8"?>
+<w:ftr xmlns:o="urn:schemas-microsoft-com:office:office" xmlns:r="http://schemas.openxmlformats.org/officeDocument/2006/relationships" xmlns:v="urn:schemas-microsoft-com:vml" xmlns:w="http://schemas.openxmlformats.org/wordprocessingml/2006/main" xmlns:w10="urn:schemas-microsoft-com:office:word" xmlns:wp="http://schemas.openxmlformats.org/drawingml/2006/wordprocessingDrawing" xmlns:wps="http://schemas.microsoft.com/office/word/2010/wordprocessingShape" xmlns:wpg="http://schemas.microsoft.com/office/word/2010/wordprocessingGroup" xmlns:mc="http://schemas.openxmlformats.org/markup-compatibility/2006" xmlns:wp14="http://schemas.microsoft.com/office/word/2010/wordprocessingDrawing" xmlns:w14="http://schemas.microsoft.com/office/word/2010/wordml" xmlns:w15="http://schemas.microsoft.com/office/word/2012/wordml" mc:Ignorable="w14 wp14 w15">
+  <w:p>
+    <w:pPr>
+      <w:pStyle w:val="Corpodotexto"/>
+      <w:spacing w:lineRule="atLeast" w:line="0"/>
+      <w:rPr>
+        <w:sz w:val="20"/>
+      </w:rPr>
+    </w:pPr>
+    <w:r>
+      <w:rPr>
+        <w:sz w:val="20"/>
+      </w:rPr>
+      <mc:AlternateContent>
+        <mc:Choice Requires="wps">
+          <w:drawing>
+            <wp:anchor behindDoc="1" distT="0" distB="0" distL="0" distR="0" simplePos="0" locked="0" layoutInCell="0" allowOverlap="1" relativeHeight="24">
+              <wp:simplePos x="0" y="0"/>
+              <wp:positionH relativeFrom="page">
+                <wp:posOffset>6290945</wp:posOffset>
+              </wp:positionH>
+              <wp:positionV relativeFrom="page">
+                <wp:posOffset>9965055</wp:posOffset>
+              </wp:positionV>
+              <wp:extent cx="228600" cy="194310"/>
+              <wp:effectExtent l="0" t="0" r="0" b="0"/>
+              <wp:wrapNone/>
+              <wp:docPr id="3" name="Forma4"/>
               <a:graphic xmlns:a="http://schemas.openxmlformats.org/drawingml/2006/main">
                 <a:graphicData uri="http://schemas.microsoft.com/office/word/2010/wordprocessingShape">
                   <wps:wsp>
@@ -13549,7 +12888,7 @@
         </mc:Choice>
         <mc:Fallback>
           <w:pict>
-            <v:rect id="shape_0" ID="Frame1" path="m0,0l-2147483645,0l-2147483645,-2147483646l0,-2147483646xe" stroked="f" o:allowincell="f" style="position:absolute;margin-left:495.35pt;margin-top:784.65pt;width:17.95pt;height:15.25pt;mso-wrap-style:square;v-text-anchor:top;mso-position-horizontal-relative:page;mso-position-vertical-relative:page">
+            <v:rect id="shape_0" ID="Forma4" path="m0,0l-2147483645,0l-2147483645,-2147483646l0,-2147483646xe" stroked="f" o:allowincell="f" style="position:absolute;margin-left:495.35pt;margin-top:784.65pt;width:17.95pt;height:15.25pt;mso-wrap-style:square;v-text-anchor:top;mso-position-horizontal-relative:page;mso-position-vertical-relative:page">
               <v:fill o:detectmouseclick="t" on="false"/>
               <v:stroke color="#3465a4" joinstyle="round" endcap="flat"/>
               <v:textbox>
@@ -13607,13 +12946,13 @@
 </w:ftr>
 </file>
 
-<file path=word/footer5.xml><?xml version="1.0" encoding="utf-8"?>
+<file path=word/footer7.xml><?xml version="1.0" encoding="utf-8"?>
 <w:ftr xmlns:o="urn:schemas-microsoft-com:office:office" xmlns:r="http://schemas.openxmlformats.org/officeDocument/2006/relationships" xmlns:v="urn:schemas-microsoft-com:vml" xmlns:w="http://schemas.openxmlformats.org/wordprocessingml/2006/main" xmlns:w10="urn:schemas-microsoft-com:office:word" xmlns:wp="http://schemas.openxmlformats.org/drawingml/2006/wordprocessingDrawing" xmlns:wps="http://schemas.microsoft.com/office/word/2010/wordprocessingShape" xmlns:wpg="http://schemas.microsoft.com/office/word/2010/wordprocessingGroup" xmlns:mc="http://schemas.openxmlformats.org/markup-compatibility/2006" xmlns:wp14="http://schemas.microsoft.com/office/word/2010/wordprocessingDrawing" xmlns:w14="http://schemas.microsoft.com/office/word/2010/wordml" xmlns:w15="http://schemas.microsoft.com/office/word/2012/wordml" mc:Ignorable="w14 wp14 w15">
   <w:p/>
 </w:ftr>
 </file>
 
-<file path=word/footer6.xml><?xml version="1.0" encoding="utf-8"?>
+<file path=word/footer8.xml><?xml version="1.0" encoding="utf-8"?>
 <w:ftr xmlns:o="urn:schemas-microsoft-com:office:office" xmlns:r="http://schemas.openxmlformats.org/officeDocument/2006/relationships" xmlns:v="urn:schemas-microsoft-com:vml" xmlns:w="http://schemas.openxmlformats.org/wordprocessingml/2006/main" xmlns:w10="urn:schemas-microsoft-com:office:word" xmlns:wp="http://schemas.openxmlformats.org/drawingml/2006/wordprocessingDrawing" xmlns:wps="http://schemas.microsoft.com/office/word/2010/wordprocessingShape" xmlns:wpg="http://schemas.microsoft.com/office/word/2010/wordprocessingGroup" xmlns:mc="http://schemas.openxmlformats.org/markup-compatibility/2006" xmlns:wp14="http://schemas.microsoft.com/office/word/2010/wordprocessingDrawing" xmlns:w14="http://schemas.microsoft.com/office/word/2010/wordml" xmlns:w15="http://schemas.microsoft.com/office/word/2012/wordml" mc:Ignorable="w14 wp14 w15">
   <w:p>
     <w:pPr>
@@ -13641,7 +12980,7 @@
               <wp:extent cx="228600" cy="194310"/>
               <wp:effectExtent l="0" t="0" r="0" b="0"/>
               <wp:wrapNone/>
-              <wp:docPr id="3" name="Forma4"/>
+              <wp:docPr id="4" name="Forma5"/>
               <a:graphic xmlns:a="http://schemas.openxmlformats.org/drawingml/2006/main">
                 <a:graphicData uri="http://schemas.microsoft.com/office/word/2010/wordprocessingShape">
                   <wps:wsp>
@@ -13721,7 +13060,7 @@
         </mc:Choice>
         <mc:Fallback>
           <w:pict>
-            <v:rect id="shape_0" ID="Forma4" path="m0,0l-2147483645,0l-2147483645,-2147483646l0,-2147483646xe" stroked="f" o:allowincell="f" style="position:absolute;margin-left:495.35pt;margin-top:784.65pt;width:17.95pt;height:15.25pt;mso-wrap-style:square;v-text-anchor:top;mso-position-horizontal-relative:page;mso-position-vertical-relative:page">
+            <v:rect id="shape_0" ID="Forma5" path="m0,0l-2147483645,0l-2147483645,-2147483646l0,-2147483646xe" stroked="f" o:allowincell="f" style="position:absolute;margin-left:495.35pt;margin-top:784.65pt;width:17.95pt;height:15.25pt;mso-wrap-style:square;v-text-anchor:top;mso-position-horizontal-relative:page;mso-position-vertical-relative:page">
               <v:fill o:detectmouseclick="t" on="false"/>
               <v:stroke color="#3465a4" joinstyle="round" endcap="flat"/>
               <v:textbox>
@@ -13759,178 +13098,6 @@
                         <w:color w:val="000000"/>
                       </w:rPr>
                       <w:t>15</w:t>
-                    </w:r>
-                    <w:r>
-                      <w:rPr>
-                        <w:color w:val="000000"/>
-                      </w:rPr>
-                      <w:fldChar w:fldCharType="end"/>
-                    </w:r>
-                  </w:p>
-                </w:txbxContent>
-              </v:textbox>
-              <w10:wrap type="none"/>
-            </v:rect>
-          </w:pict>
-        </mc:Fallback>
-      </mc:AlternateContent>
-    </w:r>
-  </w:p>
-</w:ftr>
-</file>
-
-<file path=word/footer7.xml><?xml version="1.0" encoding="utf-8"?>
-<w:ftr xmlns:o="urn:schemas-microsoft-com:office:office" xmlns:r="http://schemas.openxmlformats.org/officeDocument/2006/relationships" xmlns:v="urn:schemas-microsoft-com:vml" xmlns:w="http://schemas.openxmlformats.org/wordprocessingml/2006/main" xmlns:w10="urn:schemas-microsoft-com:office:word" xmlns:wp="http://schemas.openxmlformats.org/drawingml/2006/wordprocessingDrawing" xmlns:wps="http://schemas.microsoft.com/office/word/2010/wordprocessingShape" xmlns:wpg="http://schemas.microsoft.com/office/word/2010/wordprocessingGroup" xmlns:mc="http://schemas.openxmlformats.org/markup-compatibility/2006" xmlns:wp14="http://schemas.microsoft.com/office/word/2010/wordprocessingDrawing" xmlns:w14="http://schemas.microsoft.com/office/word/2010/wordml" xmlns:w15="http://schemas.microsoft.com/office/word/2012/wordml" mc:Ignorable="w14 wp14 w15">
-  <w:p/>
-</w:ftr>
-</file>
-
-<file path=word/footer8.xml><?xml version="1.0" encoding="utf-8"?>
-<w:ftr xmlns:o="urn:schemas-microsoft-com:office:office" xmlns:r="http://schemas.openxmlformats.org/officeDocument/2006/relationships" xmlns:v="urn:schemas-microsoft-com:vml" xmlns:w="http://schemas.openxmlformats.org/wordprocessingml/2006/main" xmlns:w10="urn:schemas-microsoft-com:office:word" xmlns:wp="http://schemas.openxmlformats.org/drawingml/2006/wordprocessingDrawing" xmlns:wps="http://schemas.microsoft.com/office/word/2010/wordprocessingShape" xmlns:wpg="http://schemas.microsoft.com/office/word/2010/wordprocessingGroup" xmlns:mc="http://schemas.openxmlformats.org/markup-compatibility/2006" xmlns:wp14="http://schemas.microsoft.com/office/word/2010/wordprocessingDrawing" xmlns:w14="http://schemas.microsoft.com/office/word/2010/wordml" xmlns:w15="http://schemas.microsoft.com/office/word/2012/wordml" mc:Ignorable="w14 wp14 w15">
-  <w:p>
-    <w:pPr>
-      <w:pStyle w:val="Corpodotexto"/>
-      <w:spacing w:lineRule="atLeast" w:line="0"/>
-      <w:rPr>
-        <w:sz w:val="20"/>
-      </w:rPr>
-    </w:pPr>
-    <w:r>
-      <w:rPr>
-        <w:sz w:val="20"/>
-      </w:rPr>
-      <mc:AlternateContent>
-        <mc:Choice Requires="wps">
-          <w:drawing>
-            <wp:anchor behindDoc="1" distT="0" distB="0" distL="0" distR="0" simplePos="0" locked="0" layoutInCell="0" allowOverlap="1" relativeHeight="28">
-              <wp:simplePos x="0" y="0"/>
-              <wp:positionH relativeFrom="page">
-                <wp:posOffset>6290945</wp:posOffset>
-              </wp:positionH>
-              <wp:positionV relativeFrom="page">
-                <wp:posOffset>9965055</wp:posOffset>
-              </wp:positionV>
-              <wp:extent cx="228600" cy="194310"/>
-              <wp:effectExtent l="0" t="0" r="0" b="0"/>
-              <wp:wrapNone/>
-              <wp:docPr id="4" name="Forma5"/>
-              <a:graphic xmlns:a="http://schemas.openxmlformats.org/drawingml/2006/main">
-                <a:graphicData uri="http://schemas.microsoft.com/office/word/2010/wordprocessingShape">
-                  <wps:wsp>
-                    <wps:cNvSpPr/>
-                    <wps:spPr>
-                      <a:xfrm>
-                        <a:off x="0" y="0"/>
-                        <a:ext cx="228600" cy="194400"/>
-                      </a:xfrm>
-                      <a:prstGeom prst="rect">
-                        <a:avLst/>
-                      </a:prstGeom>
-                      <a:noFill/>
-                      <a:ln w="0">
-                        <a:noFill/>
-                      </a:ln>
-                    </wps:spPr>
-                    <wps:style>
-                      <a:lnRef idx="0"/>
-                      <a:fillRef idx="0"/>
-                      <a:effectRef idx="0"/>
-                      <a:fontRef idx="minor"/>
-                    </wps:style>
-                    <wps:txbx>
-                      <w:txbxContent>
-                        <w:p>
-                          <w:pPr>
-                            <w:pStyle w:val="FrameContents"/>
-                            <w:spacing w:before="10" w:after="0"/>
-                            <w:ind w:left="60" w:right="0" w:hanging="0"/>
-                            <w:jc w:val="left"/>
-                            <w:rPr>
-                              <w:sz w:val="24"/>
-                            </w:rPr>
-                          </w:pPr>
-                          <w:r>
-                            <w:rPr>
-                              <w:color w:val="000000"/>
-                            </w:rPr>
-                            <w:fldChar w:fldCharType="begin"/>
-                          </w:r>
-                          <w:r>
-                            <w:rPr>
-                              <w:color w:val="000000"/>
-                            </w:rPr>
-                            <w:instrText xml:space="preserve"> PAGE </w:instrText>
-                          </w:r>
-                          <w:r>
-                            <w:rPr>
-                              <w:color w:val="000000"/>
-                            </w:rPr>
-                            <w:fldChar w:fldCharType="separate"/>
-                          </w:r>
-                          <w:r>
-                            <w:rPr>
-                              <w:color w:val="000000"/>
-                            </w:rPr>
-                            <w:t>16</w:t>
-                          </w:r>
-                          <w:r>
-                            <w:rPr>
-                              <w:color w:val="000000"/>
-                            </w:rPr>
-                            <w:fldChar w:fldCharType="end"/>
-                          </w:r>
-                        </w:p>
-                      </w:txbxContent>
-                    </wps:txbx>
-                    <wps:bodyPr lIns="0" rIns="0" tIns="0" bIns="0" anchor="t">
-                      <a:noAutofit/>
-                    </wps:bodyPr>
-                  </wps:wsp>
-                </a:graphicData>
-              </a:graphic>
-            </wp:anchor>
-          </w:drawing>
-        </mc:Choice>
-        <mc:Fallback>
-          <w:pict>
-            <v:rect id="shape_0" ID="Forma5" path="m0,0l-2147483645,0l-2147483645,-2147483646l0,-2147483646xe" stroked="f" o:allowincell="f" style="position:absolute;margin-left:495.35pt;margin-top:784.65pt;width:17.95pt;height:15.25pt;mso-wrap-style:square;v-text-anchor:top;mso-position-horizontal-relative:page;mso-position-vertical-relative:page">
-              <v:fill o:detectmouseclick="t" on="false"/>
-              <v:stroke color="#3465a4" joinstyle="round" endcap="flat"/>
-              <v:textbox>
-                <w:txbxContent>
-                  <w:p>
-                    <w:pPr>
-                      <w:pStyle w:val="FrameContents"/>
-                      <w:spacing w:before="10" w:after="0"/>
-                      <w:ind w:left="60" w:right="0" w:hanging="0"/>
-                      <w:jc w:val="left"/>
-                      <w:rPr>
-                        <w:sz w:val="24"/>
-                      </w:rPr>
-                    </w:pPr>
-                    <w:r>
-                      <w:rPr>
-                        <w:color w:val="000000"/>
-                      </w:rPr>
-                      <w:fldChar w:fldCharType="begin"/>
-                    </w:r>
-                    <w:r>
-                      <w:rPr>
-                        <w:color w:val="000000"/>
-                      </w:rPr>
-                      <w:instrText xml:space="preserve"> PAGE </w:instrText>
-                    </w:r>
-                    <w:r>
-                      <w:rPr>
-                        <w:color w:val="000000"/>
-                      </w:rPr>
-                      <w:fldChar w:fldCharType="separate"/>
-                    </w:r>
-                    <w:r>
-                      <w:rPr>
-                        <w:color w:val="000000"/>
-                      </w:rPr>
-                      <w:t>16</w:t>
                     </w:r>
                     <w:r>
                       <w:rPr>

</xml_diff>